<commit_message>
Adding template INI files; other minor edits
</commit_message>
<xml_diff>
--- a/images/ini_files/ini_examples.docx
+++ b/images/ini_files/ini_examples.docx
@@ -348,13 +348,32 @@
                 <w:sz w:val="20"/>
                 <w:szCs w:val="20"/>
               </w:rPr>
-              <w:t xml:space="preserve">               measurementType = '</w:t>
-            </w:r>
-            <w:r>
-              <w:rPr>
-                <w:rFonts w:ascii="Consolas" w:hAnsi="Consolas" w:cs="Consolas"/>
-                <w:sz w:val="20"/>
-                <w:szCs w:val="20"/>
+              <w:t xml:space="preserve">               </w:t>
+            </w:r>
+            <w:proofErr w:type="spellStart"/>
+            <w:r>
+              <w:rPr>
+                <w:rFonts w:ascii="Consolas" w:hAnsi="Consolas" w:cs="Consolas"/>
+                <w:sz w:val="20"/>
+                <w:szCs w:val="20"/>
+              </w:rPr>
+              <w:t>measurementType</w:t>
+            </w:r>
+            <w:proofErr w:type="spellEnd"/>
+            <w:r>
+              <w:rPr>
+                <w:rFonts w:ascii="Consolas" w:hAnsi="Consolas" w:cs="Consolas"/>
+                <w:sz w:val="20"/>
+                <w:szCs w:val="20"/>
+              </w:rPr>
+              <w:t xml:space="preserve"> = '</w:t>
+            </w:r>
+            <w:r>
+              <w:rPr>
+                <w:rFonts w:ascii="Consolas" w:hAnsi="Consolas" w:cs="Consolas"/>
+                <w:sz w:val="20"/>
+                <w:szCs w:val="20"/>
+                <w:shd w:val="clear" w:color="auto" w:fill="F8CAAC"/>
               </w:rPr>
               <w:t>M</w:t>
             </w:r>
@@ -363,8 +382,17 @@
                 <w:rFonts w:ascii="Consolas" w:hAnsi="Consolas" w:cs="Consolas"/>
                 <w:sz w:val="20"/>
                 <w:szCs w:val="20"/>
-              </w:rPr>
-              <w:t>et'</w:t>
+                <w:shd w:val="clear" w:color="auto" w:fill="F8CAAC"/>
+              </w:rPr>
+              <w:t>et</w:t>
+            </w:r>
+            <w:r>
+              <w:rPr>
+                <w:rFonts w:ascii="Consolas" w:hAnsi="Consolas" w:cs="Consolas"/>
+                <w:sz w:val="20"/>
+                <w:szCs w:val="20"/>
+              </w:rPr>
+              <w:t>'</w:t>
             </w:r>
           </w:p>
         </w:tc>
@@ -1274,6 +1302,7 @@
                 <w:sz w:val="20"/>
                 <w:szCs w:val="20"/>
               </w:rPr>
+              <w:lastRenderedPageBreak/>
               <w:t xml:space="preserve">                        zeroPt = [-9999]</w:t>
             </w:r>
           </w:p>
@@ -1444,14 +1473,229 @@
           <w:szCs w:val="20"/>
         </w:rPr>
       </w:pPr>
+    </w:p>
+    <w:p>
+      <w:pPr>
+        <w:rPr>
+          <w:rFonts w:ascii="Consolas" w:hAnsi="Consolas" w:cs="Consolas"/>
+          <w:sz w:val="20"/>
+          <w:szCs w:val="20"/>
+        </w:rPr>
+      </w:pPr>
+    </w:p>
+    <w:p>
+      <w:pPr>
+        <w:rPr>
+          <w:rFonts w:ascii="Consolas" w:hAnsi="Consolas" w:cs="Consolas"/>
+          <w:sz w:val="20"/>
+          <w:szCs w:val="20"/>
+        </w:rPr>
+      </w:pPr>
+    </w:p>
+    <w:p>
+      <w:pPr>
+        <w:rPr>
+          <w:rFonts w:ascii="Consolas" w:hAnsi="Consolas" w:cs="Consolas"/>
+          <w:sz w:val="20"/>
+          <w:szCs w:val="20"/>
+        </w:rPr>
+      </w:pPr>
+    </w:p>
+    <w:p>
+      <w:pPr>
+        <w:rPr>
+          <w:rFonts w:ascii="Consolas" w:hAnsi="Consolas" w:cs="Consolas"/>
+          <w:sz w:val="20"/>
+          <w:szCs w:val="20"/>
+        </w:rPr>
+      </w:pPr>
+    </w:p>
+    <w:p>
+      <w:pPr>
+        <w:rPr>
+          <w:rFonts w:ascii="Consolas" w:hAnsi="Consolas" w:cs="Consolas"/>
+          <w:sz w:val="20"/>
+          <w:szCs w:val="20"/>
+        </w:rPr>
+      </w:pPr>
+    </w:p>
+    <w:p>
+      <w:pPr>
+        <w:rPr>
+          <w:rFonts w:ascii="Consolas" w:hAnsi="Consolas" w:cs="Consolas"/>
+          <w:sz w:val="20"/>
+          <w:szCs w:val="20"/>
+        </w:rPr>
+      </w:pPr>
+    </w:p>
+    <w:p>
+      <w:pPr>
+        <w:rPr>
+          <w:rFonts w:ascii="Consolas" w:hAnsi="Consolas" w:cs="Consolas"/>
+          <w:sz w:val="20"/>
+          <w:szCs w:val="20"/>
+        </w:rPr>
+      </w:pPr>
+    </w:p>
+    <w:p>
+      <w:pPr>
+        <w:rPr>
+          <w:rFonts w:ascii="Consolas" w:hAnsi="Consolas" w:cs="Consolas"/>
+          <w:sz w:val="20"/>
+          <w:szCs w:val="20"/>
+        </w:rPr>
+      </w:pPr>
+    </w:p>
+    <w:p>
+      <w:pPr>
+        <w:rPr>
+          <w:rFonts w:ascii="Consolas" w:hAnsi="Consolas" w:cs="Consolas"/>
+          <w:sz w:val="20"/>
+          <w:szCs w:val="20"/>
+        </w:rPr>
+      </w:pPr>
+    </w:p>
+    <w:p>
+      <w:pPr>
+        <w:rPr>
+          <w:rFonts w:ascii="Consolas" w:hAnsi="Consolas" w:cs="Consolas"/>
+          <w:sz w:val="20"/>
+          <w:szCs w:val="20"/>
+        </w:rPr>
+      </w:pPr>
+    </w:p>
+    <w:p>
+      <w:pPr>
+        <w:rPr>
+          <w:rFonts w:ascii="Consolas" w:hAnsi="Consolas" w:cs="Consolas"/>
+          <w:sz w:val="20"/>
+          <w:szCs w:val="20"/>
+        </w:rPr>
+      </w:pPr>
+    </w:p>
+    <w:p>
+      <w:pPr>
+        <w:rPr>
+          <w:rFonts w:ascii="Consolas" w:hAnsi="Consolas" w:cs="Consolas"/>
+          <w:sz w:val="20"/>
+          <w:szCs w:val="20"/>
+        </w:rPr>
+      </w:pPr>
+    </w:p>
+    <w:p>
+      <w:pPr>
+        <w:rPr>
+          <w:rFonts w:ascii="Consolas" w:hAnsi="Consolas" w:cs="Consolas"/>
+          <w:sz w:val="20"/>
+          <w:szCs w:val="20"/>
+        </w:rPr>
+      </w:pPr>
+    </w:p>
+    <w:p>
+      <w:pPr>
+        <w:rPr>
+          <w:rFonts w:ascii="Consolas" w:hAnsi="Consolas" w:cs="Consolas"/>
+          <w:sz w:val="20"/>
+          <w:szCs w:val="20"/>
+        </w:rPr>
+      </w:pPr>
+    </w:p>
+    <w:p>
+      <w:pPr>
+        <w:rPr>
+          <w:rFonts w:ascii="Consolas" w:hAnsi="Consolas" w:cs="Consolas"/>
+          <w:sz w:val="20"/>
+          <w:szCs w:val="20"/>
+        </w:rPr>
+      </w:pPr>
+    </w:p>
+    <w:p>
+      <w:pPr>
+        <w:rPr>
+          <w:rFonts w:ascii="Consolas" w:hAnsi="Consolas" w:cs="Consolas"/>
+          <w:sz w:val="20"/>
+          <w:szCs w:val="20"/>
+        </w:rPr>
+      </w:pPr>
+    </w:p>
+    <w:p>
+      <w:pPr>
+        <w:rPr>
+          <w:rFonts w:ascii="Consolas" w:hAnsi="Consolas" w:cs="Consolas"/>
+          <w:sz w:val="20"/>
+          <w:szCs w:val="20"/>
+        </w:rPr>
+      </w:pPr>
+    </w:p>
+    <w:p>
+      <w:pPr>
+        <w:rPr>
+          <w:rFonts w:ascii="Consolas" w:hAnsi="Consolas" w:cs="Consolas"/>
+          <w:sz w:val="20"/>
+          <w:szCs w:val="20"/>
+        </w:rPr>
+      </w:pPr>
+    </w:p>
+    <w:p>
+      <w:pPr>
+        <w:rPr>
+          <w:rFonts w:ascii="Consolas" w:hAnsi="Consolas" w:cs="Consolas"/>
+          <w:sz w:val="20"/>
+          <w:szCs w:val="20"/>
+        </w:rPr>
+      </w:pPr>
+    </w:p>
+    <w:p>
+      <w:pPr>
+        <w:rPr>
+          <w:rFonts w:ascii="Consolas" w:hAnsi="Consolas" w:cs="Consolas"/>
+          <w:sz w:val="20"/>
+          <w:szCs w:val="20"/>
+        </w:rPr>
+      </w:pPr>
+    </w:p>
+    <w:p>
+      <w:pPr>
+        <w:rPr>
+          <w:rFonts w:ascii="Consolas" w:hAnsi="Consolas" w:cs="Consolas"/>
+          <w:sz w:val="20"/>
+          <w:szCs w:val="20"/>
+        </w:rPr>
+      </w:pPr>
+    </w:p>
+    <w:p>
+      <w:pPr>
+        <w:rPr>
+          <w:rFonts w:ascii="Consolas" w:hAnsi="Consolas" w:cs="Consolas"/>
+          <w:sz w:val="20"/>
+          <w:szCs w:val="20"/>
+        </w:rPr>
+      </w:pPr>
+    </w:p>
+    <w:p>
+      <w:pPr>
+        <w:rPr>
+          <w:rFonts w:ascii="Consolas" w:hAnsi="Consolas" w:cs="Consolas"/>
+          <w:sz w:val="20"/>
+          <w:szCs w:val="20"/>
+        </w:rPr>
+      </w:pPr>
+    </w:p>
+    <w:p>
+      <w:pPr>
+        <w:rPr>
+          <w:rFonts w:ascii="Consolas" w:hAnsi="Consolas" w:cs="Consolas"/>
+          <w:sz w:val="20"/>
+          <w:szCs w:val="20"/>
+        </w:rPr>
+      </w:pPr>
       <w:r>
         <w:rPr>
           <w:rFonts w:ascii="Consolas" w:hAnsi="Consolas" w:cs="Consolas"/>
           <w:sz w:val="20"/>
           <w:szCs w:val="20"/>
         </w:rPr>
-        <w:lastRenderedPageBreak/>
-        <w:t xml:space="preserve">Example </w:t>
+        <w:t>Example 3</w:t>
       </w:r>
       <w:r>
         <w:rPr>
@@ -1459,7 +1703,15 @@
           <w:sz w:val="20"/>
           <w:szCs w:val="20"/>
         </w:rPr>
-        <w:t>3 (third stage)</w:t>
+        <w:t>a</w:t>
+      </w:r>
+      <w:r>
+        <w:rPr>
+          <w:rFonts w:ascii="Consolas" w:hAnsi="Consolas" w:cs="Consolas"/>
+          <w:sz w:val="20"/>
+          <w:szCs w:val="20"/>
+        </w:rPr>
+        <w:t xml:space="preserve"> (third stage)</w:t>
       </w:r>
     </w:p>
     <w:p>
@@ -1486,7 +1738,7 @@
         <w:tblLook w:val="04A0" w:firstRow="1" w:lastRow="0" w:firstColumn="1" w:lastColumn="0" w:noHBand="0" w:noVBand="1"/>
       </w:tblPr>
       <w:tblGrid>
-        <w:gridCol w:w="9350"/>
+        <w:gridCol w:w="12895"/>
       </w:tblGrid>
       <w:tr>
         <w:trPr>
@@ -1494,7 +1746,7 @@
         </w:trPr>
         <w:tc>
           <w:tcPr>
-            <w:tcW w:w="9350" w:type="dxa"/>
+            <w:tcW w:w="12895" w:type="dxa"/>
           </w:tcPr>
           <w:p>
             <w:pPr>
@@ -1523,7 +1775,7 @@
         </w:trPr>
         <w:tc>
           <w:tcPr>
-            <w:tcW w:w="9350" w:type="dxa"/>
+            <w:tcW w:w="12895" w:type="dxa"/>
           </w:tcPr>
           <w:p>
             <w:pPr>
@@ -1552,7 +1804,7 @@
         </w:trPr>
         <w:tc>
           <w:tcPr>
-            <w:tcW w:w="9350" w:type="dxa"/>
+            <w:tcW w:w="12895" w:type="dxa"/>
           </w:tcPr>
           <w:p>
             <w:pPr>
@@ -1591,7 +1843,7 @@
         </w:trPr>
         <w:tc>
           <w:tcPr>
-            <w:tcW w:w="9350" w:type="dxa"/>
+            <w:tcW w:w="12895" w:type="dxa"/>
           </w:tcPr>
           <w:p>
             <w:pPr>
@@ -1630,7 +1882,7 @@
         </w:trPr>
         <w:tc>
           <w:tcPr>
-            <w:tcW w:w="9350" w:type="dxa"/>
+            <w:tcW w:w="12895" w:type="dxa"/>
           </w:tcPr>
           <w:p>
             <w:pPr>
@@ -1650,7 +1902,7 @@
         </w:trPr>
         <w:tc>
           <w:tcPr>
-            <w:tcW w:w="9350" w:type="dxa"/>
+            <w:tcW w:w="12895" w:type="dxa"/>
           </w:tcPr>
           <w:p>
             <w:pPr>
@@ -1679,7 +1931,7 @@
         </w:trPr>
         <w:tc>
           <w:tcPr>
-            <w:tcW w:w="9350" w:type="dxa"/>
+            <w:tcW w:w="12895" w:type="dxa"/>
           </w:tcPr>
           <w:p>
             <w:pPr>
@@ -1738,7 +1990,7 @@
         </w:trPr>
         <w:tc>
           <w:tcPr>
-            <w:tcW w:w="9350" w:type="dxa"/>
+            <w:tcW w:w="12895" w:type="dxa"/>
           </w:tcPr>
           <w:p>
             <w:pPr>
@@ -1806,7 +2058,7 @@
         </w:trPr>
         <w:tc>
           <w:tcPr>
-            <w:tcW w:w="9350" w:type="dxa"/>
+            <w:tcW w:w="12895" w:type="dxa"/>
           </w:tcPr>
           <w:p>
             <w:pPr>
@@ -1874,7 +2126,7 @@
         </w:trPr>
         <w:tc>
           <w:tcPr>
-            <w:tcW w:w="9350" w:type="dxa"/>
+            <w:tcW w:w="12895" w:type="dxa"/>
           </w:tcPr>
           <w:p>
             <w:pPr>
@@ -1922,7 +2174,7 @@
         </w:trPr>
         <w:tc>
           <w:tcPr>
-            <w:tcW w:w="9350" w:type="dxa"/>
+            <w:tcW w:w="12895" w:type="dxa"/>
           </w:tcPr>
           <w:p>
             <w:pPr>
@@ -2050,7 +2302,7 @@
         </w:trPr>
         <w:tc>
           <w:tcPr>
-            <w:tcW w:w="9350" w:type="dxa"/>
+            <w:tcW w:w="12895" w:type="dxa"/>
           </w:tcPr>
           <w:p>
             <w:pPr>
@@ -2157,6 +2409,726 @@
           </w:p>
         </w:tc>
       </w:tr>
+      <w:tr>
+        <w:trPr>
+          <w:trHeight w:val="141"/>
+        </w:trPr>
+        <w:tc>
+          <w:tcPr>
+            <w:tcW w:w="12895" w:type="dxa"/>
+          </w:tcPr>
+          <w:p>
+            <w:pPr>
+              <w:ind w:firstLine="24"/>
+              <w:rPr>
+                <w:rFonts w:ascii="Consolas" w:hAnsi="Consolas" w:cs="Consolas"/>
+                <w:sz w:val="20"/>
+                <w:szCs w:val="20"/>
+                <w:lang w:val="en-CA"/>
+              </w:rPr>
+            </w:pPr>
+          </w:p>
+        </w:tc>
+      </w:tr>
+      <w:tr>
+        <w:trPr>
+          <w:trHeight w:val="141"/>
+        </w:trPr>
+        <w:tc>
+          <w:tcPr>
+            <w:tcW w:w="12895" w:type="dxa"/>
+          </w:tcPr>
+          <w:p>
+            <w:pPr>
+              <w:ind w:firstLine="24"/>
+              <w:rPr>
+                <w:rFonts w:ascii="Consolas" w:hAnsi="Consolas" w:cs="Consolas"/>
+                <w:sz w:val="20"/>
+                <w:szCs w:val="20"/>
+                <w:lang w:val="en-CA"/>
+              </w:rPr>
+            </w:pPr>
+            <w:r>
+              <w:rPr>
+                <w:rFonts w:ascii="Consolas" w:hAnsi="Consolas" w:cs="Consolas"/>
+                <w:sz w:val="20"/>
+                <w:szCs w:val="20"/>
+                <w:lang w:val="en-CA"/>
+              </w:rPr>
+              <w:t># Optional parameters to modify default third stage parameters can be added here</w:t>
+            </w:r>
+          </w:p>
+        </w:tc>
+      </w:tr>
+      <w:tr>
+        <w:trPr>
+          <w:trHeight w:val="138"/>
+        </w:trPr>
+        <w:tc>
+          <w:tcPr>
+            <w:tcW w:w="12895" w:type="dxa"/>
+          </w:tcPr>
+          <w:p>
+            <w:pPr>
+              <w:ind w:firstLine="24"/>
+              <w:rPr>
+                <w:rFonts w:ascii="Consolas" w:hAnsi="Consolas" w:cs="Consolas"/>
+                <w:sz w:val="20"/>
+                <w:szCs w:val="20"/>
+                <w:lang w:val="en-CA"/>
+              </w:rPr>
+            </w:pPr>
+            <w:r>
+              <w:rPr>
+                <w:rFonts w:ascii="Consolas" w:hAnsi="Consolas" w:cs="Consolas"/>
+                <w:sz w:val="20"/>
+                <w:szCs w:val="20"/>
+                <w:lang w:val="en-CA"/>
+              </w:rPr>
+              <w:t>Processing:</w:t>
+            </w:r>
+          </w:p>
+        </w:tc>
+      </w:tr>
+      <w:tr>
+        <w:trPr>
+          <w:trHeight w:val="138"/>
+        </w:trPr>
+        <w:tc>
+          <w:tcPr>
+            <w:tcW w:w="12895" w:type="dxa"/>
+          </w:tcPr>
+          <w:p>
+            <w:pPr>
+              <w:ind w:firstLine="24"/>
+              <w:rPr>
+                <w:rFonts w:ascii="Consolas" w:hAnsi="Consolas" w:cs="Consolas"/>
+                <w:sz w:val="20"/>
+                <w:szCs w:val="20"/>
+                <w:lang w:val="en-CA"/>
+              </w:rPr>
+            </w:pPr>
+            <w:r>
+              <w:rPr>
+                <w:rFonts w:ascii="Consolas" w:hAnsi="Consolas" w:cs="Consolas"/>
+                <w:sz w:val="20"/>
+                <w:szCs w:val="20"/>
+                <w:lang w:val="en-CA"/>
+              </w:rPr>
+              <w:t xml:space="preserve">  </w:t>
+            </w:r>
+            <w:proofErr w:type="spellStart"/>
+            <w:r>
+              <w:rPr>
+                <w:rFonts w:ascii="Consolas" w:hAnsi="Consolas" w:cs="Consolas"/>
+                <w:sz w:val="20"/>
+                <w:szCs w:val="20"/>
+                <w:lang w:val="en-CA"/>
+              </w:rPr>
+              <w:t>ThirdStage</w:t>
+            </w:r>
+            <w:proofErr w:type="spellEnd"/>
+            <w:r>
+              <w:rPr>
+                <w:rFonts w:ascii="Consolas" w:hAnsi="Consolas" w:cs="Consolas"/>
+                <w:sz w:val="20"/>
+                <w:szCs w:val="20"/>
+                <w:lang w:val="en-CA"/>
+              </w:rPr>
+              <w:t>:</w:t>
+            </w:r>
+          </w:p>
+        </w:tc>
+      </w:tr>
+      <w:tr>
+        <w:trPr>
+          <w:trHeight w:val="138"/>
+        </w:trPr>
+        <w:tc>
+          <w:tcPr>
+            <w:tcW w:w="12895" w:type="dxa"/>
+          </w:tcPr>
+          <w:p>
+            <w:pPr>
+              <w:ind w:firstLine="24"/>
+              <w:rPr>
+                <w:rFonts w:ascii="Consolas" w:hAnsi="Consolas" w:cs="Consolas"/>
+                <w:sz w:val="20"/>
+                <w:szCs w:val="20"/>
+                <w:lang w:val="en-CA"/>
+              </w:rPr>
+            </w:pPr>
+            <w:r>
+              <w:rPr>
+                <w:rFonts w:ascii="Consolas" w:hAnsi="Consolas" w:cs="Consolas"/>
+                <w:sz w:val="20"/>
+                <w:szCs w:val="20"/>
+                <w:lang w:val="en-CA"/>
+              </w:rPr>
+              <w:t xml:space="preserve">    Storage: </w:t>
+            </w:r>
+          </w:p>
+        </w:tc>
+      </w:tr>
+      <w:tr>
+        <w:trPr>
+          <w:trHeight w:val="138"/>
+        </w:trPr>
+        <w:tc>
+          <w:tcPr>
+            <w:tcW w:w="12895" w:type="dxa"/>
+          </w:tcPr>
+          <w:p>
+            <w:pPr>
+              <w:ind w:firstLine="24"/>
+              <w:rPr>
+                <w:rFonts w:ascii="Consolas" w:hAnsi="Consolas" w:cs="Consolas"/>
+                <w:sz w:val="20"/>
+                <w:szCs w:val="20"/>
+                <w:lang w:val="en-CA"/>
+              </w:rPr>
+            </w:pPr>
+            <w:r>
+              <w:rPr>
+                <w:rFonts w:ascii="Consolas" w:hAnsi="Consolas" w:cs="Consolas"/>
+                <w:sz w:val="20"/>
+                <w:szCs w:val="20"/>
+                <w:lang w:val="en-CA"/>
+              </w:rPr>
+              <w:t xml:space="preserve">      </w:t>
+            </w:r>
+            <w:proofErr w:type="spellStart"/>
+            <w:r>
+              <w:rPr>
+                <w:rFonts w:ascii="Consolas" w:hAnsi="Consolas" w:cs="Consolas"/>
+                <w:sz w:val="20"/>
+                <w:szCs w:val="20"/>
+                <w:lang w:val="en-CA"/>
+              </w:rPr>
+              <w:t>Apply_Correction</w:t>
+            </w:r>
+            <w:proofErr w:type="spellEnd"/>
+            <w:r>
+              <w:rPr>
+                <w:rFonts w:ascii="Consolas" w:hAnsi="Consolas" w:cs="Consolas"/>
+                <w:sz w:val="20"/>
+                <w:szCs w:val="20"/>
+                <w:lang w:val="en-CA"/>
+              </w:rPr>
+              <w:t xml:space="preserve">: </w:t>
+            </w:r>
+            <w:r>
+              <w:rPr>
+                <w:rFonts w:ascii="Consolas" w:hAnsi="Consolas" w:cs="Consolas"/>
+                <w:sz w:val="20"/>
+                <w:szCs w:val="20"/>
+                <w:lang w:val="en-CA"/>
+              </w:rPr>
+              <w:t>True</w:t>
+            </w:r>
+          </w:p>
+        </w:tc>
+      </w:tr>
+      <w:tr>
+        <w:trPr>
+          <w:trHeight w:val="138"/>
+        </w:trPr>
+        <w:tc>
+          <w:tcPr>
+            <w:tcW w:w="12895" w:type="dxa"/>
+          </w:tcPr>
+          <w:p>
+            <w:pPr>
+              <w:ind w:firstLine="24"/>
+              <w:rPr>
+                <w:rFonts w:ascii="Consolas" w:hAnsi="Consolas" w:cs="Consolas"/>
+                <w:sz w:val="20"/>
+                <w:szCs w:val="20"/>
+                <w:lang w:val="en-CA"/>
+              </w:rPr>
+            </w:pPr>
+            <w:r>
+              <w:rPr>
+                <w:rFonts w:ascii="Consolas" w:hAnsi="Consolas" w:cs="Consolas"/>
+                <w:sz w:val="20"/>
+                <w:szCs w:val="20"/>
+                <w:lang w:val="en-CA"/>
+              </w:rPr>
+              <w:t xml:space="preserve">    </w:t>
+            </w:r>
+            <w:proofErr w:type="spellStart"/>
+            <w:r>
+              <w:rPr>
+                <w:rFonts w:ascii="Consolas" w:hAnsi="Consolas" w:cs="Consolas"/>
+                <w:sz w:val="20"/>
+                <w:szCs w:val="20"/>
+                <w:lang w:val="en-CA"/>
+              </w:rPr>
+              <w:t>REddyProc</w:t>
+            </w:r>
+            <w:proofErr w:type="spellEnd"/>
+            <w:r>
+              <w:rPr>
+                <w:rFonts w:ascii="Consolas" w:hAnsi="Consolas" w:cs="Consolas"/>
+                <w:sz w:val="20"/>
+                <w:szCs w:val="20"/>
+                <w:lang w:val="en-CA"/>
+              </w:rPr>
+              <w:t>:</w:t>
+            </w:r>
+          </w:p>
+        </w:tc>
+      </w:tr>
+      <w:tr>
+        <w:trPr>
+          <w:trHeight w:val="138"/>
+        </w:trPr>
+        <w:tc>
+          <w:tcPr>
+            <w:tcW w:w="12895" w:type="dxa"/>
+          </w:tcPr>
+          <w:p>
+            <w:pPr>
+              <w:ind w:firstLine="24"/>
+              <w:rPr>
+                <w:rFonts w:ascii="Consolas" w:hAnsi="Consolas" w:cs="Consolas"/>
+                <w:sz w:val="20"/>
+                <w:szCs w:val="20"/>
+                <w:lang w:val="en-CA"/>
+              </w:rPr>
+            </w:pPr>
+            <w:r>
+              <w:rPr>
+                <w:rFonts w:ascii="Consolas" w:hAnsi="Consolas" w:cs="Consolas"/>
+                <w:sz w:val="20"/>
+                <w:szCs w:val="20"/>
+                <w:lang w:val="en-CA"/>
+              </w:rPr>
+              <w:t xml:space="preserve">      Run: True</w:t>
+            </w:r>
+          </w:p>
+        </w:tc>
+      </w:tr>
+      <w:tr>
+        <w:trPr>
+          <w:trHeight w:val="138"/>
+        </w:trPr>
+        <w:tc>
+          <w:tcPr>
+            <w:tcW w:w="12895" w:type="dxa"/>
+          </w:tcPr>
+          <w:p>
+            <w:pPr>
+              <w:ind w:firstLine="24"/>
+              <w:rPr>
+                <w:rFonts w:ascii="Consolas" w:hAnsi="Consolas" w:cs="Consolas"/>
+                <w:sz w:val="20"/>
+                <w:szCs w:val="20"/>
+                <w:lang w:val="en-CA"/>
+              </w:rPr>
+            </w:pPr>
+            <w:r>
+              <w:rPr>
+                <w:rFonts w:ascii="Consolas" w:hAnsi="Consolas" w:cs="Consolas"/>
+                <w:sz w:val="20"/>
+                <w:szCs w:val="20"/>
+                <w:lang w:val="en-CA"/>
+              </w:rPr>
+              <w:t xml:space="preserve">    </w:t>
+            </w:r>
+            <w:proofErr w:type="spellStart"/>
+            <w:r>
+              <w:rPr>
+                <w:rFonts w:ascii="Consolas" w:hAnsi="Consolas" w:cs="Consolas"/>
+                <w:sz w:val="20"/>
+                <w:szCs w:val="20"/>
+                <w:lang w:val="en-CA"/>
+              </w:rPr>
+              <w:t>RF_GapFilling</w:t>
+            </w:r>
+            <w:proofErr w:type="spellEnd"/>
+            <w:r>
+              <w:rPr>
+                <w:rFonts w:ascii="Consolas" w:hAnsi="Consolas" w:cs="Consolas"/>
+                <w:sz w:val="20"/>
+                <w:szCs w:val="20"/>
+                <w:lang w:val="en-CA"/>
+              </w:rPr>
+              <w:t>:</w:t>
+            </w:r>
+          </w:p>
+        </w:tc>
+      </w:tr>
+      <w:tr>
+        <w:trPr>
+          <w:trHeight w:val="138"/>
+        </w:trPr>
+        <w:tc>
+          <w:tcPr>
+            <w:tcW w:w="12895" w:type="dxa"/>
+          </w:tcPr>
+          <w:p>
+            <w:pPr>
+              <w:ind w:firstLine="24"/>
+              <w:rPr>
+                <w:rFonts w:ascii="Consolas" w:hAnsi="Consolas" w:cs="Consolas"/>
+                <w:sz w:val="20"/>
+                <w:szCs w:val="20"/>
+                <w:lang w:val="en-CA"/>
+              </w:rPr>
+            </w:pPr>
+            <w:r>
+              <w:rPr>
+                <w:rFonts w:ascii="Consolas" w:hAnsi="Consolas" w:cs="Consolas"/>
+                <w:sz w:val="20"/>
+                <w:szCs w:val="20"/>
+                <w:lang w:val="en-CA"/>
+              </w:rPr>
+              <w:t xml:space="preserve">      Run: True</w:t>
+            </w:r>
+          </w:p>
+        </w:tc>
+      </w:tr>
+      <w:tr>
+        <w:trPr>
+          <w:trHeight w:val="138"/>
+        </w:trPr>
+        <w:tc>
+          <w:tcPr>
+            <w:tcW w:w="12895" w:type="dxa"/>
+          </w:tcPr>
+          <w:p>
+            <w:pPr>
+              <w:ind w:firstLine="24"/>
+              <w:rPr>
+                <w:rFonts w:ascii="Consolas" w:hAnsi="Consolas" w:cs="Consolas"/>
+                <w:sz w:val="20"/>
+                <w:szCs w:val="20"/>
+                <w:lang w:val="en-CA"/>
+              </w:rPr>
+            </w:pPr>
+            <w:r>
+              <w:rPr>
+                <w:rFonts w:ascii="Consolas" w:hAnsi="Consolas" w:cs="Consolas"/>
+                <w:sz w:val="20"/>
+                <w:szCs w:val="20"/>
+                <w:lang w:val="en-CA"/>
+              </w:rPr>
+              <w:t xml:space="preserve">  </w:t>
+            </w:r>
+            <w:proofErr w:type="spellStart"/>
+            <w:r>
+              <w:rPr>
+                <w:rFonts w:ascii="Consolas" w:hAnsi="Consolas" w:cs="Consolas"/>
+                <w:sz w:val="20"/>
+                <w:szCs w:val="20"/>
+                <w:lang w:val="en-CA"/>
+              </w:rPr>
+              <w:t>FirstStage</w:t>
+            </w:r>
+            <w:proofErr w:type="spellEnd"/>
+            <w:r>
+              <w:rPr>
+                <w:rFonts w:ascii="Consolas" w:hAnsi="Consolas" w:cs="Consolas"/>
+                <w:sz w:val="20"/>
+                <w:szCs w:val="20"/>
+                <w:lang w:val="en-CA"/>
+              </w:rPr>
+              <w:t>:</w:t>
+            </w:r>
+          </w:p>
+        </w:tc>
+      </w:tr>
+      <w:tr>
+        <w:trPr>
+          <w:trHeight w:val="138"/>
+        </w:trPr>
+        <w:tc>
+          <w:tcPr>
+            <w:tcW w:w="12895" w:type="dxa"/>
+          </w:tcPr>
+          <w:p>
+            <w:pPr>
+              <w:ind w:firstLine="24"/>
+              <w:rPr>
+                <w:rFonts w:ascii="Consolas" w:hAnsi="Consolas" w:cs="Consolas"/>
+                <w:sz w:val="20"/>
+                <w:szCs w:val="20"/>
+                <w:lang w:val="en-CA"/>
+              </w:rPr>
+            </w:pPr>
+            <w:r>
+              <w:rPr>
+                <w:rFonts w:ascii="Consolas" w:hAnsi="Consolas" w:cs="Consolas"/>
+                <w:sz w:val="20"/>
+                <w:szCs w:val="20"/>
+                <w:lang w:val="en-CA"/>
+              </w:rPr>
+              <w:t xml:space="preserve">    </w:t>
+            </w:r>
+            <w:proofErr w:type="spellStart"/>
+            <w:r>
+              <w:rPr>
+                <w:rFonts w:ascii="Consolas" w:hAnsi="Consolas" w:cs="Consolas"/>
+                <w:sz w:val="20"/>
+                <w:szCs w:val="20"/>
+                <w:lang w:val="en-CA"/>
+              </w:rPr>
+              <w:t>DependencyTags</w:t>
+            </w:r>
+            <w:proofErr w:type="spellEnd"/>
+            <w:r>
+              <w:rPr>
+                <w:rFonts w:ascii="Consolas" w:hAnsi="Consolas" w:cs="Consolas"/>
+                <w:sz w:val="20"/>
+                <w:szCs w:val="20"/>
+                <w:lang w:val="en-CA"/>
+              </w:rPr>
+              <w:t>:</w:t>
+            </w:r>
+          </w:p>
+        </w:tc>
+      </w:tr>
+      <w:tr>
+        <w:trPr>
+          <w:trHeight w:val="138"/>
+        </w:trPr>
+        <w:tc>
+          <w:tcPr>
+            <w:tcW w:w="12895" w:type="dxa"/>
+          </w:tcPr>
+          <w:p>
+            <w:pPr>
+              <w:ind w:firstLine="24"/>
+              <w:rPr>
+                <w:rFonts w:ascii="Consolas" w:hAnsi="Consolas" w:cs="Consolas"/>
+                <w:sz w:val="20"/>
+                <w:szCs w:val="20"/>
+                <w:lang w:val="en-CA"/>
+              </w:rPr>
+            </w:pPr>
+            <w:r>
+              <w:rPr>
+                <w:rFonts w:ascii="Consolas" w:hAnsi="Consolas" w:cs="Consolas"/>
+                <w:sz w:val="20"/>
+                <w:szCs w:val="20"/>
+                <w:lang w:val="en-CA"/>
+              </w:rPr>
+              <w:t xml:space="preserve">      </w:t>
+            </w:r>
+            <w:proofErr w:type="spellStart"/>
+            <w:r>
+              <w:rPr>
+                <w:rFonts w:ascii="Consolas" w:hAnsi="Consolas" w:cs="Consolas"/>
+                <w:sz w:val="20"/>
+                <w:szCs w:val="20"/>
+                <w:lang w:val="en-CA"/>
+              </w:rPr>
+              <w:t>tag_EC_Vars</w:t>
+            </w:r>
+            <w:proofErr w:type="spellEnd"/>
+            <w:r>
+              <w:rPr>
+                <w:rFonts w:ascii="Consolas" w:hAnsi="Consolas" w:cs="Consolas"/>
+                <w:sz w:val="20"/>
+                <w:szCs w:val="20"/>
+                <w:lang w:val="en-CA"/>
+              </w:rPr>
+              <w:t>:</w:t>
+            </w:r>
+          </w:p>
+        </w:tc>
+      </w:tr>
+      <w:tr>
+        <w:trPr>
+          <w:trHeight w:val="138"/>
+        </w:trPr>
+        <w:tc>
+          <w:tcPr>
+            <w:tcW w:w="12895" w:type="dxa"/>
+          </w:tcPr>
+          <w:p>
+            <w:pPr>
+              <w:ind w:firstLine="24"/>
+              <w:rPr>
+                <w:rFonts w:ascii="Consolas" w:hAnsi="Consolas" w:cs="Consolas"/>
+                <w:sz w:val="20"/>
+                <w:szCs w:val="20"/>
+                <w:lang w:val="en-CA"/>
+              </w:rPr>
+            </w:pPr>
+            <w:r>
+              <w:rPr>
+                <w:rFonts w:ascii="Consolas" w:hAnsi="Consolas" w:cs="Consolas"/>
+                <w:sz w:val="20"/>
+                <w:szCs w:val="20"/>
+                <w:lang w:val="en-CA"/>
+              </w:rPr>
+              <w:t xml:space="preserve">        </w:t>
+            </w:r>
+            <w:proofErr w:type="spellStart"/>
+            <w:r>
+              <w:rPr>
+                <w:rFonts w:ascii="Consolas" w:hAnsi="Consolas" w:cs="Consolas"/>
+                <w:sz w:val="20"/>
+                <w:szCs w:val="20"/>
+                <w:lang w:val="en-CA"/>
+              </w:rPr>
+              <w:t>tag_LowFreq</w:t>
+            </w:r>
+            <w:proofErr w:type="spellEnd"/>
+            <w:r>
+              <w:rPr>
+                <w:rFonts w:ascii="Consolas" w:hAnsi="Consolas" w:cs="Consolas"/>
+                <w:sz w:val="20"/>
+                <w:szCs w:val="20"/>
+                <w:lang w:val="en-CA"/>
+              </w:rPr>
+              <w:t>: &gt;</w:t>
+            </w:r>
+          </w:p>
+        </w:tc>
+      </w:tr>
+      <w:tr>
+        <w:trPr>
+          <w:trHeight w:val="138"/>
+        </w:trPr>
+        <w:tc>
+          <w:tcPr>
+            <w:tcW w:w="12895" w:type="dxa"/>
+          </w:tcPr>
+          <w:p>
+            <w:pPr>
+              <w:ind w:firstLine="24"/>
+              <w:rPr>
+                <w:rFonts w:ascii="Consolas" w:hAnsi="Consolas" w:cs="Consolas"/>
+                <w:sz w:val="20"/>
+                <w:szCs w:val="20"/>
+                <w:lang w:val="en-CA"/>
+              </w:rPr>
+            </w:pPr>
+            <w:r>
+              <w:rPr>
+                <w:rFonts w:ascii="Consolas" w:hAnsi="Consolas" w:cs="Consolas"/>
+                <w:sz w:val="20"/>
+                <w:szCs w:val="20"/>
+                <w:lang w:val="en-CA"/>
+              </w:rPr>
+              <w:t xml:space="preserve">            T_SONIC</w:t>
+            </w:r>
+          </w:p>
+        </w:tc>
+      </w:tr>
+      <w:tr>
+        <w:trPr>
+          <w:trHeight w:val="138"/>
+        </w:trPr>
+        <w:tc>
+          <w:tcPr>
+            <w:tcW w:w="12895" w:type="dxa"/>
+          </w:tcPr>
+          <w:p>
+            <w:pPr>
+              <w:ind w:firstLine="24"/>
+              <w:rPr>
+                <w:rFonts w:ascii="Consolas" w:hAnsi="Consolas" w:cs="Consolas"/>
+                <w:sz w:val="20"/>
+                <w:szCs w:val="20"/>
+                <w:lang w:val="en-CA"/>
+              </w:rPr>
+            </w:pPr>
+            <w:r>
+              <w:rPr>
+                <w:rFonts w:ascii="Consolas" w:hAnsi="Consolas" w:cs="Consolas"/>
+                <w:sz w:val="20"/>
+                <w:szCs w:val="20"/>
+                <w:lang w:val="en-CA"/>
+              </w:rPr>
+              <w:t xml:space="preserve">      </w:t>
+            </w:r>
+            <w:proofErr w:type="spellStart"/>
+            <w:r>
+              <w:rPr>
+                <w:rFonts w:ascii="Consolas" w:hAnsi="Consolas" w:cs="Consolas"/>
+                <w:sz w:val="20"/>
+                <w:szCs w:val="20"/>
+                <w:lang w:val="en-CA"/>
+              </w:rPr>
+              <w:t>tag_VWC_Vars</w:t>
+            </w:r>
+            <w:proofErr w:type="spellEnd"/>
+            <w:r>
+              <w:rPr>
+                <w:rFonts w:ascii="Consolas" w:hAnsi="Consolas" w:cs="Consolas"/>
+                <w:sz w:val="20"/>
+                <w:szCs w:val="20"/>
+                <w:lang w:val="en-CA"/>
+              </w:rPr>
+              <w:t>: &gt;</w:t>
+            </w:r>
+          </w:p>
+        </w:tc>
+      </w:tr>
+      <w:tr>
+        <w:trPr>
+          <w:trHeight w:val="138"/>
+        </w:trPr>
+        <w:tc>
+          <w:tcPr>
+            <w:tcW w:w="12895" w:type="dxa"/>
+          </w:tcPr>
+          <w:p>
+            <w:pPr>
+              <w:ind w:firstLine="24"/>
+              <w:rPr>
+                <w:rFonts w:ascii="Consolas" w:hAnsi="Consolas" w:cs="Consolas"/>
+                <w:sz w:val="20"/>
+                <w:szCs w:val="20"/>
+                <w:lang w:val="en-CA"/>
+              </w:rPr>
+            </w:pPr>
+            <w:r>
+              <w:rPr>
+                <w:rFonts w:ascii="Consolas" w:hAnsi="Consolas" w:cs="Consolas"/>
+                <w:sz w:val="20"/>
+                <w:szCs w:val="20"/>
+                <w:lang w:val="en-CA"/>
+              </w:rPr>
+              <w:t xml:space="preserve">        VWC_1_1_1</w:t>
+            </w:r>
+          </w:p>
+        </w:tc>
+      </w:tr>
+      <w:tr>
+        <w:trPr>
+          <w:trHeight w:val="138"/>
+        </w:trPr>
+        <w:tc>
+          <w:tcPr>
+            <w:tcW w:w="12895" w:type="dxa"/>
+          </w:tcPr>
+          <w:p>
+            <w:pPr>
+              <w:ind w:firstLine="24"/>
+              <w:rPr>
+                <w:rFonts w:ascii="Consolas" w:hAnsi="Consolas" w:cs="Consolas"/>
+                <w:sz w:val="20"/>
+                <w:szCs w:val="20"/>
+                <w:lang w:val="en-CA"/>
+              </w:rPr>
+            </w:pPr>
+            <w:r>
+              <w:rPr>
+                <w:rFonts w:ascii="Consolas" w:hAnsi="Consolas" w:cs="Consolas"/>
+                <w:sz w:val="20"/>
+                <w:szCs w:val="20"/>
+                <w:lang w:val="en-CA"/>
+              </w:rPr>
+              <w:t xml:space="preserve">        VWC_2_1_1</w:t>
+            </w:r>
+          </w:p>
+        </w:tc>
+      </w:tr>
     </w:tbl>
     <w:p>
       <w:pPr>
@@ -2176,8 +3148,1741 @@
         </w:rPr>
       </w:pPr>
     </w:p>
+    <w:p>
+      <w:pPr>
+        <w:rPr>
+          <w:rFonts w:ascii="Consolas" w:hAnsi="Consolas" w:cs="Consolas"/>
+          <w:sz w:val="20"/>
+          <w:szCs w:val="20"/>
+        </w:rPr>
+      </w:pPr>
+    </w:p>
+    <w:p>
+      <w:pPr>
+        <w:rPr>
+          <w:rFonts w:ascii="Consolas" w:hAnsi="Consolas" w:cs="Consolas"/>
+          <w:sz w:val="20"/>
+          <w:szCs w:val="20"/>
+        </w:rPr>
+      </w:pPr>
+    </w:p>
+    <w:p>
+      <w:pPr>
+        <w:rPr>
+          <w:rFonts w:ascii="Consolas" w:hAnsi="Consolas" w:cs="Consolas"/>
+          <w:sz w:val="20"/>
+          <w:szCs w:val="20"/>
+        </w:rPr>
+      </w:pPr>
+    </w:p>
+    <w:p>
+      <w:pPr>
+        <w:rPr>
+          <w:rFonts w:ascii="Consolas" w:hAnsi="Consolas" w:cs="Consolas"/>
+          <w:sz w:val="20"/>
+          <w:szCs w:val="20"/>
+        </w:rPr>
+      </w:pPr>
+    </w:p>
+    <w:p>
+      <w:pPr>
+        <w:rPr>
+          <w:rFonts w:ascii="Consolas" w:hAnsi="Consolas" w:cs="Consolas"/>
+          <w:sz w:val="20"/>
+          <w:szCs w:val="20"/>
+        </w:rPr>
+      </w:pPr>
+      <w:r>
+        <w:rPr>
+          <w:rFonts w:ascii="Consolas" w:hAnsi="Consolas" w:cs="Consolas"/>
+          <w:sz w:val="20"/>
+          <w:szCs w:val="20"/>
+        </w:rPr>
+        <w:t>Example 3</w:t>
+      </w:r>
+      <w:r>
+        <w:rPr>
+          <w:rFonts w:ascii="Consolas" w:hAnsi="Consolas" w:cs="Consolas"/>
+          <w:sz w:val="20"/>
+          <w:szCs w:val="20"/>
+        </w:rPr>
+        <w:t>b</w:t>
+      </w:r>
+      <w:r>
+        <w:rPr>
+          <w:rFonts w:ascii="Consolas" w:hAnsi="Consolas" w:cs="Consolas"/>
+          <w:sz w:val="20"/>
+          <w:szCs w:val="20"/>
+        </w:rPr>
+        <w:t xml:space="preserve"> (third stage)</w:t>
+      </w:r>
+    </w:p>
+    <w:p>
+      <w:pPr>
+        <w:rPr>
+          <w:rFonts w:ascii="Consolas" w:hAnsi="Consolas" w:cs="Consolas"/>
+          <w:sz w:val="20"/>
+          <w:szCs w:val="20"/>
+        </w:rPr>
+      </w:pPr>
+    </w:p>
+    <w:tbl>
+      <w:tblPr>
+        <w:tblStyle w:val="TableGrid"/>
+        <w:tblW w:w="0" w:type="auto"/>
+        <w:tblBorders>
+          <w:top w:val="single" w:sz="4" w:space="0" w:color="E7E6E6" w:themeColor="background2"/>
+          <w:left w:val="single" w:sz="4" w:space="0" w:color="E7E6E6" w:themeColor="background2"/>
+          <w:bottom w:val="single" w:sz="4" w:space="0" w:color="E7E6E6" w:themeColor="background2"/>
+          <w:right w:val="single" w:sz="4" w:space="0" w:color="E7E6E6" w:themeColor="background2"/>
+          <w:insideH w:val="single" w:sz="4" w:space="0" w:color="E7E6E6" w:themeColor="background2"/>
+          <w:insideV w:val="single" w:sz="4" w:space="0" w:color="E7E6E6" w:themeColor="background2"/>
+        </w:tblBorders>
+        <w:tblLook w:val="04A0" w:firstRow="1" w:lastRow="0" w:firstColumn="1" w:lastColumn="0" w:noHBand="0" w:noVBand="1"/>
+      </w:tblPr>
+      <w:tblGrid>
+        <w:gridCol w:w="12895"/>
+      </w:tblGrid>
+      <w:tr>
+        <w:trPr>
+          <w:trHeight w:val="161"/>
+        </w:trPr>
+        <w:tc>
+          <w:tcPr>
+            <w:tcW w:w="12895" w:type="dxa"/>
+          </w:tcPr>
+          <w:p>
+            <w:pPr>
+              <w:rPr>
+                <w:rFonts w:ascii="Consolas" w:hAnsi="Consolas" w:cs="Consolas"/>
+                <w:sz w:val="20"/>
+                <w:szCs w:val="20"/>
+                <w:lang w:val="en-CA"/>
+              </w:rPr>
+            </w:pPr>
+            <w:r>
+              <w:rPr>
+                <w:rFonts w:ascii="Consolas" w:hAnsi="Consolas" w:cs="Consolas"/>
+                <w:sz w:val="20"/>
+                <w:szCs w:val="20"/>
+                <w:lang w:val="en-CA"/>
+              </w:rPr>
+              <w:t># Written by June Skeeter</w:t>
+            </w:r>
+          </w:p>
+        </w:tc>
+      </w:tr>
+      <w:tr>
+        <w:trPr>
+          <w:trHeight w:val="161"/>
+        </w:trPr>
+        <w:tc>
+          <w:tcPr>
+            <w:tcW w:w="12895" w:type="dxa"/>
+          </w:tcPr>
+          <w:p>
+            <w:pPr>
+              <w:rPr>
+                <w:rFonts w:ascii="Consolas" w:hAnsi="Consolas" w:cs="Consolas"/>
+                <w:sz w:val="20"/>
+                <w:szCs w:val="20"/>
+                <w:lang w:val="en-CA"/>
+              </w:rPr>
+            </w:pPr>
+            <w:r>
+              <w:rPr>
+                <w:rFonts w:ascii="Consolas" w:hAnsi="Consolas" w:cs="Consolas"/>
+                <w:sz w:val="20"/>
+                <w:szCs w:val="20"/>
+                <w:lang w:val="en-CA"/>
+              </w:rPr>
+              <w:t># March 2024</w:t>
+            </w:r>
+          </w:p>
+        </w:tc>
+      </w:tr>
+      <w:tr>
+        <w:trPr>
+          <w:trHeight w:val="161"/>
+        </w:trPr>
+        <w:tc>
+          <w:tcPr>
+            <w:tcW w:w="12895" w:type="dxa"/>
+          </w:tcPr>
+          <w:p>
+            <w:pPr>
+              <w:rPr>
+                <w:rFonts w:ascii="Consolas" w:hAnsi="Consolas" w:cs="Consolas"/>
+                <w:sz w:val="20"/>
+                <w:szCs w:val="20"/>
+                <w:lang w:val="en-CA"/>
+              </w:rPr>
+            </w:pPr>
+            <w:r>
+              <w:rPr>
+                <w:rFonts w:ascii="Consolas" w:hAnsi="Consolas" w:cs="Consolas"/>
+                <w:sz w:val="20"/>
+                <w:szCs w:val="20"/>
+                <w:lang w:val="en-CA"/>
+              </w:rPr>
+              <w:t xml:space="preserve"># Modified by </w:t>
+            </w:r>
+            <w:r>
+              <w:rPr>
+                <w:rFonts w:ascii="Consolas" w:hAnsi="Consolas" w:cs="Consolas"/>
+                <w:sz w:val="20"/>
+                <w:szCs w:val="20"/>
+                <w:shd w:val="clear" w:color="auto" w:fill="FFFF00"/>
+                <w:lang w:val="en-CA"/>
+              </w:rPr>
+              <w:t>&lt;author&gt;</w:t>
+            </w:r>
+          </w:p>
+        </w:tc>
+      </w:tr>
+      <w:tr>
+        <w:trPr>
+          <w:trHeight w:val="161"/>
+        </w:trPr>
+        <w:tc>
+          <w:tcPr>
+            <w:tcW w:w="12895" w:type="dxa"/>
+          </w:tcPr>
+          <w:p>
+            <w:pPr>
+              <w:rPr>
+                <w:rFonts w:ascii="Consolas" w:hAnsi="Consolas" w:cs="Consolas"/>
+                <w:sz w:val="20"/>
+                <w:szCs w:val="20"/>
+                <w:lang w:val="en-CA"/>
+              </w:rPr>
+            </w:pPr>
+            <w:r>
+              <w:rPr>
+                <w:rFonts w:ascii="Consolas" w:hAnsi="Consolas" w:cs="Consolas"/>
+                <w:sz w:val="20"/>
+                <w:szCs w:val="20"/>
+                <w:lang w:val="en-CA"/>
+              </w:rPr>
+              <w:t xml:space="preserve"># Date: </w:t>
+            </w:r>
+            <w:r>
+              <w:rPr>
+                <w:rFonts w:ascii="Consolas" w:hAnsi="Consolas" w:cs="Consolas"/>
+                <w:sz w:val="20"/>
+                <w:szCs w:val="20"/>
+                <w:shd w:val="clear" w:color="auto" w:fill="FFFF00"/>
+                <w:lang w:val="en-CA"/>
+              </w:rPr>
+              <w:t>&lt;date&gt;</w:t>
+            </w:r>
+          </w:p>
+        </w:tc>
+      </w:tr>
+      <w:tr>
+        <w:trPr>
+          <w:trHeight w:val="161"/>
+        </w:trPr>
+        <w:tc>
+          <w:tcPr>
+            <w:tcW w:w="12895" w:type="dxa"/>
+          </w:tcPr>
+          <w:p>
+            <w:pPr>
+              <w:rPr>
+                <w:rFonts w:ascii="Consolas" w:hAnsi="Consolas" w:cs="Consolas"/>
+                <w:sz w:val="20"/>
+                <w:szCs w:val="20"/>
+                <w:lang w:val="en-CA"/>
+              </w:rPr>
+            </w:pPr>
+          </w:p>
+        </w:tc>
+      </w:tr>
+      <w:tr>
+        <w:trPr>
+          <w:trHeight w:val="161"/>
+        </w:trPr>
+        <w:tc>
+          <w:tcPr>
+            <w:tcW w:w="12895" w:type="dxa"/>
+          </w:tcPr>
+          <w:p>
+            <w:pPr>
+              <w:rPr>
+                <w:rFonts w:ascii="Consolas" w:hAnsi="Consolas" w:cs="Consolas"/>
+                <w:sz w:val="20"/>
+                <w:szCs w:val="20"/>
+                <w:lang w:val="en-CA"/>
+              </w:rPr>
+            </w:pPr>
+            <w:r>
+              <w:rPr>
+                <w:rFonts w:ascii="Consolas" w:hAnsi="Consolas" w:cs="Consolas"/>
+                <w:sz w:val="20"/>
+                <w:szCs w:val="20"/>
+                <w:lang w:val="en-CA"/>
+              </w:rPr>
+              <w:t>Metadata:</w:t>
+            </w:r>
+          </w:p>
+        </w:tc>
+      </w:tr>
+      <w:tr>
+        <w:trPr>
+          <w:trHeight w:val="161"/>
+        </w:trPr>
+        <w:tc>
+          <w:tcPr>
+            <w:tcW w:w="12895" w:type="dxa"/>
+          </w:tcPr>
+          <w:p>
+            <w:pPr>
+              <w:rPr>
+                <w:rFonts w:ascii="Consolas" w:hAnsi="Consolas" w:cs="Consolas"/>
+                <w:sz w:val="20"/>
+                <w:szCs w:val="20"/>
+                <w:lang w:val="en-CA"/>
+              </w:rPr>
+            </w:pPr>
+            <w:r>
+              <w:rPr>
+                <w:rFonts w:ascii="Consolas" w:hAnsi="Consolas" w:cs="Consolas"/>
+                <w:sz w:val="20"/>
+                <w:szCs w:val="20"/>
+                <w:lang w:val="en-CA"/>
+              </w:rPr>
+              <w:t xml:space="preserve">  </w:t>
+            </w:r>
+            <w:proofErr w:type="spellStart"/>
+            <w:r>
+              <w:rPr>
+                <w:rFonts w:ascii="Consolas" w:hAnsi="Consolas" w:cs="Consolas"/>
+                <w:sz w:val="20"/>
+                <w:szCs w:val="20"/>
+                <w:lang w:val="en-CA"/>
+              </w:rPr>
+              <w:t>siteID</w:t>
+            </w:r>
+            <w:proofErr w:type="spellEnd"/>
+            <w:r>
+              <w:rPr>
+                <w:rFonts w:ascii="Consolas" w:hAnsi="Consolas" w:cs="Consolas"/>
+                <w:sz w:val="20"/>
+                <w:szCs w:val="20"/>
+                <w:lang w:val="en-CA"/>
+              </w:rPr>
+              <w:t xml:space="preserve">: </w:t>
+            </w:r>
+            <w:r>
+              <w:rPr>
+                <w:rFonts w:ascii="Consolas" w:hAnsi="Consolas" w:cs="Consolas"/>
+                <w:sz w:val="20"/>
+                <w:szCs w:val="20"/>
+                <w:shd w:val="clear" w:color="auto" w:fill="FFFF00"/>
+                <w:lang w:val="en-CA"/>
+              </w:rPr>
+              <w:t>SITEID1</w:t>
+            </w:r>
+          </w:p>
+        </w:tc>
+      </w:tr>
+      <w:tr>
+        <w:trPr>
+          <w:trHeight w:val="161"/>
+        </w:trPr>
+        <w:tc>
+          <w:tcPr>
+            <w:tcW w:w="12895" w:type="dxa"/>
+          </w:tcPr>
+          <w:p>
+            <w:pPr>
+              <w:rPr>
+                <w:rFonts w:ascii="Consolas" w:hAnsi="Consolas" w:cs="Consolas"/>
+                <w:sz w:val="20"/>
+                <w:szCs w:val="20"/>
+                <w:lang w:val="en-CA"/>
+              </w:rPr>
+            </w:pPr>
+            <w:r>
+              <w:rPr>
+                <w:rFonts w:ascii="Consolas" w:hAnsi="Consolas" w:cs="Consolas"/>
+                <w:sz w:val="20"/>
+                <w:szCs w:val="20"/>
+                <w:lang w:val="en-CA"/>
+              </w:rPr>
+              <w:t xml:space="preserve">  </w:t>
+            </w:r>
+            <w:proofErr w:type="spellStart"/>
+            <w:r>
+              <w:rPr>
+                <w:rFonts w:ascii="Consolas" w:hAnsi="Consolas" w:cs="Consolas"/>
+                <w:sz w:val="20"/>
+                <w:szCs w:val="20"/>
+                <w:lang w:val="en-CA"/>
+              </w:rPr>
+              <w:t>estYear</w:t>
+            </w:r>
+            <w:proofErr w:type="spellEnd"/>
+            <w:r>
+              <w:rPr>
+                <w:rFonts w:ascii="Consolas" w:hAnsi="Consolas" w:cs="Consolas"/>
+                <w:sz w:val="20"/>
+                <w:szCs w:val="20"/>
+                <w:lang w:val="en-CA"/>
+              </w:rPr>
+              <w:t xml:space="preserve">: </w:t>
+            </w:r>
+            <w:r>
+              <w:rPr>
+                <w:rFonts w:ascii="Consolas" w:hAnsi="Consolas" w:cs="Consolas"/>
+                <w:sz w:val="20"/>
+                <w:szCs w:val="20"/>
+                <w:shd w:val="clear" w:color="auto" w:fill="FFFF00"/>
+                <w:lang w:val="en-CA"/>
+              </w:rPr>
+              <w:t>&lt;YYYY&gt;</w:t>
+            </w:r>
+            <w:r>
+              <w:rPr>
+                <w:rFonts w:ascii="Consolas" w:hAnsi="Consolas" w:cs="Consolas"/>
+                <w:sz w:val="20"/>
+                <w:szCs w:val="20"/>
+                <w:lang w:val="en-CA"/>
+              </w:rPr>
+              <w:t xml:space="preserve"> </w:t>
+            </w:r>
+          </w:p>
+        </w:tc>
+      </w:tr>
+      <w:tr>
+        <w:trPr>
+          <w:trHeight w:val="161"/>
+        </w:trPr>
+        <w:tc>
+          <w:tcPr>
+            <w:tcW w:w="12895" w:type="dxa"/>
+          </w:tcPr>
+          <w:p>
+            <w:pPr>
+              <w:rPr>
+                <w:rFonts w:ascii="Consolas" w:hAnsi="Consolas" w:cs="Consolas"/>
+                <w:sz w:val="20"/>
+                <w:szCs w:val="20"/>
+                <w:lang w:val="en-CA"/>
+              </w:rPr>
+            </w:pPr>
+            <w:r>
+              <w:rPr>
+                <w:rFonts w:ascii="Consolas" w:hAnsi="Consolas" w:cs="Consolas"/>
+                <w:sz w:val="20"/>
+                <w:szCs w:val="20"/>
+                <w:lang w:val="en-CA"/>
+              </w:rPr>
+              <w:t xml:space="preserve">  </w:t>
+            </w:r>
+            <w:proofErr w:type="spellStart"/>
+            <w:r>
+              <w:rPr>
+                <w:rFonts w:ascii="Consolas" w:hAnsi="Consolas" w:cs="Consolas"/>
+                <w:sz w:val="20"/>
+                <w:szCs w:val="20"/>
+                <w:lang w:val="en-CA"/>
+              </w:rPr>
+              <w:t>lat</w:t>
+            </w:r>
+            <w:proofErr w:type="spellEnd"/>
+            <w:r>
+              <w:rPr>
+                <w:rFonts w:ascii="Consolas" w:hAnsi="Consolas" w:cs="Consolas"/>
+                <w:sz w:val="20"/>
+                <w:szCs w:val="20"/>
+                <w:lang w:val="en-CA"/>
+              </w:rPr>
+              <w:t xml:space="preserve">: </w:t>
+            </w:r>
+            <w:r>
+              <w:rPr>
+                <w:rFonts w:ascii="Consolas" w:hAnsi="Consolas" w:cs="Consolas"/>
+                <w:sz w:val="20"/>
+                <w:szCs w:val="20"/>
+                <w:shd w:val="clear" w:color="auto" w:fill="FFFF00"/>
+                <w:lang w:val="en-CA"/>
+              </w:rPr>
+              <w:t>&lt;latitude&gt;</w:t>
+            </w:r>
+            <w:r>
+              <w:rPr>
+                <w:rFonts w:ascii="Consolas" w:hAnsi="Consolas" w:cs="Consolas"/>
+                <w:sz w:val="20"/>
+                <w:szCs w:val="20"/>
+                <w:lang w:val="en-CA"/>
+              </w:rPr>
+              <w:t xml:space="preserve">               % North is positive</w:t>
+            </w:r>
+          </w:p>
+        </w:tc>
+      </w:tr>
+      <w:tr>
+        <w:trPr>
+          <w:trHeight w:val="161"/>
+        </w:trPr>
+        <w:tc>
+          <w:tcPr>
+            <w:tcW w:w="12895" w:type="dxa"/>
+          </w:tcPr>
+          <w:p>
+            <w:pPr>
+              <w:rPr>
+                <w:rFonts w:ascii="Consolas" w:hAnsi="Consolas" w:cs="Consolas"/>
+                <w:sz w:val="20"/>
+                <w:szCs w:val="20"/>
+                <w:lang w:val="en-CA"/>
+              </w:rPr>
+            </w:pPr>
+            <w:r>
+              <w:rPr>
+                <w:rFonts w:ascii="Consolas" w:hAnsi="Consolas" w:cs="Consolas"/>
+                <w:sz w:val="20"/>
+                <w:szCs w:val="20"/>
+                <w:lang w:val="en-CA"/>
+              </w:rPr>
+              <w:t xml:space="preserve">  long: </w:t>
+            </w:r>
+            <w:r>
+              <w:rPr>
+                <w:rFonts w:ascii="Consolas" w:hAnsi="Consolas" w:cs="Consolas"/>
+                <w:sz w:val="20"/>
+                <w:szCs w:val="20"/>
+                <w:shd w:val="clear" w:color="auto" w:fill="FFFF00"/>
+                <w:lang w:val="en-CA"/>
+              </w:rPr>
+              <w:t>&lt;longitude&gt;</w:t>
+            </w:r>
+            <w:r>
+              <w:rPr>
+                <w:rFonts w:ascii="Consolas" w:hAnsi="Consolas" w:cs="Consolas"/>
+                <w:sz w:val="20"/>
+                <w:szCs w:val="20"/>
+                <w:lang w:val="en-CA"/>
+              </w:rPr>
+              <w:t xml:space="preserve">             % West is negative</w:t>
+            </w:r>
+          </w:p>
+        </w:tc>
+      </w:tr>
+      <w:tr>
+        <w:trPr>
+          <w:trHeight w:val="161"/>
+        </w:trPr>
+        <w:tc>
+          <w:tcPr>
+            <w:tcW w:w="12895" w:type="dxa"/>
+          </w:tcPr>
+          <w:p>
+            <w:pPr>
+              <w:rPr>
+                <w:rFonts w:ascii="Consolas" w:hAnsi="Consolas" w:cs="Consolas"/>
+                <w:sz w:val="20"/>
+                <w:szCs w:val="20"/>
+                <w:lang w:val="en-CA"/>
+              </w:rPr>
+            </w:pPr>
+            <w:r>
+              <w:rPr>
+                <w:rFonts w:ascii="Consolas" w:hAnsi="Consolas" w:cs="Consolas"/>
+                <w:sz w:val="20"/>
+                <w:szCs w:val="20"/>
+                <w:lang w:val="en-CA"/>
+              </w:rPr>
+              <w:t xml:space="preserve">  </w:t>
+            </w:r>
+            <w:proofErr w:type="spellStart"/>
+            <w:r>
+              <w:rPr>
+                <w:rFonts w:ascii="Consolas" w:hAnsi="Consolas" w:cs="Consolas"/>
+                <w:sz w:val="20"/>
+                <w:szCs w:val="20"/>
+                <w:lang w:val="en-CA"/>
+              </w:rPr>
+              <w:t>TimeZoneHour</w:t>
+            </w:r>
+            <w:proofErr w:type="spellEnd"/>
+            <w:r>
+              <w:rPr>
+                <w:rFonts w:ascii="Consolas" w:hAnsi="Consolas" w:cs="Consolas"/>
+                <w:sz w:val="20"/>
+                <w:szCs w:val="20"/>
+                <w:lang w:val="en-CA"/>
+              </w:rPr>
+              <w:t xml:space="preserve">: </w:t>
+            </w:r>
+            <w:r>
+              <w:rPr>
+                <w:rFonts w:ascii="Consolas" w:hAnsi="Consolas" w:cs="Consolas"/>
+                <w:sz w:val="20"/>
+                <w:szCs w:val="20"/>
+                <w:shd w:val="clear" w:color="auto" w:fill="FFFF00"/>
+                <w:lang w:val="en-CA"/>
+              </w:rPr>
+              <w:t>&lt;</w:t>
+            </w:r>
+            <w:proofErr w:type="spellStart"/>
+            <w:r>
+              <w:rPr>
+                <w:rFonts w:ascii="Consolas" w:hAnsi="Consolas" w:cs="Consolas"/>
+                <w:sz w:val="20"/>
+                <w:szCs w:val="20"/>
+                <w:shd w:val="clear" w:color="auto" w:fill="FFFF00"/>
+                <w:lang w:val="en-CA"/>
+              </w:rPr>
+              <w:t>timezone</w:t>
+            </w:r>
+            <w:proofErr w:type="spellEnd"/>
+            <w:r>
+              <w:rPr>
+                <w:rFonts w:ascii="Consolas" w:hAnsi="Consolas" w:cs="Consolas"/>
+                <w:sz w:val="20"/>
+                <w:szCs w:val="20"/>
+                <w:shd w:val="clear" w:color="auto" w:fill="FFFF00"/>
+                <w:lang w:val="en-CA"/>
+              </w:rPr>
+              <w:t>&gt;</w:t>
+            </w:r>
+            <w:r>
+              <w:rPr>
+                <w:rFonts w:ascii="Consolas" w:hAnsi="Consolas" w:cs="Consolas"/>
+                <w:sz w:val="20"/>
+                <w:szCs w:val="20"/>
+                <w:lang w:val="en-CA"/>
+              </w:rPr>
+              <w:t xml:space="preserve">      % UTC/GMT minus </w:t>
+            </w:r>
+            <w:r>
+              <w:rPr>
+                <w:rFonts w:ascii="Consolas" w:hAnsi="Consolas" w:cs="Consolas"/>
+                <w:sz w:val="20"/>
+                <w:szCs w:val="20"/>
+                <w:lang w:val="en-CA"/>
+              </w:rPr>
+              <w:t>site</w:t>
+            </w:r>
+            <w:r>
+              <w:rPr>
+                <w:rFonts w:ascii="Consolas" w:hAnsi="Consolas" w:cs="Consolas"/>
+                <w:sz w:val="20"/>
+                <w:szCs w:val="20"/>
+                <w:lang w:val="en-CA"/>
+              </w:rPr>
+              <w:t xml:space="preserve"> </w:t>
+            </w:r>
+            <w:proofErr w:type="spellStart"/>
+            <w:r>
+              <w:rPr>
+                <w:rFonts w:ascii="Consolas" w:hAnsi="Consolas" w:cs="Consolas"/>
+                <w:sz w:val="20"/>
+                <w:szCs w:val="20"/>
+                <w:lang w:val="en-CA"/>
+              </w:rPr>
+              <w:t>timezone</w:t>
+            </w:r>
+            <w:proofErr w:type="spellEnd"/>
+            <w:r>
+              <w:rPr>
+                <w:rFonts w:ascii="Consolas" w:hAnsi="Consolas" w:cs="Consolas"/>
+                <w:sz w:val="20"/>
+                <w:szCs w:val="20"/>
+                <w:lang w:val="en-CA"/>
+              </w:rPr>
+              <w:t xml:space="preserve"> (e.g., for Pacific</w:t>
+            </w:r>
+          </w:p>
+        </w:tc>
+      </w:tr>
+      <w:tr>
+        <w:trPr>
+          <w:trHeight w:val="161"/>
+        </w:trPr>
+        <w:tc>
+          <w:tcPr>
+            <w:tcW w:w="12895" w:type="dxa"/>
+          </w:tcPr>
+          <w:p>
+            <w:pPr>
+              <w:ind w:firstLine="3568"/>
+              <w:rPr>
+                <w:rFonts w:ascii="Consolas" w:hAnsi="Consolas" w:cs="Consolas"/>
+                <w:sz w:val="20"/>
+                <w:szCs w:val="20"/>
+                <w:lang w:val="en-CA"/>
+              </w:rPr>
+            </w:pPr>
+            <w:r>
+              <w:rPr>
+                <w:rFonts w:ascii="Consolas" w:hAnsi="Consolas" w:cs="Consolas"/>
+                <w:sz w:val="20"/>
+                <w:szCs w:val="20"/>
+                <w:lang w:val="en-CA"/>
+              </w:rPr>
+              <w:t>% S</w:t>
+            </w:r>
+            <w:r>
+              <w:rPr>
+                <w:rFonts w:ascii="Consolas" w:hAnsi="Consolas" w:cs="Consolas"/>
+                <w:sz w:val="20"/>
+                <w:szCs w:val="20"/>
+                <w:lang w:val="en-CA"/>
+              </w:rPr>
+              <w:t xml:space="preserve">tandard </w:t>
+            </w:r>
+            <w:r>
+              <w:rPr>
+                <w:rFonts w:ascii="Consolas" w:hAnsi="Consolas" w:cs="Consolas"/>
+                <w:sz w:val="20"/>
+                <w:szCs w:val="20"/>
+                <w:lang w:val="en-CA"/>
+              </w:rPr>
+              <w:t>T</w:t>
+            </w:r>
+            <w:r>
+              <w:rPr>
+                <w:rFonts w:ascii="Consolas" w:hAnsi="Consolas" w:cs="Consolas"/>
+                <w:sz w:val="20"/>
+                <w:szCs w:val="20"/>
+                <w:lang w:val="en-CA"/>
+              </w:rPr>
+              <w:t xml:space="preserve">ime, </w:t>
+            </w:r>
+            <w:proofErr w:type="spellStart"/>
+            <w:r>
+              <w:rPr>
+                <w:rFonts w:ascii="Consolas" w:hAnsi="Consolas" w:cs="Consolas"/>
+                <w:sz w:val="20"/>
+                <w:szCs w:val="20"/>
+                <w:lang w:val="en-CA"/>
+              </w:rPr>
+              <w:t>TimeZoneHour</w:t>
+            </w:r>
+            <w:proofErr w:type="spellEnd"/>
+            <w:r>
+              <w:rPr>
+                <w:rFonts w:ascii="Consolas" w:hAnsi="Consolas" w:cs="Consolas"/>
+                <w:sz w:val="20"/>
+                <w:szCs w:val="20"/>
+                <w:lang w:val="en-CA"/>
+              </w:rPr>
+              <w:t xml:space="preserve"> = 0 </w:t>
+            </w:r>
+            <w:r>
+              <w:rPr>
+                <w:rFonts w:ascii="Consolas" w:hAnsi="Consolas" w:cs="Consolas"/>
+                <w:sz w:val="20"/>
+                <w:szCs w:val="20"/>
+                <w:lang w:val="en-CA"/>
+              </w:rPr>
+              <w:t>—</w:t>
+            </w:r>
+            <w:r>
+              <w:rPr>
+                <w:rFonts w:ascii="Consolas" w:hAnsi="Consolas" w:cs="Consolas"/>
+                <w:sz w:val="20"/>
+                <w:szCs w:val="20"/>
+                <w:lang w:val="en-CA"/>
+              </w:rPr>
+              <w:t xml:space="preserve"> 8 = </w:t>
+            </w:r>
+            <w:r>
+              <w:rPr>
+                <w:rFonts w:ascii="Consolas" w:hAnsi="Consolas" w:cs="Consolas"/>
+                <w:sz w:val="20"/>
+                <w:szCs w:val="20"/>
+                <w:lang w:val="en-CA"/>
+              </w:rPr>
+              <w:t>—</w:t>
+            </w:r>
+            <w:r>
+              <w:rPr>
+                <w:rFonts w:ascii="Consolas" w:hAnsi="Consolas" w:cs="Consolas"/>
+                <w:sz w:val="20"/>
+                <w:szCs w:val="20"/>
+                <w:lang w:val="en-CA"/>
+              </w:rPr>
+              <w:t>8)</w:t>
+            </w:r>
+          </w:p>
+        </w:tc>
+      </w:tr>
+      <w:tr>
+        <w:trPr>
+          <w:trHeight w:val="141"/>
+        </w:trPr>
+        <w:tc>
+          <w:tcPr>
+            <w:tcW w:w="12895" w:type="dxa"/>
+          </w:tcPr>
+          <w:p>
+            <w:pPr>
+              <w:ind w:firstLine="24"/>
+              <w:rPr>
+                <w:rFonts w:ascii="Consolas" w:hAnsi="Consolas" w:cs="Consolas"/>
+                <w:sz w:val="20"/>
+                <w:szCs w:val="20"/>
+                <w:lang w:val="en-CA"/>
+              </w:rPr>
+            </w:pPr>
+          </w:p>
+        </w:tc>
+      </w:tr>
+      <w:tr>
+        <w:trPr>
+          <w:trHeight w:val="141"/>
+        </w:trPr>
+        <w:tc>
+          <w:tcPr>
+            <w:tcW w:w="12895" w:type="dxa"/>
+          </w:tcPr>
+          <w:p>
+            <w:pPr>
+              <w:ind w:firstLine="24"/>
+              <w:rPr>
+                <w:rFonts w:ascii="Consolas" w:hAnsi="Consolas" w:cs="Consolas"/>
+                <w:sz w:val="20"/>
+                <w:szCs w:val="20"/>
+                <w:lang w:val="en-CA"/>
+              </w:rPr>
+            </w:pPr>
+            <w:r>
+              <w:rPr>
+                <w:rFonts w:ascii="Consolas" w:hAnsi="Consolas" w:cs="Consolas"/>
+                <w:sz w:val="20"/>
+                <w:szCs w:val="20"/>
+                <w:lang w:val="en-CA"/>
+              </w:rPr>
+              <w:t># Optional parameters to modify default third stage parameters can be added here</w:t>
+            </w:r>
+          </w:p>
+        </w:tc>
+      </w:tr>
+      <w:tr>
+        <w:trPr>
+          <w:trHeight w:val="138"/>
+        </w:trPr>
+        <w:tc>
+          <w:tcPr>
+            <w:tcW w:w="12895" w:type="dxa"/>
+          </w:tcPr>
+          <w:p>
+            <w:pPr>
+              <w:ind w:firstLine="24"/>
+              <w:rPr>
+                <w:rFonts w:ascii="Consolas" w:hAnsi="Consolas" w:cs="Consolas"/>
+                <w:sz w:val="20"/>
+                <w:szCs w:val="20"/>
+                <w:lang w:val="en-CA"/>
+              </w:rPr>
+            </w:pPr>
+            <w:r>
+              <w:rPr>
+                <w:rFonts w:ascii="Consolas" w:hAnsi="Consolas" w:cs="Consolas"/>
+                <w:sz w:val="20"/>
+                <w:szCs w:val="20"/>
+                <w:lang w:val="en-CA"/>
+              </w:rPr>
+              <w:t>Processing:</w:t>
+            </w:r>
+          </w:p>
+        </w:tc>
+      </w:tr>
+      <w:tr>
+        <w:trPr>
+          <w:trHeight w:val="138"/>
+        </w:trPr>
+        <w:tc>
+          <w:tcPr>
+            <w:tcW w:w="12895" w:type="dxa"/>
+          </w:tcPr>
+          <w:p>
+            <w:pPr>
+              <w:ind w:firstLine="24"/>
+              <w:rPr>
+                <w:rFonts w:ascii="Consolas" w:hAnsi="Consolas" w:cs="Consolas"/>
+                <w:sz w:val="20"/>
+                <w:szCs w:val="20"/>
+                <w:lang w:val="en-CA"/>
+              </w:rPr>
+            </w:pPr>
+            <w:r>
+              <w:rPr>
+                <w:rFonts w:ascii="Consolas" w:hAnsi="Consolas" w:cs="Consolas"/>
+                <w:sz w:val="20"/>
+                <w:szCs w:val="20"/>
+                <w:lang w:val="en-CA"/>
+              </w:rPr>
+              <w:t xml:space="preserve">  </w:t>
+            </w:r>
+            <w:proofErr w:type="spellStart"/>
+            <w:r>
+              <w:rPr>
+                <w:rFonts w:ascii="Consolas" w:hAnsi="Consolas" w:cs="Consolas"/>
+                <w:sz w:val="20"/>
+                <w:szCs w:val="20"/>
+                <w:lang w:val="en-CA"/>
+              </w:rPr>
+              <w:t>ThirdStage</w:t>
+            </w:r>
+            <w:proofErr w:type="spellEnd"/>
+            <w:r>
+              <w:rPr>
+                <w:rFonts w:ascii="Consolas" w:hAnsi="Consolas" w:cs="Consolas"/>
+                <w:sz w:val="20"/>
+                <w:szCs w:val="20"/>
+                <w:lang w:val="en-CA"/>
+              </w:rPr>
+              <w:t>:</w:t>
+            </w:r>
+          </w:p>
+        </w:tc>
+      </w:tr>
+      <w:tr>
+        <w:trPr>
+          <w:trHeight w:val="138"/>
+        </w:trPr>
+        <w:tc>
+          <w:tcPr>
+            <w:tcW w:w="12895" w:type="dxa"/>
+          </w:tcPr>
+          <w:p>
+            <w:pPr>
+              <w:ind w:firstLine="24"/>
+              <w:rPr>
+                <w:rFonts w:ascii="Consolas" w:hAnsi="Consolas" w:cs="Consolas"/>
+                <w:sz w:val="20"/>
+                <w:szCs w:val="20"/>
+                <w:lang w:val="en-CA"/>
+              </w:rPr>
+            </w:pPr>
+            <w:r>
+              <w:rPr>
+                <w:rFonts w:ascii="Consolas" w:hAnsi="Consolas" w:cs="Consolas"/>
+                <w:sz w:val="20"/>
+                <w:szCs w:val="20"/>
+                <w:lang w:val="en-CA"/>
+              </w:rPr>
+              <w:t xml:space="preserve">    Storage: </w:t>
+            </w:r>
+          </w:p>
+        </w:tc>
+      </w:tr>
+      <w:tr>
+        <w:trPr>
+          <w:trHeight w:val="138"/>
+        </w:trPr>
+        <w:tc>
+          <w:tcPr>
+            <w:tcW w:w="12895" w:type="dxa"/>
+          </w:tcPr>
+          <w:p>
+            <w:pPr>
+              <w:ind w:firstLine="24"/>
+              <w:rPr>
+                <w:rFonts w:ascii="Consolas" w:hAnsi="Consolas" w:cs="Consolas"/>
+                <w:sz w:val="20"/>
+                <w:szCs w:val="20"/>
+                <w:lang w:val="en-CA"/>
+              </w:rPr>
+            </w:pPr>
+            <w:r>
+              <w:rPr>
+                <w:rFonts w:ascii="Consolas" w:hAnsi="Consolas" w:cs="Consolas"/>
+                <w:sz w:val="20"/>
+                <w:szCs w:val="20"/>
+                <w:lang w:val="en-CA"/>
+              </w:rPr>
+              <w:t xml:space="preserve">      </w:t>
+            </w:r>
+            <w:proofErr w:type="spellStart"/>
+            <w:r>
+              <w:rPr>
+                <w:rFonts w:ascii="Consolas" w:hAnsi="Consolas" w:cs="Consolas"/>
+                <w:sz w:val="20"/>
+                <w:szCs w:val="20"/>
+                <w:lang w:val="en-CA"/>
+              </w:rPr>
+              <w:t>Apply_Correction</w:t>
+            </w:r>
+            <w:proofErr w:type="spellEnd"/>
+            <w:r>
+              <w:rPr>
+                <w:rFonts w:ascii="Consolas" w:hAnsi="Consolas" w:cs="Consolas"/>
+                <w:sz w:val="20"/>
+                <w:szCs w:val="20"/>
+                <w:lang w:val="en-CA"/>
+              </w:rPr>
+              <w:t xml:space="preserve">: </w:t>
+            </w:r>
+            <w:r>
+              <w:rPr>
+                <w:rFonts w:ascii="Consolas" w:hAnsi="Consolas" w:cs="Consolas"/>
+                <w:sz w:val="20"/>
+                <w:szCs w:val="20"/>
+                <w:lang w:val="en-CA"/>
+              </w:rPr>
+              <w:t>True</w:t>
+            </w:r>
+          </w:p>
+        </w:tc>
+      </w:tr>
+      <w:tr>
+        <w:trPr>
+          <w:trHeight w:val="138"/>
+        </w:trPr>
+        <w:tc>
+          <w:tcPr>
+            <w:tcW w:w="12895" w:type="dxa"/>
+          </w:tcPr>
+          <w:p>
+            <w:pPr>
+              <w:ind w:firstLine="24"/>
+              <w:rPr>
+                <w:rFonts w:ascii="Consolas" w:hAnsi="Consolas" w:cs="Consolas"/>
+                <w:sz w:val="20"/>
+                <w:szCs w:val="20"/>
+                <w:lang w:val="en-CA"/>
+              </w:rPr>
+            </w:pPr>
+            <w:r>
+              <w:rPr>
+                <w:rFonts w:ascii="Consolas" w:hAnsi="Consolas" w:cs="Consolas"/>
+                <w:sz w:val="20"/>
+                <w:szCs w:val="20"/>
+                <w:lang w:val="en-CA"/>
+              </w:rPr>
+              <w:t xml:space="preserve">    </w:t>
+            </w:r>
+            <w:proofErr w:type="spellStart"/>
+            <w:r>
+              <w:rPr>
+                <w:rFonts w:ascii="Consolas" w:hAnsi="Consolas" w:cs="Consolas"/>
+                <w:sz w:val="20"/>
+                <w:szCs w:val="20"/>
+                <w:lang w:val="en-CA"/>
+              </w:rPr>
+              <w:t>REddyProc</w:t>
+            </w:r>
+            <w:proofErr w:type="spellEnd"/>
+            <w:r>
+              <w:rPr>
+                <w:rFonts w:ascii="Consolas" w:hAnsi="Consolas" w:cs="Consolas"/>
+                <w:sz w:val="20"/>
+                <w:szCs w:val="20"/>
+                <w:lang w:val="en-CA"/>
+              </w:rPr>
+              <w:t>:</w:t>
+            </w:r>
+          </w:p>
+        </w:tc>
+      </w:tr>
+      <w:tr>
+        <w:trPr>
+          <w:trHeight w:val="138"/>
+        </w:trPr>
+        <w:tc>
+          <w:tcPr>
+            <w:tcW w:w="12895" w:type="dxa"/>
+          </w:tcPr>
+          <w:p>
+            <w:pPr>
+              <w:ind w:firstLine="24"/>
+              <w:rPr>
+                <w:rFonts w:ascii="Consolas" w:hAnsi="Consolas" w:cs="Consolas"/>
+                <w:sz w:val="20"/>
+                <w:szCs w:val="20"/>
+                <w:lang w:val="en-CA"/>
+              </w:rPr>
+            </w:pPr>
+            <w:r>
+              <w:rPr>
+                <w:rFonts w:ascii="Consolas" w:hAnsi="Consolas" w:cs="Consolas"/>
+                <w:sz w:val="20"/>
+                <w:szCs w:val="20"/>
+                <w:lang w:val="en-CA"/>
+              </w:rPr>
+              <w:t xml:space="preserve">      Run: True</w:t>
+            </w:r>
+          </w:p>
+        </w:tc>
+      </w:tr>
+      <w:tr>
+        <w:trPr>
+          <w:trHeight w:val="138"/>
+        </w:trPr>
+        <w:tc>
+          <w:tcPr>
+            <w:tcW w:w="12895" w:type="dxa"/>
+          </w:tcPr>
+          <w:p>
+            <w:pPr>
+              <w:ind w:firstLine="24"/>
+              <w:rPr>
+                <w:rFonts w:ascii="Consolas" w:hAnsi="Consolas" w:cs="Consolas"/>
+                <w:sz w:val="20"/>
+                <w:szCs w:val="20"/>
+                <w:lang w:val="en-CA"/>
+              </w:rPr>
+            </w:pPr>
+            <w:r>
+              <w:rPr>
+                <w:rFonts w:ascii="Consolas" w:hAnsi="Consolas" w:cs="Consolas"/>
+                <w:sz w:val="20"/>
+                <w:szCs w:val="20"/>
+                <w:lang w:val="en-CA"/>
+              </w:rPr>
+              <w:t xml:space="preserve">    </w:t>
+            </w:r>
+            <w:proofErr w:type="spellStart"/>
+            <w:r>
+              <w:rPr>
+                <w:rFonts w:ascii="Consolas" w:hAnsi="Consolas" w:cs="Consolas"/>
+                <w:sz w:val="20"/>
+                <w:szCs w:val="20"/>
+                <w:lang w:val="en-CA"/>
+              </w:rPr>
+              <w:t>RF_GapFilling</w:t>
+            </w:r>
+            <w:proofErr w:type="spellEnd"/>
+            <w:r>
+              <w:rPr>
+                <w:rFonts w:ascii="Consolas" w:hAnsi="Consolas" w:cs="Consolas"/>
+                <w:sz w:val="20"/>
+                <w:szCs w:val="20"/>
+                <w:lang w:val="en-CA"/>
+              </w:rPr>
+              <w:t>:</w:t>
+            </w:r>
+          </w:p>
+        </w:tc>
+      </w:tr>
+      <w:tr>
+        <w:trPr>
+          <w:trHeight w:val="138"/>
+        </w:trPr>
+        <w:tc>
+          <w:tcPr>
+            <w:tcW w:w="12895" w:type="dxa"/>
+          </w:tcPr>
+          <w:p>
+            <w:pPr>
+              <w:ind w:firstLine="24"/>
+              <w:rPr>
+                <w:rFonts w:ascii="Consolas" w:hAnsi="Consolas" w:cs="Consolas"/>
+                <w:sz w:val="20"/>
+                <w:szCs w:val="20"/>
+                <w:lang w:val="en-CA"/>
+              </w:rPr>
+            </w:pPr>
+            <w:r>
+              <w:rPr>
+                <w:rFonts w:ascii="Consolas" w:hAnsi="Consolas" w:cs="Consolas"/>
+                <w:sz w:val="20"/>
+                <w:szCs w:val="20"/>
+                <w:lang w:val="en-CA"/>
+              </w:rPr>
+              <w:t xml:space="preserve">      Run: True</w:t>
+            </w:r>
+          </w:p>
+        </w:tc>
+      </w:tr>
+      <w:tr>
+        <w:trPr>
+          <w:trHeight w:val="138"/>
+        </w:trPr>
+        <w:tc>
+          <w:tcPr>
+            <w:tcW w:w="12895" w:type="dxa"/>
+          </w:tcPr>
+          <w:p>
+            <w:pPr>
+              <w:ind w:firstLine="24"/>
+              <w:rPr>
+                <w:rFonts w:ascii="Consolas" w:hAnsi="Consolas" w:cs="Consolas"/>
+                <w:sz w:val="20"/>
+                <w:szCs w:val="20"/>
+                <w:shd w:val="clear" w:color="auto" w:fill="F7CAAC" w:themeFill="accent2" w:themeFillTint="66"/>
+                <w:lang w:val="en-CA"/>
+              </w:rPr>
+            </w:pPr>
+            <w:r>
+              <w:rPr>
+                <w:rFonts w:ascii="Consolas" w:hAnsi="Consolas" w:cs="Consolas"/>
+                <w:sz w:val="20"/>
+                <w:szCs w:val="20"/>
+                <w:lang w:val="en-CA"/>
+              </w:rPr>
+              <w:t xml:space="preserve">      </w:t>
+            </w:r>
+            <w:r>
+              <w:rPr>
+                <w:rFonts w:ascii="Consolas" w:hAnsi="Consolas" w:cs="Consolas"/>
+                <w:sz w:val="20"/>
+                <w:szCs w:val="20"/>
+                <w:shd w:val="clear" w:color="auto" w:fill="F7CAAC" w:themeFill="accent2" w:themeFillTint="66"/>
+                <w:lang w:val="en-CA"/>
+              </w:rPr>
+              <w:t>Models:</w:t>
+            </w:r>
+          </w:p>
+        </w:tc>
+      </w:tr>
+      <w:tr>
+        <w:trPr>
+          <w:trHeight w:val="138"/>
+        </w:trPr>
+        <w:tc>
+          <w:tcPr>
+            <w:tcW w:w="12895" w:type="dxa"/>
+          </w:tcPr>
+          <w:p>
+            <w:pPr>
+              <w:ind w:firstLine="24"/>
+              <w:rPr>
+                <w:rFonts w:ascii="Consolas" w:hAnsi="Consolas" w:cs="Consolas"/>
+                <w:sz w:val="20"/>
+                <w:szCs w:val="20"/>
+                <w:shd w:val="clear" w:color="auto" w:fill="F7CAAC" w:themeFill="accent2" w:themeFillTint="66"/>
+                <w:lang w:val="en-CA"/>
+              </w:rPr>
+            </w:pPr>
+            <w:r>
+              <w:rPr>
+                <w:rFonts w:ascii="Consolas" w:hAnsi="Consolas" w:cs="Consolas"/>
+                <w:sz w:val="20"/>
+                <w:szCs w:val="20"/>
+                <w:lang w:val="en-CA"/>
+              </w:rPr>
+              <w:t xml:space="preserve">        </w:t>
+            </w:r>
+            <w:r>
+              <w:rPr>
+                <w:rFonts w:ascii="Consolas" w:hAnsi="Consolas" w:cs="Consolas"/>
+                <w:sz w:val="20"/>
+                <w:szCs w:val="20"/>
+                <w:shd w:val="clear" w:color="auto" w:fill="F7CAAC" w:themeFill="accent2" w:themeFillTint="66"/>
+                <w:lang w:val="en-CA"/>
+              </w:rPr>
+              <w:t>FCH4_PI_F_RF:</w:t>
+            </w:r>
+          </w:p>
+        </w:tc>
+      </w:tr>
+      <w:tr>
+        <w:trPr>
+          <w:trHeight w:val="138"/>
+        </w:trPr>
+        <w:tc>
+          <w:tcPr>
+            <w:tcW w:w="12895" w:type="dxa"/>
+          </w:tcPr>
+          <w:p>
+            <w:pPr>
+              <w:ind w:firstLine="24"/>
+              <w:rPr>
+                <w:rFonts w:ascii="Consolas" w:hAnsi="Consolas" w:cs="Consolas"/>
+                <w:sz w:val="20"/>
+                <w:szCs w:val="20"/>
+                <w:shd w:val="clear" w:color="auto" w:fill="F7CAAC" w:themeFill="accent2" w:themeFillTint="66"/>
+                <w:lang w:val="en-CA"/>
+              </w:rPr>
+            </w:pPr>
+            <w:r>
+              <w:rPr>
+                <w:rFonts w:ascii="Consolas" w:hAnsi="Consolas" w:cs="Consolas"/>
+                <w:sz w:val="20"/>
+                <w:szCs w:val="20"/>
+                <w:lang w:val="en-CA"/>
+              </w:rPr>
+              <w:t xml:space="preserve">          </w:t>
+            </w:r>
+            <w:proofErr w:type="spellStart"/>
+            <w:r>
+              <w:rPr>
+                <w:rFonts w:ascii="Consolas" w:hAnsi="Consolas" w:cs="Consolas"/>
+                <w:sz w:val="20"/>
+                <w:szCs w:val="20"/>
+                <w:shd w:val="clear" w:color="auto" w:fill="F7CAAC" w:themeFill="accent2" w:themeFillTint="66"/>
+                <w:lang w:val="en-CA"/>
+              </w:rPr>
+              <w:t>var_dep</w:t>
+            </w:r>
+            <w:proofErr w:type="spellEnd"/>
+            <w:r>
+              <w:rPr>
+                <w:rFonts w:ascii="Consolas" w:hAnsi="Consolas" w:cs="Consolas"/>
+                <w:sz w:val="20"/>
+                <w:szCs w:val="20"/>
+                <w:shd w:val="clear" w:color="auto" w:fill="F7CAAC" w:themeFill="accent2" w:themeFillTint="66"/>
+                <w:lang w:val="en-CA"/>
+              </w:rPr>
+              <w:t>: FCH4</w:t>
+            </w:r>
+          </w:p>
+        </w:tc>
+      </w:tr>
+      <w:tr>
+        <w:trPr>
+          <w:trHeight w:val="138"/>
+        </w:trPr>
+        <w:tc>
+          <w:tcPr>
+            <w:tcW w:w="12895" w:type="dxa"/>
+          </w:tcPr>
+          <w:p>
+            <w:pPr>
+              <w:ind w:firstLine="24"/>
+              <w:rPr>
+                <w:rFonts w:ascii="Consolas" w:hAnsi="Consolas" w:cs="Consolas"/>
+                <w:sz w:val="20"/>
+                <w:szCs w:val="20"/>
+                <w:shd w:val="clear" w:color="auto" w:fill="F7CAAC" w:themeFill="accent2" w:themeFillTint="66"/>
+                <w:lang w:val="en-CA"/>
+              </w:rPr>
+            </w:pPr>
+            <w:r>
+              <w:rPr>
+                <w:rFonts w:ascii="Consolas" w:hAnsi="Consolas" w:cs="Consolas"/>
+                <w:sz w:val="20"/>
+                <w:szCs w:val="20"/>
+                <w:lang w:val="en-CA"/>
+              </w:rPr>
+              <w:t xml:space="preserve">          </w:t>
+            </w:r>
+            <w:r>
+              <w:rPr>
+                <w:rFonts w:ascii="Consolas" w:hAnsi="Consolas" w:cs="Consolas"/>
+                <w:sz w:val="20"/>
+                <w:szCs w:val="20"/>
+                <w:shd w:val="clear" w:color="auto" w:fill="F7CAAC" w:themeFill="accent2" w:themeFillTint="66"/>
+                <w:lang w:val="en-CA"/>
+              </w:rPr>
+              <w:t xml:space="preserve">Predictors: </w:t>
+            </w:r>
+            <w:r>
+              <w:rPr>
+                <w:rFonts w:ascii="Consolas" w:hAnsi="Consolas" w:cs="Consolas"/>
+                <w:b/>
+                <w:bCs/>
+                <w:sz w:val="20"/>
+                <w:szCs w:val="20"/>
+                <w:shd w:val="clear" w:color="auto" w:fill="F7CAAC" w:themeFill="accent2" w:themeFillTint="66"/>
+                <w:lang w:val="en-CA"/>
+              </w:rPr>
+              <w:t xml:space="preserve">&lt;add </w:t>
+            </w:r>
+            <w:r>
+              <w:rPr>
+                <w:rFonts w:ascii="Consolas" w:hAnsi="Consolas" w:cs="Consolas"/>
+                <w:b/>
+                <w:bCs/>
+                <w:sz w:val="20"/>
+                <w:szCs w:val="20"/>
+                <w:shd w:val="clear" w:color="auto" w:fill="F7CAAC" w:themeFill="accent2" w:themeFillTint="66"/>
+                <w:lang w:val="en-CA"/>
+              </w:rPr>
+              <w:t xml:space="preserve">variables </w:t>
+            </w:r>
+            <w:r>
+              <w:rPr>
+                <w:rFonts w:ascii="Consolas" w:hAnsi="Consolas" w:cs="Consolas"/>
+                <w:b/>
+                <w:bCs/>
+                <w:sz w:val="20"/>
+                <w:szCs w:val="20"/>
+                <w:shd w:val="clear" w:color="auto" w:fill="F7CAAC" w:themeFill="accent2" w:themeFillTint="66"/>
+                <w:lang w:val="en-CA"/>
+              </w:rPr>
+              <w:t>here&gt;</w:t>
+            </w:r>
+          </w:p>
+        </w:tc>
+      </w:tr>
+      <w:tr>
+        <w:trPr>
+          <w:trHeight w:val="138"/>
+        </w:trPr>
+        <w:tc>
+          <w:tcPr>
+            <w:tcW w:w="12895" w:type="dxa"/>
+          </w:tcPr>
+          <w:p>
+            <w:pPr>
+              <w:ind w:firstLine="24"/>
+              <w:rPr>
+                <w:rFonts w:ascii="Consolas" w:hAnsi="Consolas" w:cs="Consolas"/>
+                <w:sz w:val="20"/>
+                <w:szCs w:val="20"/>
+                <w:lang w:val="en-CA"/>
+              </w:rPr>
+            </w:pPr>
+            <w:r>
+              <w:rPr>
+                <w:rFonts w:ascii="Consolas" w:hAnsi="Consolas" w:cs="Consolas"/>
+                <w:sz w:val="20"/>
+                <w:szCs w:val="20"/>
+                <w:lang w:val="en-CA"/>
+              </w:rPr>
+              <w:t xml:space="preserve">  </w:t>
+            </w:r>
+            <w:proofErr w:type="spellStart"/>
+            <w:r>
+              <w:rPr>
+                <w:rFonts w:ascii="Consolas" w:hAnsi="Consolas" w:cs="Consolas"/>
+                <w:sz w:val="20"/>
+                <w:szCs w:val="20"/>
+                <w:lang w:val="en-CA"/>
+              </w:rPr>
+              <w:t>FirstStage</w:t>
+            </w:r>
+            <w:proofErr w:type="spellEnd"/>
+            <w:r>
+              <w:rPr>
+                <w:rFonts w:ascii="Consolas" w:hAnsi="Consolas" w:cs="Consolas"/>
+                <w:sz w:val="20"/>
+                <w:szCs w:val="20"/>
+                <w:lang w:val="en-CA"/>
+              </w:rPr>
+              <w:t>:</w:t>
+            </w:r>
+          </w:p>
+        </w:tc>
+      </w:tr>
+      <w:tr>
+        <w:trPr>
+          <w:trHeight w:val="138"/>
+        </w:trPr>
+        <w:tc>
+          <w:tcPr>
+            <w:tcW w:w="12895" w:type="dxa"/>
+          </w:tcPr>
+          <w:p>
+            <w:pPr>
+              <w:ind w:firstLine="24"/>
+              <w:rPr>
+                <w:rFonts w:ascii="Consolas" w:hAnsi="Consolas" w:cs="Consolas"/>
+                <w:sz w:val="20"/>
+                <w:szCs w:val="20"/>
+                <w:lang w:val="en-CA"/>
+              </w:rPr>
+            </w:pPr>
+            <w:r>
+              <w:rPr>
+                <w:rFonts w:ascii="Consolas" w:hAnsi="Consolas" w:cs="Consolas"/>
+                <w:sz w:val="20"/>
+                <w:szCs w:val="20"/>
+                <w:lang w:val="en-CA"/>
+              </w:rPr>
+              <w:t xml:space="preserve">    </w:t>
+            </w:r>
+            <w:proofErr w:type="spellStart"/>
+            <w:r>
+              <w:rPr>
+                <w:rFonts w:ascii="Consolas" w:hAnsi="Consolas" w:cs="Consolas"/>
+                <w:sz w:val="20"/>
+                <w:szCs w:val="20"/>
+                <w:lang w:val="en-CA"/>
+              </w:rPr>
+              <w:t>DependencyTags</w:t>
+            </w:r>
+            <w:proofErr w:type="spellEnd"/>
+            <w:r>
+              <w:rPr>
+                <w:rFonts w:ascii="Consolas" w:hAnsi="Consolas" w:cs="Consolas"/>
+                <w:sz w:val="20"/>
+                <w:szCs w:val="20"/>
+                <w:lang w:val="en-CA"/>
+              </w:rPr>
+              <w:t>:</w:t>
+            </w:r>
+          </w:p>
+        </w:tc>
+      </w:tr>
+      <w:tr>
+        <w:trPr>
+          <w:trHeight w:val="138"/>
+        </w:trPr>
+        <w:tc>
+          <w:tcPr>
+            <w:tcW w:w="12895" w:type="dxa"/>
+          </w:tcPr>
+          <w:p>
+            <w:pPr>
+              <w:ind w:firstLine="24"/>
+              <w:rPr>
+                <w:rFonts w:ascii="Consolas" w:hAnsi="Consolas" w:cs="Consolas"/>
+                <w:sz w:val="20"/>
+                <w:szCs w:val="20"/>
+                <w:lang w:val="en-CA"/>
+              </w:rPr>
+            </w:pPr>
+            <w:r>
+              <w:rPr>
+                <w:rFonts w:ascii="Consolas" w:hAnsi="Consolas" w:cs="Consolas"/>
+                <w:sz w:val="20"/>
+                <w:szCs w:val="20"/>
+                <w:lang w:val="en-CA"/>
+              </w:rPr>
+              <w:t xml:space="preserve">      </w:t>
+            </w:r>
+            <w:proofErr w:type="spellStart"/>
+            <w:r>
+              <w:rPr>
+                <w:rFonts w:ascii="Consolas" w:hAnsi="Consolas" w:cs="Consolas"/>
+                <w:sz w:val="20"/>
+                <w:szCs w:val="20"/>
+                <w:lang w:val="en-CA"/>
+              </w:rPr>
+              <w:t>tag_EC_Vars</w:t>
+            </w:r>
+            <w:proofErr w:type="spellEnd"/>
+            <w:r>
+              <w:rPr>
+                <w:rFonts w:ascii="Consolas" w:hAnsi="Consolas" w:cs="Consolas"/>
+                <w:sz w:val="20"/>
+                <w:szCs w:val="20"/>
+                <w:lang w:val="en-CA"/>
+              </w:rPr>
+              <w:t>:</w:t>
+            </w:r>
+          </w:p>
+        </w:tc>
+      </w:tr>
+      <w:tr>
+        <w:trPr>
+          <w:trHeight w:val="138"/>
+        </w:trPr>
+        <w:tc>
+          <w:tcPr>
+            <w:tcW w:w="12895" w:type="dxa"/>
+          </w:tcPr>
+          <w:p>
+            <w:pPr>
+              <w:ind w:firstLine="24"/>
+              <w:rPr>
+                <w:rFonts w:ascii="Consolas" w:hAnsi="Consolas" w:cs="Consolas"/>
+                <w:sz w:val="20"/>
+                <w:szCs w:val="20"/>
+                <w:lang w:val="en-CA"/>
+              </w:rPr>
+            </w:pPr>
+            <w:r>
+              <w:rPr>
+                <w:rFonts w:ascii="Consolas" w:hAnsi="Consolas" w:cs="Consolas"/>
+                <w:sz w:val="20"/>
+                <w:szCs w:val="20"/>
+                <w:lang w:val="en-CA"/>
+              </w:rPr>
+              <w:t xml:space="preserve">        </w:t>
+            </w:r>
+            <w:proofErr w:type="spellStart"/>
+            <w:r>
+              <w:rPr>
+                <w:rFonts w:ascii="Consolas" w:hAnsi="Consolas" w:cs="Consolas"/>
+                <w:sz w:val="20"/>
+                <w:szCs w:val="20"/>
+                <w:lang w:val="en-CA"/>
+              </w:rPr>
+              <w:t>tag_LowFreq</w:t>
+            </w:r>
+            <w:proofErr w:type="spellEnd"/>
+            <w:r>
+              <w:rPr>
+                <w:rFonts w:ascii="Consolas" w:hAnsi="Consolas" w:cs="Consolas"/>
+                <w:sz w:val="20"/>
+                <w:szCs w:val="20"/>
+                <w:lang w:val="en-CA"/>
+              </w:rPr>
+              <w:t>: &gt;</w:t>
+            </w:r>
+          </w:p>
+        </w:tc>
+      </w:tr>
+      <w:tr>
+        <w:trPr>
+          <w:trHeight w:val="138"/>
+        </w:trPr>
+        <w:tc>
+          <w:tcPr>
+            <w:tcW w:w="12895" w:type="dxa"/>
+          </w:tcPr>
+          <w:p>
+            <w:pPr>
+              <w:ind w:firstLine="24"/>
+              <w:rPr>
+                <w:rFonts w:ascii="Consolas" w:hAnsi="Consolas" w:cs="Consolas"/>
+                <w:sz w:val="20"/>
+                <w:szCs w:val="20"/>
+                <w:lang w:val="en-CA"/>
+              </w:rPr>
+            </w:pPr>
+            <w:r>
+              <w:rPr>
+                <w:rFonts w:ascii="Consolas" w:hAnsi="Consolas" w:cs="Consolas"/>
+                <w:sz w:val="20"/>
+                <w:szCs w:val="20"/>
+                <w:lang w:val="en-CA"/>
+              </w:rPr>
+              <w:t xml:space="preserve">            T_SONIC</w:t>
+            </w:r>
+          </w:p>
+        </w:tc>
+      </w:tr>
+      <w:tr>
+        <w:trPr>
+          <w:trHeight w:val="138"/>
+        </w:trPr>
+        <w:tc>
+          <w:tcPr>
+            <w:tcW w:w="12895" w:type="dxa"/>
+          </w:tcPr>
+          <w:p>
+            <w:pPr>
+              <w:ind w:firstLine="24"/>
+              <w:rPr>
+                <w:rFonts w:ascii="Consolas" w:hAnsi="Consolas" w:cs="Consolas"/>
+                <w:sz w:val="20"/>
+                <w:szCs w:val="20"/>
+                <w:lang w:val="en-CA"/>
+              </w:rPr>
+            </w:pPr>
+            <w:r>
+              <w:rPr>
+                <w:rFonts w:ascii="Consolas" w:hAnsi="Consolas" w:cs="Consolas"/>
+                <w:sz w:val="20"/>
+                <w:szCs w:val="20"/>
+                <w:lang w:val="en-CA"/>
+              </w:rPr>
+              <w:t xml:space="preserve">      </w:t>
+            </w:r>
+            <w:proofErr w:type="spellStart"/>
+            <w:r>
+              <w:rPr>
+                <w:rFonts w:ascii="Consolas" w:hAnsi="Consolas" w:cs="Consolas"/>
+                <w:sz w:val="20"/>
+                <w:szCs w:val="20"/>
+                <w:lang w:val="en-CA"/>
+              </w:rPr>
+              <w:t>tag_VWC_Vars</w:t>
+            </w:r>
+            <w:proofErr w:type="spellEnd"/>
+            <w:r>
+              <w:rPr>
+                <w:rFonts w:ascii="Consolas" w:hAnsi="Consolas" w:cs="Consolas"/>
+                <w:sz w:val="20"/>
+                <w:szCs w:val="20"/>
+                <w:lang w:val="en-CA"/>
+              </w:rPr>
+              <w:t>: &gt;</w:t>
+            </w:r>
+          </w:p>
+        </w:tc>
+      </w:tr>
+      <w:tr>
+        <w:trPr>
+          <w:trHeight w:val="138"/>
+        </w:trPr>
+        <w:tc>
+          <w:tcPr>
+            <w:tcW w:w="12895" w:type="dxa"/>
+          </w:tcPr>
+          <w:p>
+            <w:pPr>
+              <w:ind w:firstLine="24"/>
+              <w:rPr>
+                <w:rFonts w:ascii="Consolas" w:hAnsi="Consolas" w:cs="Consolas"/>
+                <w:sz w:val="20"/>
+                <w:szCs w:val="20"/>
+                <w:lang w:val="en-CA"/>
+              </w:rPr>
+            </w:pPr>
+            <w:r>
+              <w:rPr>
+                <w:rFonts w:ascii="Consolas" w:hAnsi="Consolas" w:cs="Consolas"/>
+                <w:sz w:val="20"/>
+                <w:szCs w:val="20"/>
+                <w:lang w:val="en-CA"/>
+              </w:rPr>
+              <w:t xml:space="preserve">        VWC_1_1_1</w:t>
+            </w:r>
+          </w:p>
+        </w:tc>
+      </w:tr>
+      <w:tr>
+        <w:trPr>
+          <w:trHeight w:val="138"/>
+        </w:trPr>
+        <w:tc>
+          <w:tcPr>
+            <w:tcW w:w="12895" w:type="dxa"/>
+          </w:tcPr>
+          <w:p>
+            <w:pPr>
+              <w:ind w:firstLine="24"/>
+              <w:rPr>
+                <w:rFonts w:ascii="Consolas" w:hAnsi="Consolas" w:cs="Consolas"/>
+                <w:sz w:val="20"/>
+                <w:szCs w:val="20"/>
+                <w:lang w:val="en-CA"/>
+              </w:rPr>
+            </w:pPr>
+            <w:r>
+              <w:rPr>
+                <w:rFonts w:ascii="Consolas" w:hAnsi="Consolas" w:cs="Consolas"/>
+                <w:sz w:val="20"/>
+                <w:szCs w:val="20"/>
+                <w:lang w:val="en-CA"/>
+              </w:rPr>
+              <w:t xml:space="preserve">        VWC_2_1_1</w:t>
+            </w:r>
+          </w:p>
+        </w:tc>
+      </w:tr>
+    </w:tbl>
+    <w:p>
+      <w:pPr>
+        <w:rPr>
+          <w:rFonts w:ascii="Consolas" w:hAnsi="Consolas" w:cs="Consolas"/>
+          <w:sz w:val="20"/>
+          <w:szCs w:val="20"/>
+        </w:rPr>
+      </w:pPr>
+    </w:p>
+    <w:p>
+      <w:pPr>
+        <w:rPr>
+          <w:rFonts w:ascii="Consolas" w:hAnsi="Consolas" w:cs="Consolas"/>
+          <w:sz w:val="20"/>
+          <w:szCs w:val="20"/>
+        </w:rPr>
+      </w:pPr>
+    </w:p>
+    <w:p>
+      <w:pPr>
+        <w:rPr>
+          <w:rFonts w:ascii="Consolas" w:hAnsi="Consolas" w:cs="Consolas"/>
+          <w:sz w:val="20"/>
+          <w:szCs w:val="20"/>
+        </w:rPr>
+      </w:pPr>
+    </w:p>
+    <w:p>
+      <w:pPr>
+        <w:rPr>
+          <w:rFonts w:ascii="Consolas" w:hAnsi="Consolas" w:cs="Consolas"/>
+          <w:sz w:val="20"/>
+          <w:szCs w:val="20"/>
+        </w:rPr>
+      </w:pPr>
+    </w:p>
     <w:sectPr>
-      <w:pgSz w:w="12240" w:h="15840"/>
+      <w:pgSz w:w="15840" w:h="12240" w:orient="landscape"/>
       <w:pgMar w:top="1440" w:right="1440" w:bottom="1440" w:left="1440" w:header="708" w:footer="708" w:gutter="0"/>
       <w:cols w:space="708"/>
       <w:docGrid w:linePitch="360"/>
@@ -2579,10 +5284,14 @@
   <w:style w:type="paragraph" w:default="1" w:styleId="Normal">
     <w:name w:val="Normal"/>
     <w:qFormat/>
+    <w:rPr>
+      <w:rFonts w:eastAsiaTheme="minorEastAsia"/>
+    </w:rPr>
   </w:style>
   <w:style w:type="character" w:default="1" w:styleId="DefaultParagraphFont">
     <w:name w:val="Default Paragraph Font"/>
     <w:uiPriority w:val="1"/>
+    <w:semiHidden/>
     <w:unhideWhenUsed/>
   </w:style>
   <w:style w:type="table" w:default="1" w:styleId="TableNormal">

</xml_diff>

<commit_message>
Updating github from website before adding full docs
</commit_message>
<xml_diff>
--- a/images/ini_files/ini_examples.docx
+++ b/images/ini_files/ini_examples.docx
@@ -2100,7 +2100,25 @@
                 <w:szCs w:val="20"/>
                 <w:lang w:val="en-CA"/>
               </w:rPr>
-              <w:t xml:space="preserve">               % North is positive</w:t>
+              <w:t xml:space="preserve">               </w:t>
+            </w:r>
+            <w:r>
+              <w:rPr>
+                <w:rFonts w:ascii="Consolas" w:hAnsi="Consolas" w:cs="Consolas"/>
+                <w:sz w:val="20"/>
+                <w:szCs w:val="20"/>
+                <w:lang w:val="en-CA"/>
+              </w:rPr>
+              <w:t>#</w:t>
+            </w:r>
+            <w:r>
+              <w:rPr>
+                <w:rFonts w:ascii="Consolas" w:hAnsi="Consolas" w:cs="Consolas"/>
+                <w:sz w:val="20"/>
+                <w:szCs w:val="20"/>
+                <w:lang w:val="en-CA"/>
+              </w:rPr>
+              <w:t xml:space="preserve"> North is positive</w:t>
             </w:r>
           </w:p>
         </w:tc>
@@ -2148,7 +2166,25 @@
                 <w:szCs w:val="20"/>
                 <w:lang w:val="en-CA"/>
               </w:rPr>
-              <w:t xml:space="preserve">             % West is negative</w:t>
+              <w:t xml:space="preserve">             </w:t>
+            </w:r>
+            <w:r>
+              <w:rPr>
+                <w:rFonts w:ascii="Consolas" w:hAnsi="Consolas" w:cs="Consolas"/>
+                <w:sz w:val="20"/>
+                <w:szCs w:val="20"/>
+                <w:lang w:val="en-CA"/>
+              </w:rPr>
+              <w:t>#</w:t>
+            </w:r>
+            <w:r>
+              <w:rPr>
+                <w:rFonts w:ascii="Consolas" w:hAnsi="Consolas" w:cs="Consolas"/>
+                <w:sz w:val="20"/>
+                <w:szCs w:val="20"/>
+                <w:lang w:val="en-CA"/>
+              </w:rPr>
+              <w:t xml:space="preserve"> West is negative</w:t>
             </w:r>
           </w:p>
         </w:tc>
@@ -2238,7 +2274,25 @@
                 <w:szCs w:val="20"/>
                 <w:lang w:val="en-CA"/>
               </w:rPr>
-              <w:t xml:space="preserve">      % </w:t>
+              <w:t xml:space="preserve">      </w:t>
+            </w:r>
+            <w:r>
+              <w:rPr>
+                <w:rFonts w:ascii="Consolas" w:hAnsi="Consolas" w:cs="Consolas"/>
+                <w:sz w:val="20"/>
+                <w:szCs w:val="20"/>
+                <w:lang w:val="en-CA"/>
+              </w:rPr>
+              <w:t>#</w:t>
+            </w:r>
+            <w:r>
+              <w:rPr>
+                <w:rFonts w:ascii="Consolas" w:hAnsi="Consolas" w:cs="Consolas"/>
+                <w:sz w:val="20"/>
+                <w:szCs w:val="20"/>
+                <w:lang w:val="en-CA"/>
+              </w:rPr>
+              <w:t xml:space="preserve"> </w:t>
             </w:r>
             <w:r>
               <w:rPr>
@@ -3212,7 +3266,25 @@
                 <w:szCs w:val="20"/>
                 <w:lang w:val="en-CA"/>
               </w:rPr>
-              <w:t xml:space="preserve">               % North is positive</w:t>
+              <w:t xml:space="preserve">               </w:t>
+            </w:r>
+            <w:r>
+              <w:rPr>
+                <w:rFonts w:ascii="Consolas" w:hAnsi="Consolas" w:cs="Consolas"/>
+                <w:sz w:val="20"/>
+                <w:szCs w:val="20"/>
+                <w:lang w:val="en-CA"/>
+              </w:rPr>
+              <w:t>#</w:t>
+            </w:r>
+            <w:r>
+              <w:rPr>
+                <w:rFonts w:ascii="Consolas" w:hAnsi="Consolas" w:cs="Consolas"/>
+                <w:sz w:val="20"/>
+                <w:szCs w:val="20"/>
+                <w:lang w:val="en-CA"/>
+              </w:rPr>
+              <w:t xml:space="preserve"> North is positive</w:t>
             </w:r>
           </w:p>
         </w:tc>
@@ -3260,7 +3332,25 @@
                 <w:szCs w:val="20"/>
                 <w:lang w:val="en-CA"/>
               </w:rPr>
-              <w:t xml:space="preserve">             % West is negative</w:t>
+              <w:t xml:space="preserve">             </w:t>
+            </w:r>
+            <w:r>
+              <w:rPr>
+                <w:rFonts w:ascii="Consolas" w:hAnsi="Consolas" w:cs="Consolas"/>
+                <w:sz w:val="20"/>
+                <w:szCs w:val="20"/>
+                <w:lang w:val="en-CA"/>
+              </w:rPr>
+              <w:t>#</w:t>
+            </w:r>
+            <w:r>
+              <w:rPr>
+                <w:rFonts w:ascii="Consolas" w:hAnsi="Consolas" w:cs="Consolas"/>
+                <w:sz w:val="20"/>
+                <w:szCs w:val="20"/>
+                <w:lang w:val="en-CA"/>
+              </w:rPr>
+              <w:t xml:space="preserve"> West is negative</w:t>
             </w:r>
           </w:p>
         </w:tc>
@@ -3350,7 +3440,25 @@
                 <w:szCs w:val="20"/>
                 <w:lang w:val="en-CA"/>
               </w:rPr>
-              <w:t xml:space="preserve">      % </w:t>
+              <w:t xml:space="preserve">      </w:t>
+            </w:r>
+            <w:r>
+              <w:rPr>
+                <w:rFonts w:ascii="Consolas" w:hAnsi="Consolas" w:cs="Consolas"/>
+                <w:sz w:val="20"/>
+                <w:szCs w:val="20"/>
+                <w:lang w:val="en-CA"/>
+              </w:rPr>
+              <w:t>#</w:t>
+            </w:r>
+            <w:r>
+              <w:rPr>
+                <w:rFonts w:ascii="Consolas" w:hAnsi="Consolas" w:cs="Consolas"/>
+                <w:sz w:val="20"/>
+                <w:szCs w:val="20"/>
+                <w:lang w:val="en-CA"/>
+              </w:rPr>
+              <w:t xml:space="preserve"> </w:t>
             </w:r>
             <w:r>
               <w:rPr>

</xml_diff>

<commit_message>
created recently added features section
</commit_message>
<xml_diff>
--- a/images/ini_files/ini_examples.docx
+++ b/images/ini_files/ini_examples.docx
@@ -1,6 +1,6 @@
 
 <file path=word/document.xml><?xml version="1.0" encoding="utf-8"?>
-<w:document xmlns:wpc="http://schemas.microsoft.com/office/word/2010/wordprocessingCanvas" xmlns:cx="http://schemas.microsoft.com/office/drawing/2014/chartex" xmlns:cx1="http://schemas.microsoft.com/office/drawing/2015/9/8/chartex" xmlns:cx2="http://schemas.microsoft.com/office/drawing/2015/10/21/chartex" xmlns:cx3="http://schemas.microsoft.com/office/drawing/2016/5/9/chartex" xmlns:cx4="http://schemas.microsoft.com/office/drawing/2016/5/10/chartex" xmlns:cx5="http://schemas.microsoft.com/office/drawing/2016/5/11/chartex" xmlns:cx6="http://schemas.microsoft.com/office/drawing/2016/5/12/chartex" xmlns:cx7="http://schemas.microsoft.com/office/drawing/2016/5/13/chartex" xmlns:cx8="http://schemas.microsoft.com/office/drawing/2016/5/14/chartex" xmlns:mc="http://schemas.openxmlformats.org/markup-compatibility/2006" xmlns:aink="http://schemas.microsoft.com/office/drawing/2016/ink" xmlns:am3d="http://schemas.microsoft.com/office/drawing/2017/model3d" xmlns:o="urn:schemas-microsoft-com:office:office" xmlns:oel="http://schemas.microsoft.com/office/2019/extlst" xmlns:r="http://schemas.openxmlformats.org/officeDocument/2006/relationships" xmlns:m="http://schemas.openxmlformats.org/officeDocument/2006/math" xmlns:v="urn:schemas-microsoft-com:vml" xmlns:wp14="http://schemas.microsoft.com/office/word/2010/wordprocessingDrawing" xmlns:wp="http://schemas.openxmlformats.org/drawingml/2006/wordprocessingDrawing" xmlns:w10="urn:schemas-microsoft-com:office:word" xmlns:w="http://schemas.openxmlformats.org/wordprocessingml/2006/main" xmlns:w14="http://schemas.microsoft.com/office/word/2010/wordml" xmlns:w15="http://schemas.microsoft.com/office/word/2012/wordml" xmlns:w16cex="http://schemas.microsoft.com/office/word/2018/wordml/cex" xmlns:w16cid="http://schemas.microsoft.com/office/word/2016/wordml/cid" xmlns:w16="http://schemas.microsoft.com/office/word/2018/wordml" xmlns:w16du="http://schemas.microsoft.com/office/word/2023/wordml/word16du" xmlns:w16sdtdh="http://schemas.microsoft.com/office/word/2020/wordml/sdtdatahash" xmlns:w16se="http://schemas.microsoft.com/office/word/2015/wordml/symex" xmlns:wpg="http://schemas.microsoft.com/office/word/2010/wordprocessingGroup" xmlns:wpi="http://schemas.microsoft.com/office/word/2010/wordprocessingInk" xmlns:wne="http://schemas.microsoft.com/office/word/2006/wordml" xmlns:wps="http://schemas.microsoft.com/office/word/2010/wordprocessingShape" mc:Ignorable="w14 w15 w16se w16cid w16 w16cex w16sdtdh w16du wp14">
+<w:document xmlns:wpc="http://schemas.microsoft.com/office/word/2010/wordprocessingCanvas" xmlns:cx="http://schemas.microsoft.com/office/drawing/2014/chartex" xmlns:cx1="http://schemas.microsoft.com/office/drawing/2015/9/8/chartex" xmlns:cx2="http://schemas.microsoft.com/office/drawing/2015/10/21/chartex" xmlns:cx3="http://schemas.microsoft.com/office/drawing/2016/5/9/chartex" xmlns:cx4="http://schemas.microsoft.com/office/drawing/2016/5/10/chartex" xmlns:cx5="http://schemas.microsoft.com/office/drawing/2016/5/11/chartex" xmlns:cx6="http://schemas.microsoft.com/office/drawing/2016/5/12/chartex" xmlns:cx7="http://schemas.microsoft.com/office/drawing/2016/5/13/chartex" xmlns:cx8="http://schemas.microsoft.com/office/drawing/2016/5/14/chartex" xmlns:mc="http://schemas.openxmlformats.org/markup-compatibility/2006" xmlns:aink="http://schemas.microsoft.com/office/drawing/2016/ink" xmlns:am3d="http://schemas.microsoft.com/office/drawing/2017/model3d" xmlns:o="urn:schemas-microsoft-com:office:office" xmlns:oel="http://schemas.microsoft.com/office/2019/extlst" xmlns:r="http://schemas.openxmlformats.org/officeDocument/2006/relationships" xmlns:m="http://schemas.openxmlformats.org/officeDocument/2006/math" xmlns:v="urn:schemas-microsoft-com:vml" xmlns:wp14="http://schemas.microsoft.com/office/word/2010/wordprocessingDrawing" xmlns:wp="http://schemas.openxmlformats.org/drawingml/2006/wordprocessingDrawing" xmlns:w10="urn:schemas-microsoft-com:office:word" xmlns:w="http://schemas.openxmlformats.org/wordprocessingml/2006/main" xmlns:w14="http://schemas.microsoft.com/office/word/2010/wordml" xmlns:w15="http://schemas.microsoft.com/office/word/2012/wordml" xmlns:w16cex="http://schemas.microsoft.com/office/word/2018/wordml/cex" xmlns:w16cid="http://schemas.microsoft.com/office/word/2016/wordml/cid" xmlns:w16="http://schemas.microsoft.com/office/word/2018/wordml" xmlns:w16du="http://schemas.microsoft.com/office/word/2023/wordml/word16du" xmlns:w16sdtdh="http://schemas.microsoft.com/office/word/2020/wordml/sdtdatahash" xmlns:w16sdtfl="http://schemas.microsoft.com/office/word/2024/wordml/sdtformatlock" xmlns:w16se="http://schemas.microsoft.com/office/word/2015/wordml/symex" xmlns:wpg="http://schemas.microsoft.com/office/word/2010/wordprocessingGroup" xmlns:wpi="http://schemas.microsoft.com/office/word/2010/wordprocessingInk" xmlns:wne="http://schemas.microsoft.com/office/word/2006/wordml" xmlns:wps="http://schemas.microsoft.com/office/word/2010/wordprocessingShape" mc:Ignorable="w14 w15 w16se w16cid w16 w16cex w16sdtdh w16sdtfl w16du wp14">
   <w:body>
     <w:p>
       <w:pPr>
@@ -229,7 +229,6 @@
                 <w:rFonts w:ascii="Consolas" w:hAnsi="Consolas" w:cs="Consolas"/>
                 <w:sz w:val="20"/>
                 <w:szCs w:val="20"/>
-                <w:lang w:val="en-CA"/>
               </w:rPr>
             </w:pPr>
             <w:r>
@@ -265,7 +264,6 @@
                 <w:rFonts w:ascii="Consolas" w:hAnsi="Consolas" w:cs="Consolas"/>
                 <w:sz w:val="20"/>
                 <w:szCs w:val="20"/>
-                <w:lang w:val="en-CA"/>
               </w:rPr>
               <w:t>datenum</w:t>
             </w:r>
@@ -275,7 +273,6 @@
                 <w:rFonts w:ascii="Consolas" w:hAnsi="Consolas" w:cs="Consolas"/>
                 <w:sz w:val="20"/>
                 <w:szCs w:val="20"/>
-                <w:lang w:val="en-CA"/>
               </w:rPr>
               <w:t>(</w:t>
             </w:r>
@@ -294,7 +291,6 @@
                 <w:rFonts w:ascii="Consolas" w:hAnsi="Consolas" w:cs="Consolas"/>
                 <w:sz w:val="20"/>
                 <w:szCs w:val="20"/>
-                <w:lang w:val="en-CA"/>
               </w:rPr>
               <w:t xml:space="preserve">) </w:t>
             </w:r>
@@ -304,7 +300,6 @@
                 <w:rFonts w:ascii="Consolas" w:hAnsi="Consolas" w:cs="Consolas"/>
                 <w:sz w:val="20"/>
                 <w:szCs w:val="20"/>
-                <w:lang w:val="en-CA"/>
               </w:rPr>
               <w:t>datenum</w:t>
             </w:r>
@@ -314,7 +309,6 @@
                 <w:rFonts w:ascii="Consolas" w:hAnsi="Consolas" w:cs="Consolas"/>
                 <w:sz w:val="20"/>
                 <w:szCs w:val="20"/>
-                <w:lang w:val="en-CA"/>
               </w:rPr>
               <w:t>(2999,12,31)</w:t>
             </w:r>
@@ -770,7 +764,23 @@
           <w:sz w:val="20"/>
           <w:szCs w:val="20"/>
         </w:rPr>
-        <w:t xml:space="preserve"> (second stage)</w:t>
+        <w:t xml:space="preserve"> (second </w:t>
+      </w:r>
+      <w:r>
+        <w:rPr>
+          <w:rFonts w:ascii="Consolas" w:hAnsi="Consolas" w:cs="Consolas"/>
+          <w:sz w:val="20"/>
+          <w:szCs w:val="20"/>
+        </w:rPr>
+        <w:t>trace</w:t>
+      </w:r>
+      <w:r>
+        <w:rPr>
+          <w:rFonts w:ascii="Consolas" w:hAnsi="Consolas" w:cs="Consolas"/>
+          <w:sz w:val="20"/>
+          <w:szCs w:val="20"/>
+        </w:rPr>
+        <w:t>)</w:t>
       </w:r>
     </w:p>
     <w:p>
@@ -1003,7 +1013,6 @@
                 <w:rFonts w:ascii="Consolas" w:hAnsi="Consolas" w:cs="Consolas"/>
                 <w:sz w:val="20"/>
                 <w:szCs w:val="20"/>
-                <w:lang w:val="en-CA"/>
               </w:rPr>
               <w:t>datenum</w:t>
             </w:r>
@@ -1013,7 +1022,6 @@
                 <w:rFonts w:ascii="Consolas" w:hAnsi="Consolas" w:cs="Consolas"/>
                 <w:sz w:val="20"/>
                 <w:szCs w:val="20"/>
-                <w:lang w:val="en-CA"/>
               </w:rPr>
               <w:t>(</w:t>
             </w:r>
@@ -1023,7 +1031,6 @@
                 <w:rFonts w:ascii="Consolas" w:hAnsi="Consolas" w:cs="Consolas"/>
                 <w:sz w:val="20"/>
                 <w:szCs w:val="20"/>
-                <w:lang w:val="en-CA"/>
               </w:rPr>
               <w:t xml:space="preserve">1900,1,1) </w:t>
             </w:r>
@@ -1033,7 +1040,6 @@
                 <w:rFonts w:ascii="Consolas" w:hAnsi="Consolas" w:cs="Consolas"/>
                 <w:sz w:val="20"/>
                 <w:szCs w:val="20"/>
-                <w:lang w:val="en-CA"/>
               </w:rPr>
               <w:t>datenum</w:t>
             </w:r>
@@ -1043,7 +1049,6 @@
                 <w:rFonts w:ascii="Consolas" w:hAnsi="Consolas" w:cs="Consolas"/>
                 <w:sz w:val="20"/>
                 <w:szCs w:val="20"/>
-                <w:lang w:val="en-CA"/>
               </w:rPr>
               <w:t>(2999,12,31</w:t>
             </w:r>
@@ -1052,7 +1057,6 @@
                 <w:rFonts w:ascii="Consolas" w:hAnsi="Consolas" w:cs="Consolas"/>
                 <w:sz w:val="20"/>
                 <w:szCs w:val="20"/>
-                <w:lang w:val="en-CA"/>
               </w:rPr>
               <w:t>)</w:t>
             </w:r>
@@ -1383,7 +1387,1638 @@
           <w:szCs w:val="20"/>
         </w:rPr>
       </w:pPr>
+      <w:r>
+        <w:rPr>
+          <w:rFonts w:ascii="Consolas" w:hAnsi="Consolas" w:cs="Consolas"/>
+          <w:sz w:val="20"/>
+          <w:szCs w:val="20"/>
+        </w:rPr>
+        <w:t xml:space="preserve">Example </w:t>
+      </w:r>
+      <w:r>
+        <w:rPr>
+          <w:rFonts w:ascii="Consolas" w:hAnsi="Consolas" w:cs="Consolas"/>
+          <w:sz w:val="20"/>
+          <w:szCs w:val="20"/>
+        </w:rPr>
+        <w:t>1a</w:t>
+      </w:r>
+      <w:r>
+        <w:rPr>
+          <w:rFonts w:ascii="Consolas" w:hAnsi="Consolas" w:cs="Consolas"/>
+          <w:sz w:val="20"/>
+          <w:szCs w:val="20"/>
+        </w:rPr>
+        <w:t xml:space="preserve"> (first stage</w:t>
+      </w:r>
+      <w:r>
+        <w:rPr>
+          <w:rFonts w:ascii="Consolas" w:hAnsi="Consolas" w:cs="Consolas"/>
+          <w:sz w:val="20"/>
+          <w:szCs w:val="20"/>
+        </w:rPr>
+        <w:t xml:space="preserve"> – overwrite feature</w:t>
+      </w:r>
+      <w:r>
+        <w:rPr>
+          <w:rFonts w:ascii="Consolas" w:hAnsi="Consolas" w:cs="Consolas"/>
+          <w:sz w:val="20"/>
+          <w:szCs w:val="20"/>
+        </w:rPr>
+        <w:t>)</w:t>
+      </w:r>
     </w:p>
+    <w:p>
+      <w:pPr>
+        <w:rPr>
+          <w:rFonts w:ascii="Consolas" w:hAnsi="Consolas" w:cs="Consolas"/>
+          <w:sz w:val="20"/>
+          <w:szCs w:val="20"/>
+        </w:rPr>
+      </w:pPr>
+    </w:p>
+    <w:tbl>
+      <w:tblPr>
+        <w:tblStyle w:val="TableGrid"/>
+        <w:tblW w:w="0" w:type="auto"/>
+        <w:tblBorders>
+          <w:top w:val="single" w:sz="4" w:space="0" w:color="E7E6E6" w:themeColor="background2"/>
+          <w:left w:val="single" w:sz="4" w:space="0" w:color="E7E6E6" w:themeColor="background2"/>
+          <w:bottom w:val="single" w:sz="4" w:space="0" w:color="E7E6E6" w:themeColor="background2"/>
+          <w:right w:val="single" w:sz="4" w:space="0" w:color="E7E6E6" w:themeColor="background2"/>
+          <w:insideH w:val="single" w:sz="4" w:space="0" w:color="E7E6E6" w:themeColor="background2"/>
+          <w:insideV w:val="single" w:sz="4" w:space="0" w:color="E7E6E6" w:themeColor="background2"/>
+        </w:tblBorders>
+        <w:tblLook w:val="04A0" w:firstRow="1" w:lastRow="0" w:firstColumn="1" w:lastColumn="0" w:noHBand="0" w:noVBand="1"/>
+      </w:tblPr>
+      <w:tblGrid>
+        <w:gridCol w:w="9350"/>
+      </w:tblGrid>
+      <w:tr>
+        <w:tc>
+          <w:tcPr>
+            <w:tcW w:w="9350" w:type="dxa"/>
+          </w:tcPr>
+          <w:p>
+            <w:pPr>
+              <w:rPr>
+                <w:rFonts w:ascii="Consolas" w:hAnsi="Consolas" w:cs="Consolas"/>
+                <w:sz w:val="20"/>
+                <w:szCs w:val="20"/>
+              </w:rPr>
+            </w:pPr>
+            <w:r>
+              <w:rPr>
+                <w:rFonts w:ascii="Consolas" w:hAnsi="Consolas" w:cs="Consolas"/>
+                <w:sz w:val="20"/>
+                <w:szCs w:val="20"/>
+              </w:rPr>
+              <w:t>%----------------------------------------------------------</w:t>
+            </w:r>
+          </w:p>
+        </w:tc>
+      </w:tr>
+      <w:tr>
+        <w:tc>
+          <w:tcPr>
+            <w:tcW w:w="9350" w:type="dxa"/>
+          </w:tcPr>
+          <w:p>
+            <w:pPr>
+              <w:rPr>
+                <w:rFonts w:ascii="Consolas" w:hAnsi="Consolas" w:cs="Consolas"/>
+                <w:sz w:val="20"/>
+                <w:szCs w:val="20"/>
+              </w:rPr>
+            </w:pPr>
+            <w:r>
+              <w:rPr>
+                <w:rFonts w:ascii="Consolas" w:hAnsi="Consolas" w:cs="Consolas"/>
+                <w:sz w:val="20"/>
+                <w:szCs w:val="20"/>
+              </w:rPr>
+              <w:t xml:space="preserve">% Call #include </w:t>
+            </w:r>
+            <w:proofErr w:type="spellStart"/>
+            <w:r>
+              <w:rPr>
+                <w:rFonts w:ascii="Consolas" w:hAnsi="Consolas" w:cs="Consolas"/>
+                <w:sz w:val="20"/>
+                <w:szCs w:val="20"/>
+              </w:rPr>
+              <w:t>ini</w:t>
+            </w:r>
+            <w:proofErr w:type="spellEnd"/>
+            <w:r>
+              <w:rPr>
+                <w:rFonts w:ascii="Consolas" w:hAnsi="Consolas" w:cs="Consolas"/>
+                <w:sz w:val="20"/>
+                <w:szCs w:val="20"/>
+              </w:rPr>
+              <w:t xml:space="preserve"> files</w:t>
+            </w:r>
+          </w:p>
+        </w:tc>
+      </w:tr>
+      <w:tr>
+        <w:tc>
+          <w:tcPr>
+            <w:tcW w:w="9350" w:type="dxa"/>
+          </w:tcPr>
+          <w:p>
+            <w:pPr>
+              <w:rPr>
+                <w:rFonts w:ascii="Consolas" w:hAnsi="Consolas" w:cs="Consolas"/>
+                <w:sz w:val="20"/>
+                <w:szCs w:val="20"/>
+              </w:rPr>
+            </w:pPr>
+            <w:r>
+              <w:rPr>
+                <w:rFonts w:ascii="Consolas" w:hAnsi="Consolas" w:cs="Consolas"/>
+                <w:sz w:val="20"/>
+                <w:szCs w:val="20"/>
+              </w:rPr>
+              <w:t>%----------------------------------------------------------</w:t>
+            </w:r>
+          </w:p>
+        </w:tc>
+      </w:tr>
+      <w:tr>
+        <w:tc>
+          <w:tcPr>
+            <w:tcW w:w="9350" w:type="dxa"/>
+          </w:tcPr>
+          <w:p>
+            <w:pPr>
+              <w:rPr>
+                <w:rFonts w:ascii="Consolas" w:hAnsi="Consolas" w:cs="Consolas"/>
+                <w:sz w:val="20"/>
+                <w:szCs w:val="20"/>
+              </w:rPr>
+            </w:pPr>
+            <w:r>
+              <w:rPr>
+                <w:rFonts w:ascii="Consolas" w:hAnsi="Consolas" w:cs="Consolas"/>
+                <w:sz w:val="20"/>
+                <w:szCs w:val="20"/>
+              </w:rPr>
+              <w:t>%--&gt; Must be at end of .</w:t>
+            </w:r>
+            <w:proofErr w:type="spellStart"/>
+            <w:r>
+              <w:rPr>
+                <w:rFonts w:ascii="Consolas" w:hAnsi="Consolas" w:cs="Consolas"/>
+                <w:sz w:val="20"/>
+                <w:szCs w:val="20"/>
+              </w:rPr>
+              <w:t>ini</w:t>
+            </w:r>
+            <w:proofErr w:type="spellEnd"/>
+            <w:r>
+              <w:rPr>
+                <w:rFonts w:ascii="Consolas" w:hAnsi="Consolas" w:cs="Consolas"/>
+                <w:sz w:val="20"/>
+                <w:szCs w:val="20"/>
+              </w:rPr>
+              <w:t xml:space="preserve"> file</w:t>
+            </w:r>
+          </w:p>
+        </w:tc>
+      </w:tr>
+      <w:tr>
+        <w:tc>
+          <w:tcPr>
+            <w:tcW w:w="9350" w:type="dxa"/>
+          </w:tcPr>
+          <w:p>
+            <w:pPr>
+              <w:rPr>
+                <w:rFonts w:ascii="Consolas" w:hAnsi="Consolas" w:cs="Consolas"/>
+                <w:sz w:val="20"/>
+                <w:szCs w:val="20"/>
+              </w:rPr>
+            </w:pPr>
+            <w:r>
+              <w:rPr>
+                <w:rFonts w:ascii="Consolas" w:hAnsi="Consolas" w:cs="Consolas"/>
+                <w:sz w:val="20"/>
+                <w:szCs w:val="20"/>
+              </w:rPr>
+              <w:t xml:space="preserve">%--&gt; Comment out </w:t>
+            </w:r>
+            <w:proofErr w:type="gramStart"/>
+            <w:r>
+              <w:rPr>
+                <w:rFonts w:ascii="Consolas" w:hAnsi="Consolas" w:cs="Consolas"/>
+                <w:sz w:val="20"/>
+                <w:szCs w:val="20"/>
+              </w:rPr>
+              <w:t>include</w:t>
+            </w:r>
+            <w:proofErr w:type="gramEnd"/>
+            <w:r>
+              <w:rPr>
+                <w:rFonts w:ascii="Consolas" w:hAnsi="Consolas" w:cs="Consolas"/>
+                <w:sz w:val="20"/>
+                <w:szCs w:val="20"/>
+              </w:rPr>
+              <w:t xml:space="preserve"> files that are not needed</w:t>
+            </w:r>
+          </w:p>
+        </w:tc>
+      </w:tr>
+      <w:tr>
+        <w:tc>
+          <w:tcPr>
+            <w:tcW w:w="9350" w:type="dxa"/>
+          </w:tcPr>
+          <w:p>
+            <w:pPr>
+              <w:rPr>
+                <w:rFonts w:ascii="Consolas" w:hAnsi="Consolas" w:cs="Consolas"/>
+                <w:sz w:val="20"/>
+                <w:szCs w:val="20"/>
+              </w:rPr>
+            </w:pPr>
+            <w:r>
+              <w:rPr>
+                <w:rFonts w:ascii="Consolas" w:hAnsi="Consolas" w:cs="Consolas"/>
+                <w:sz w:val="20"/>
+                <w:szCs w:val="20"/>
+              </w:rPr>
+              <w:t>#include EddyPro_Common_FirstStage_include.ini</w:t>
+            </w:r>
+          </w:p>
+        </w:tc>
+      </w:tr>
+      <w:tr>
+        <w:tc>
+          <w:tcPr>
+            <w:tcW w:w="9350" w:type="dxa"/>
+          </w:tcPr>
+          <w:p>
+            <w:pPr>
+              <w:rPr>
+                <w:rFonts w:ascii="Consolas" w:hAnsi="Consolas" w:cs="Consolas"/>
+                <w:sz w:val="20"/>
+                <w:szCs w:val="20"/>
+              </w:rPr>
+            </w:pPr>
+            <w:r>
+              <w:rPr>
+                <w:rFonts w:ascii="Consolas" w:hAnsi="Consolas" w:cs="Consolas"/>
+                <w:sz w:val="20"/>
+                <w:szCs w:val="20"/>
+              </w:rPr>
+              <w:t>#include EddyPro_LI7200_FirstStage_include.ini</w:t>
+            </w:r>
+          </w:p>
+        </w:tc>
+      </w:tr>
+      <w:tr>
+        <w:tc>
+          <w:tcPr>
+            <w:tcW w:w="9350" w:type="dxa"/>
+          </w:tcPr>
+          <w:p>
+            <w:pPr>
+              <w:rPr>
+                <w:rFonts w:ascii="Consolas" w:hAnsi="Consolas" w:cs="Consolas"/>
+                <w:sz w:val="20"/>
+                <w:szCs w:val="20"/>
+              </w:rPr>
+            </w:pPr>
+            <w:r>
+              <w:rPr>
+                <w:rFonts w:ascii="Consolas" w:hAnsi="Consolas" w:cs="Consolas"/>
+                <w:sz w:val="20"/>
+                <w:szCs w:val="20"/>
+              </w:rPr>
+              <w:t>#include EddyPro_LI7700_FirstStage_include.ini</w:t>
+            </w:r>
+          </w:p>
+        </w:tc>
+      </w:tr>
+      <w:tr>
+        <w:tc>
+          <w:tcPr>
+            <w:tcW w:w="9350" w:type="dxa"/>
+          </w:tcPr>
+          <w:p>
+            <w:pPr>
+              <w:rPr>
+                <w:rFonts w:ascii="Consolas" w:hAnsi="Consolas" w:cs="Consolas"/>
+                <w:sz w:val="20"/>
+                <w:szCs w:val="20"/>
+              </w:rPr>
+            </w:pPr>
+          </w:p>
+        </w:tc>
+      </w:tr>
+      <w:tr>
+        <w:tc>
+          <w:tcPr>
+            <w:tcW w:w="9350" w:type="dxa"/>
+          </w:tcPr>
+          <w:p>
+            <w:pPr>
+              <w:rPr>
+                <w:rFonts w:ascii="Consolas" w:hAnsi="Consolas" w:cs="Consolas"/>
+                <w:color w:val="00B050"/>
+                <w:sz w:val="20"/>
+                <w:szCs w:val="20"/>
+              </w:rPr>
+            </w:pPr>
+            <w:r>
+              <w:rPr>
+                <w:rFonts w:ascii="Consolas" w:hAnsi="Consolas" w:cs="Consolas"/>
+                <w:color w:val="00B050"/>
+                <w:sz w:val="20"/>
+                <w:szCs w:val="20"/>
+              </w:rPr>
+              <w:t>%======== Overwriting some LI-7700 include traces =========</w:t>
+            </w:r>
+          </w:p>
+        </w:tc>
+      </w:tr>
+      <w:tr>
+        <w:tc>
+          <w:tcPr>
+            <w:tcW w:w="9350" w:type="dxa"/>
+          </w:tcPr>
+          <w:p>
+            <w:pPr>
+              <w:rPr>
+                <w:rFonts w:ascii="Consolas" w:hAnsi="Consolas" w:cs="Consolas"/>
+                <w:color w:val="00B050"/>
+                <w:sz w:val="20"/>
+                <w:szCs w:val="20"/>
+              </w:rPr>
+            </w:pPr>
+          </w:p>
+        </w:tc>
+      </w:tr>
+      <w:tr>
+        <w:tc>
+          <w:tcPr>
+            <w:tcW w:w="9350" w:type="dxa"/>
+          </w:tcPr>
+          <w:p>
+            <w:pPr>
+              <w:rPr>
+                <w:rFonts w:ascii="Consolas" w:hAnsi="Consolas" w:cs="Consolas"/>
+                <w:color w:val="00B050"/>
+                <w:sz w:val="20"/>
+                <w:szCs w:val="20"/>
+              </w:rPr>
+            </w:pPr>
+            <w:r>
+              <w:rPr>
+                <w:rFonts w:ascii="Consolas" w:hAnsi="Consolas" w:cs="Consolas"/>
+                <w:color w:val="00B050"/>
+                <w:sz w:val="20"/>
+                <w:szCs w:val="20"/>
+              </w:rPr>
+              <w:t>[Trace]</w:t>
+            </w:r>
+          </w:p>
+        </w:tc>
+      </w:tr>
+      <w:tr>
+        <w:tc>
+          <w:tcPr>
+            <w:tcW w:w="9350" w:type="dxa"/>
+          </w:tcPr>
+          <w:p>
+            <w:pPr>
+              <w:rPr>
+                <w:rFonts w:ascii="Consolas" w:hAnsi="Consolas" w:cs="Consolas"/>
+                <w:color w:val="00B050"/>
+                <w:sz w:val="20"/>
+                <w:szCs w:val="20"/>
+              </w:rPr>
+            </w:pPr>
+            <w:r>
+              <w:rPr>
+                <w:rFonts w:ascii="Consolas" w:eastAsiaTheme="minorEastAsia" w:hAnsi="Consolas" w:cs="Consolas"/>
+                <w:color w:val="00B050"/>
+                <w:kern w:val="2"/>
+                <w:sz w:val="20"/>
+                <w:szCs w:val="20"/>
+                <w14:ligatures w14:val="standardContextual"/>
+              </w:rPr>
+              <w:t xml:space="preserve">                  </w:t>
+            </w:r>
+            <w:proofErr w:type="spellStart"/>
+            <w:r>
+              <w:rPr>
+                <w:rFonts w:ascii="Consolas" w:eastAsiaTheme="minorEastAsia" w:hAnsi="Consolas" w:cs="Consolas"/>
+                <w:color w:val="00B050"/>
+                <w:kern w:val="2"/>
+                <w:sz w:val="20"/>
+                <w:szCs w:val="20"/>
+                <w14:ligatures w14:val="standardContextual"/>
+              </w:rPr>
+              <w:t>variableName</w:t>
+            </w:r>
+            <w:proofErr w:type="spellEnd"/>
+            <w:r>
+              <w:rPr>
+                <w:rFonts w:ascii="Consolas" w:eastAsiaTheme="minorEastAsia" w:hAnsi="Consolas" w:cs="Consolas"/>
+                <w:color w:val="00B050"/>
+                <w:kern w:val="2"/>
+                <w:sz w:val="20"/>
+                <w:szCs w:val="20"/>
+                <w14:ligatures w14:val="standardContextual"/>
+              </w:rPr>
+              <w:t xml:space="preserve"> = 'CH4_MIXING_RATIO'</w:t>
+            </w:r>
+          </w:p>
+        </w:tc>
+      </w:tr>
+      <w:tr>
+        <w:tc>
+          <w:tcPr>
+            <w:tcW w:w="9350" w:type="dxa"/>
+          </w:tcPr>
+          <w:p>
+            <w:pPr>
+              <w:rPr>
+                <w:rFonts w:ascii="Consolas" w:hAnsi="Consolas" w:cs="Consolas"/>
+                <w:color w:val="00B050"/>
+                <w:sz w:val="20"/>
+                <w:szCs w:val="20"/>
+              </w:rPr>
+            </w:pPr>
+            <w:r>
+              <w:rPr>
+                <w:rFonts w:ascii="Consolas" w:eastAsiaTheme="minorEastAsia" w:hAnsi="Consolas" w:cs="Consolas"/>
+                <w:color w:val="00B050"/>
+                <w:kern w:val="2"/>
+                <w:sz w:val="20"/>
+                <w:szCs w:val="20"/>
+                <w14:ligatures w14:val="standardContextual"/>
+              </w:rPr>
+              <w:t xml:space="preserve">               </w:t>
+            </w:r>
+            <w:r>
+              <w:rPr>
+                <w:rFonts w:ascii="Consolas" w:eastAsiaTheme="minorEastAsia" w:hAnsi="Consolas" w:cs="Consolas"/>
+                <w:color w:val="00B050"/>
+                <w:kern w:val="2"/>
+                <w:sz w:val="20"/>
+                <w:szCs w:val="20"/>
+                <w14:ligatures w14:val="standardContextual"/>
+              </w:rPr>
+              <w:t xml:space="preserve">          </w:t>
+            </w:r>
+            <w:r>
+              <w:rPr>
+                <w:rFonts w:ascii="Consolas" w:eastAsiaTheme="minorEastAsia" w:hAnsi="Consolas" w:cs="Consolas"/>
+                <w:color w:val="00B050"/>
+                <w:kern w:val="2"/>
+                <w:sz w:val="20"/>
+                <w:szCs w:val="20"/>
+                <w14:ligatures w14:val="standardContextual"/>
+              </w:rPr>
+              <w:t>title = 'CH4 in mole fraction of dry air'</w:t>
+            </w:r>
+          </w:p>
+        </w:tc>
+      </w:tr>
+      <w:tr>
+        <w:tc>
+          <w:tcPr>
+            <w:tcW w:w="9350" w:type="dxa"/>
+          </w:tcPr>
+          <w:p>
+            <w:pPr>
+              <w:rPr>
+                <w:rFonts w:ascii="Consolas" w:hAnsi="Consolas" w:cs="Consolas"/>
+                <w:color w:val="00B050"/>
+                <w:sz w:val="20"/>
+                <w:szCs w:val="20"/>
+              </w:rPr>
+            </w:pPr>
+            <w:r>
+              <w:rPr>
+                <w:rFonts w:ascii="Consolas" w:eastAsiaTheme="minorEastAsia" w:hAnsi="Consolas" w:cs="Consolas"/>
+                <w:color w:val="00B050"/>
+                <w:kern w:val="2"/>
+                <w:sz w:val="20"/>
+                <w:szCs w:val="20"/>
+                <w14:ligatures w14:val="standardContextual"/>
+              </w:rPr>
+              <w:t xml:space="preserve">         </w:t>
+            </w:r>
+            <w:r>
+              <w:rPr>
+                <w:rFonts w:ascii="Consolas" w:eastAsiaTheme="minorEastAsia" w:hAnsi="Consolas" w:cs="Consolas"/>
+                <w:color w:val="00B050"/>
+                <w:kern w:val="2"/>
+                <w:sz w:val="20"/>
+                <w:szCs w:val="20"/>
+                <w14:ligatures w14:val="standardContextual"/>
+              </w:rPr>
+              <w:t xml:space="preserve">            </w:t>
+            </w:r>
+            <w:r>
+              <w:rPr>
+                <w:rFonts w:ascii="Consolas" w:eastAsiaTheme="minorEastAsia" w:hAnsi="Consolas" w:cs="Consolas"/>
+                <w:color w:val="00B050"/>
+                <w:kern w:val="2"/>
+                <w:sz w:val="20"/>
+                <w:szCs w:val="20"/>
+                <w:shd w:val="clear" w:color="auto" w:fill="FFFF00"/>
+                <w14:ligatures w14:val="standardContextual"/>
+              </w:rPr>
+              <w:t>Overwrite = 1</w:t>
+            </w:r>
+          </w:p>
+        </w:tc>
+      </w:tr>
+      <w:tr>
+        <w:tc>
+          <w:tcPr>
+            <w:tcW w:w="9350" w:type="dxa"/>
+          </w:tcPr>
+          <w:p>
+            <w:pPr>
+              <w:rPr>
+                <w:rFonts w:ascii="Consolas" w:hAnsi="Consolas" w:cs="Consolas"/>
+                <w:color w:val="00B050"/>
+                <w:sz w:val="20"/>
+                <w:szCs w:val="20"/>
+              </w:rPr>
+            </w:pPr>
+            <w:r>
+              <w:rPr>
+                <w:rFonts w:ascii="Consolas" w:eastAsiaTheme="minorEastAsia" w:hAnsi="Consolas" w:cs="Consolas"/>
+                <w:color w:val="00B050"/>
+                <w:kern w:val="2"/>
+                <w:sz w:val="20"/>
+                <w:szCs w:val="20"/>
+                <w14:ligatures w14:val="standardContextual"/>
+              </w:rPr>
+              <w:t xml:space="preserve">       </w:t>
+            </w:r>
+            <w:r>
+              <w:rPr>
+                <w:rFonts w:ascii="Consolas" w:eastAsiaTheme="minorEastAsia" w:hAnsi="Consolas" w:cs="Consolas"/>
+                <w:color w:val="00B050"/>
+                <w:kern w:val="2"/>
+                <w:sz w:val="20"/>
+                <w:szCs w:val="20"/>
+                <w14:ligatures w14:val="standardContextual"/>
+              </w:rPr>
+              <w:t xml:space="preserve">          </w:t>
+            </w:r>
+            <w:proofErr w:type="spellStart"/>
+            <w:r>
+              <w:rPr>
+                <w:rFonts w:ascii="Consolas" w:eastAsiaTheme="minorEastAsia" w:hAnsi="Consolas" w:cs="Consolas"/>
+                <w:color w:val="00B050"/>
+                <w:kern w:val="2"/>
+                <w:sz w:val="20"/>
+                <w:szCs w:val="20"/>
+                <w14:ligatures w14:val="standardContextual"/>
+              </w:rPr>
+              <w:t>inputFileName</w:t>
+            </w:r>
+            <w:proofErr w:type="spellEnd"/>
+            <w:r>
+              <w:rPr>
+                <w:rFonts w:ascii="Consolas" w:eastAsiaTheme="minorEastAsia" w:hAnsi="Consolas" w:cs="Consolas"/>
+                <w:color w:val="00B050"/>
+                <w:kern w:val="2"/>
+                <w:sz w:val="20"/>
+                <w:szCs w:val="20"/>
+                <w14:ligatures w14:val="standardContextual"/>
+              </w:rPr>
+              <w:t xml:space="preserve"> = {'ch4_mixing_ratio'}</w:t>
+            </w:r>
+          </w:p>
+        </w:tc>
+      </w:tr>
+      <w:tr>
+        <w:tc>
+          <w:tcPr>
+            <w:tcW w:w="9350" w:type="dxa"/>
+          </w:tcPr>
+          <w:p>
+            <w:pPr>
+              <w:rPr>
+                <w:rFonts w:ascii="Consolas" w:hAnsi="Consolas" w:cs="Consolas"/>
+                <w:color w:val="00B050"/>
+                <w:sz w:val="20"/>
+                <w:szCs w:val="20"/>
+              </w:rPr>
+            </w:pPr>
+            <w:r>
+              <w:rPr>
+                <w:rFonts w:ascii="Consolas" w:eastAsiaTheme="minorEastAsia" w:hAnsi="Consolas" w:cs="Consolas"/>
+                <w:color w:val="00B050"/>
+                <w:kern w:val="2"/>
+                <w:sz w:val="20"/>
+                <w:szCs w:val="20"/>
+                <w14:ligatures w14:val="standardContextual"/>
+              </w:rPr>
+              <w:t xml:space="preserve"> </w:t>
+            </w:r>
+            <w:r>
+              <w:rPr>
+                <w:rFonts w:ascii="Consolas" w:eastAsiaTheme="minorEastAsia" w:hAnsi="Consolas" w:cs="Consolas"/>
+                <w:color w:val="00B050"/>
+                <w:kern w:val="2"/>
+                <w:sz w:val="20"/>
+                <w:szCs w:val="20"/>
+                <w14:ligatures w14:val="standardContextual"/>
+              </w:rPr>
+              <w:t xml:space="preserve">          </w:t>
+            </w:r>
+            <w:proofErr w:type="spellStart"/>
+            <w:r>
+              <w:rPr>
+                <w:rFonts w:ascii="Consolas" w:eastAsiaTheme="minorEastAsia" w:hAnsi="Consolas" w:cs="Consolas"/>
+                <w:color w:val="00B050"/>
+                <w:kern w:val="2"/>
+                <w:sz w:val="20"/>
+                <w:szCs w:val="20"/>
+                <w14:ligatures w14:val="standardContextual"/>
+              </w:rPr>
+              <w:t>inputFileName_dates</w:t>
+            </w:r>
+            <w:proofErr w:type="spellEnd"/>
+            <w:r>
+              <w:rPr>
+                <w:rFonts w:ascii="Consolas" w:eastAsiaTheme="minorEastAsia" w:hAnsi="Consolas" w:cs="Consolas"/>
+                <w:color w:val="00B050"/>
+                <w:kern w:val="2"/>
+                <w:sz w:val="20"/>
+                <w:szCs w:val="20"/>
+                <w14:ligatures w14:val="standardContextual"/>
+              </w:rPr>
+              <w:t xml:space="preserve"> = [</w:t>
+            </w:r>
+            <w:proofErr w:type="spellStart"/>
+            <w:proofErr w:type="gramStart"/>
+            <w:r>
+              <w:rPr>
+                <w:rFonts w:ascii="Consolas" w:eastAsiaTheme="minorEastAsia" w:hAnsi="Consolas" w:cs="Consolas"/>
+                <w:color w:val="00B050"/>
+                <w:kern w:val="2"/>
+                <w:sz w:val="20"/>
+                <w:szCs w:val="20"/>
+                <w14:ligatures w14:val="standardContextual"/>
+              </w:rPr>
+              <w:t>datenum</w:t>
+            </w:r>
+            <w:proofErr w:type="spellEnd"/>
+            <w:r>
+              <w:rPr>
+                <w:rFonts w:ascii="Consolas" w:eastAsiaTheme="minorEastAsia" w:hAnsi="Consolas" w:cs="Consolas"/>
+                <w:color w:val="00B050"/>
+                <w:kern w:val="2"/>
+                <w:sz w:val="20"/>
+                <w:szCs w:val="20"/>
+                <w14:ligatures w14:val="standardContextual"/>
+              </w:rPr>
+              <w:t>(</w:t>
+            </w:r>
+            <w:proofErr w:type="gramEnd"/>
+            <w:r>
+              <w:rPr>
+                <w:rFonts w:ascii="Consolas" w:eastAsiaTheme="minorEastAsia" w:hAnsi="Consolas" w:cs="Consolas"/>
+                <w:color w:val="00B050"/>
+                <w:kern w:val="2"/>
+                <w:sz w:val="20"/>
+                <w:szCs w:val="20"/>
+                <w14:ligatures w14:val="standardContextual"/>
+              </w:rPr>
+              <w:t xml:space="preserve">1901,1,1) </w:t>
+            </w:r>
+            <w:proofErr w:type="spellStart"/>
+            <w:r>
+              <w:rPr>
+                <w:rFonts w:ascii="Consolas" w:eastAsiaTheme="minorEastAsia" w:hAnsi="Consolas" w:cs="Consolas"/>
+                <w:color w:val="00B050"/>
+                <w:kern w:val="2"/>
+                <w:sz w:val="20"/>
+                <w:szCs w:val="20"/>
+                <w14:ligatures w14:val="standardContextual"/>
+              </w:rPr>
+              <w:t>datenum</w:t>
+            </w:r>
+            <w:proofErr w:type="spellEnd"/>
+            <w:r>
+              <w:rPr>
+                <w:rFonts w:ascii="Consolas" w:eastAsiaTheme="minorEastAsia" w:hAnsi="Consolas" w:cs="Consolas"/>
+                <w:color w:val="00B050"/>
+                <w:kern w:val="2"/>
+                <w:sz w:val="20"/>
+                <w:szCs w:val="20"/>
+                <w14:ligatures w14:val="standardContextual"/>
+              </w:rPr>
+              <w:t>(2999,1,1)]</w:t>
+            </w:r>
+          </w:p>
+        </w:tc>
+      </w:tr>
+      <w:tr>
+        <w:tc>
+          <w:tcPr>
+            <w:tcW w:w="9350" w:type="dxa"/>
+          </w:tcPr>
+          <w:p>
+            <w:pPr>
+              <w:rPr>
+                <w:rFonts w:ascii="Consolas" w:hAnsi="Consolas" w:cs="Consolas"/>
+                <w:color w:val="00B050"/>
+                <w:sz w:val="20"/>
+                <w:szCs w:val="20"/>
+              </w:rPr>
+            </w:pPr>
+            <w:r>
+              <w:rPr>
+                <w:rFonts w:ascii="Consolas" w:eastAsiaTheme="minorEastAsia" w:hAnsi="Consolas" w:cs="Consolas"/>
+                <w:color w:val="00B050"/>
+                <w:kern w:val="2"/>
+                <w:sz w:val="20"/>
+                <w:szCs w:val="20"/>
+                <w14:ligatures w14:val="standardContextual"/>
+              </w:rPr>
+              <w:t xml:space="preserve">     </w:t>
+            </w:r>
+            <w:r>
+              <w:rPr>
+                <w:rFonts w:ascii="Consolas" w:eastAsiaTheme="minorEastAsia" w:hAnsi="Consolas" w:cs="Consolas"/>
+                <w:color w:val="00B050"/>
+                <w:kern w:val="2"/>
+                <w:sz w:val="20"/>
+                <w:szCs w:val="20"/>
+                <w14:ligatures w14:val="standardContextual"/>
+              </w:rPr>
+              <w:t xml:space="preserve">          </w:t>
+            </w:r>
+            <w:proofErr w:type="spellStart"/>
+            <w:r>
+              <w:rPr>
+                <w:rFonts w:ascii="Consolas" w:eastAsiaTheme="minorEastAsia" w:hAnsi="Consolas" w:cs="Consolas"/>
+                <w:color w:val="00B050"/>
+                <w:kern w:val="2"/>
+                <w:sz w:val="20"/>
+                <w:szCs w:val="20"/>
+                <w14:ligatures w14:val="standardContextual"/>
+              </w:rPr>
+              <w:t>measurementType</w:t>
+            </w:r>
+            <w:proofErr w:type="spellEnd"/>
+            <w:r>
+              <w:rPr>
+                <w:rFonts w:ascii="Consolas" w:eastAsiaTheme="minorEastAsia" w:hAnsi="Consolas" w:cs="Consolas"/>
+                <w:color w:val="00B050"/>
+                <w:kern w:val="2"/>
+                <w:sz w:val="20"/>
+                <w:szCs w:val="20"/>
+                <w14:ligatures w14:val="standardContextual"/>
+              </w:rPr>
+              <w:t xml:space="preserve"> = 'flux'</w:t>
+            </w:r>
+          </w:p>
+        </w:tc>
+      </w:tr>
+      <w:tr>
+        <w:tc>
+          <w:tcPr>
+            <w:tcW w:w="9350" w:type="dxa"/>
+          </w:tcPr>
+          <w:p>
+            <w:pPr>
+              <w:rPr>
+                <w:rFonts w:ascii="Consolas" w:hAnsi="Consolas" w:cs="Consolas"/>
+                <w:color w:val="00B050"/>
+                <w:sz w:val="20"/>
+                <w:szCs w:val="20"/>
+              </w:rPr>
+            </w:pPr>
+            <w:r>
+              <w:rPr>
+                <w:rFonts w:ascii="Consolas" w:eastAsiaTheme="minorEastAsia" w:hAnsi="Consolas" w:cs="Consolas"/>
+                <w:color w:val="00B050"/>
+                <w:kern w:val="2"/>
+                <w:sz w:val="20"/>
+                <w:szCs w:val="20"/>
+                <w14:ligatures w14:val="standardContextual"/>
+              </w:rPr>
+              <w:t xml:space="preserve">               </w:t>
+            </w:r>
+            <w:r>
+              <w:rPr>
+                <w:rFonts w:ascii="Consolas" w:eastAsiaTheme="minorEastAsia" w:hAnsi="Consolas" w:cs="Consolas"/>
+                <w:color w:val="00B050"/>
+                <w:kern w:val="2"/>
+                <w:sz w:val="20"/>
+                <w:szCs w:val="20"/>
+                <w14:ligatures w14:val="standardContextual"/>
+              </w:rPr>
+              <w:t xml:space="preserve">          </w:t>
+            </w:r>
+            <w:r>
+              <w:rPr>
+                <w:rFonts w:ascii="Consolas" w:eastAsiaTheme="minorEastAsia" w:hAnsi="Consolas" w:cs="Consolas"/>
+                <w:color w:val="00B050"/>
+                <w:kern w:val="2"/>
+                <w:sz w:val="20"/>
+                <w:szCs w:val="20"/>
+                <w14:ligatures w14:val="standardContextual"/>
+              </w:rPr>
+              <w:t>units = '</w:t>
+            </w:r>
+            <w:proofErr w:type="spellStart"/>
+            <w:r>
+              <w:rPr>
+                <w:rFonts w:ascii="Consolas" w:eastAsiaTheme="minorEastAsia" w:hAnsi="Consolas" w:cs="Consolas"/>
+                <w:color w:val="00B050"/>
+                <w:kern w:val="2"/>
+                <w:sz w:val="20"/>
+                <w:szCs w:val="20"/>
+                <w14:ligatures w14:val="standardContextual"/>
+              </w:rPr>
+              <w:t>u</w:t>
+            </w:r>
+            <w:r>
+              <w:rPr>
+                <w:rFonts w:ascii="Consolas" w:eastAsiaTheme="minorEastAsia" w:hAnsi="Consolas" w:cs="Consolas"/>
+                <w:color w:val="00B050"/>
+                <w:kern w:val="2"/>
+                <w:sz w:val="20"/>
+                <w:szCs w:val="20"/>
+                <w14:ligatures w14:val="standardContextual"/>
+              </w:rPr>
+              <w:t>mol</w:t>
+            </w:r>
+            <w:proofErr w:type="spellEnd"/>
+            <w:r>
+              <w:rPr>
+                <w:rFonts w:ascii="Consolas" w:eastAsiaTheme="minorEastAsia" w:hAnsi="Consolas" w:cs="Consolas"/>
+                <w:color w:val="00B050"/>
+                <w:kern w:val="2"/>
+                <w:sz w:val="20"/>
+                <w:szCs w:val="20"/>
+                <w14:ligatures w14:val="standardContextual"/>
+              </w:rPr>
+              <w:t xml:space="preserve"> / mol dry air'</w:t>
+            </w:r>
+          </w:p>
+        </w:tc>
+      </w:tr>
+      <w:tr>
+        <w:tc>
+          <w:tcPr>
+            <w:tcW w:w="9350" w:type="dxa"/>
+          </w:tcPr>
+          <w:p>
+            <w:pPr>
+              <w:rPr>
+                <w:rFonts w:ascii="Consolas" w:hAnsi="Consolas" w:cs="Consolas"/>
+                <w:color w:val="00B050"/>
+                <w:sz w:val="20"/>
+                <w:szCs w:val="20"/>
+              </w:rPr>
+            </w:pPr>
+            <w:r>
+              <w:rPr>
+                <w:rFonts w:ascii="Consolas" w:eastAsiaTheme="minorEastAsia" w:hAnsi="Consolas" w:cs="Consolas"/>
+                <w:color w:val="00B050"/>
+                <w:kern w:val="2"/>
+                <w:sz w:val="20"/>
+                <w:szCs w:val="20"/>
+                <w14:ligatures w14:val="standardContextual"/>
+              </w:rPr>
+              <w:t xml:space="preserve">          </w:t>
+            </w:r>
+            <w:r>
+              <w:rPr>
+                <w:rFonts w:ascii="Consolas" w:eastAsiaTheme="minorEastAsia" w:hAnsi="Consolas" w:cs="Consolas"/>
+                <w:color w:val="00B050"/>
+                <w:kern w:val="2"/>
+                <w:sz w:val="20"/>
+                <w:szCs w:val="20"/>
+                <w14:ligatures w14:val="standardContextual"/>
+              </w:rPr>
+              <w:t xml:space="preserve">          </w:t>
+            </w:r>
+            <w:r>
+              <w:rPr>
+                <w:rFonts w:ascii="Consolas" w:eastAsiaTheme="minorEastAsia" w:hAnsi="Consolas" w:cs="Consolas"/>
+                <w:color w:val="00B050"/>
+                <w:kern w:val="2"/>
+                <w:sz w:val="20"/>
+                <w:szCs w:val="20"/>
+                <w14:ligatures w14:val="standardContextual"/>
+              </w:rPr>
+              <w:t>instrument = 'LI-7700'</w:t>
+            </w:r>
+          </w:p>
+        </w:tc>
+      </w:tr>
+      <w:tr>
+        <w:tc>
+          <w:tcPr>
+            <w:tcW w:w="9350" w:type="dxa"/>
+          </w:tcPr>
+          <w:p>
+            <w:pPr>
+              <w:rPr>
+                <w:rFonts w:ascii="Consolas" w:hAnsi="Consolas" w:cs="Consolas"/>
+                <w:color w:val="00B050"/>
+                <w:sz w:val="20"/>
+                <w:szCs w:val="20"/>
+              </w:rPr>
+            </w:pPr>
+            <w:r>
+              <w:rPr>
+                <w:rFonts w:ascii="Consolas" w:eastAsiaTheme="minorEastAsia" w:hAnsi="Consolas" w:cs="Consolas"/>
+                <w:color w:val="00B050"/>
+                <w:kern w:val="2"/>
+                <w:sz w:val="20"/>
+                <w:szCs w:val="20"/>
+                <w14:ligatures w14:val="standardContextual"/>
+              </w:rPr>
+              <w:t xml:space="preserve">      </w:t>
+            </w:r>
+            <w:r>
+              <w:rPr>
+                <w:rFonts w:ascii="Consolas" w:eastAsiaTheme="minorEastAsia" w:hAnsi="Consolas" w:cs="Consolas"/>
+                <w:color w:val="00B050"/>
+                <w:kern w:val="2"/>
+                <w:sz w:val="20"/>
+                <w:szCs w:val="20"/>
+                <w14:ligatures w14:val="standardContextual"/>
+              </w:rPr>
+              <w:t xml:space="preserve">          </w:t>
+            </w:r>
+            <w:proofErr w:type="spellStart"/>
+            <w:r>
+              <w:rPr>
+                <w:rFonts w:ascii="Consolas" w:eastAsiaTheme="minorEastAsia" w:hAnsi="Consolas" w:cs="Consolas"/>
+                <w:color w:val="00B050"/>
+                <w:kern w:val="2"/>
+                <w:sz w:val="20"/>
+                <w:szCs w:val="20"/>
+                <w14:ligatures w14:val="standardContextual"/>
+              </w:rPr>
+              <w:t>instrumentType</w:t>
+            </w:r>
+            <w:proofErr w:type="spellEnd"/>
+            <w:r>
+              <w:rPr>
+                <w:rFonts w:ascii="Consolas" w:eastAsiaTheme="minorEastAsia" w:hAnsi="Consolas" w:cs="Consolas"/>
+                <w:color w:val="00B050"/>
+                <w:kern w:val="2"/>
+                <w:sz w:val="20"/>
+                <w:szCs w:val="20"/>
+                <w14:ligatures w14:val="standardContextual"/>
+              </w:rPr>
+              <w:t xml:space="preserve"> = 'LI7700'</w:t>
+            </w:r>
+          </w:p>
+        </w:tc>
+      </w:tr>
+      <w:tr>
+        <w:tc>
+          <w:tcPr>
+            <w:tcW w:w="9350" w:type="dxa"/>
+          </w:tcPr>
+          <w:p>
+            <w:pPr>
+              <w:rPr>
+                <w:rFonts w:ascii="Consolas" w:hAnsi="Consolas" w:cs="Consolas"/>
+                <w:color w:val="00B050"/>
+                <w:sz w:val="20"/>
+                <w:szCs w:val="20"/>
+              </w:rPr>
+            </w:pPr>
+            <w:r>
+              <w:rPr>
+                <w:rFonts w:ascii="Consolas" w:eastAsiaTheme="minorEastAsia" w:hAnsi="Consolas" w:cs="Consolas"/>
+                <w:color w:val="00B050"/>
+                <w:kern w:val="2"/>
+                <w:sz w:val="20"/>
+                <w:szCs w:val="20"/>
+                <w14:ligatures w14:val="standardContextual"/>
+              </w:rPr>
+              <w:t xml:space="preserve">        </w:t>
+            </w:r>
+            <w:r>
+              <w:rPr>
+                <w:rFonts w:ascii="Consolas" w:eastAsiaTheme="minorEastAsia" w:hAnsi="Consolas" w:cs="Consolas"/>
+                <w:color w:val="00B050"/>
+                <w:kern w:val="2"/>
+                <w:sz w:val="20"/>
+                <w:szCs w:val="20"/>
+                <w14:ligatures w14:val="standardContextual"/>
+              </w:rPr>
+              <w:t xml:space="preserve">          </w:t>
+            </w:r>
+            <w:proofErr w:type="spellStart"/>
+            <w:r>
+              <w:rPr>
+                <w:rFonts w:ascii="Consolas" w:eastAsiaTheme="minorEastAsia" w:hAnsi="Consolas" w:cs="Consolas"/>
+                <w:color w:val="00B050"/>
+                <w:kern w:val="2"/>
+                <w:sz w:val="20"/>
+                <w:szCs w:val="20"/>
+                <w14:ligatures w14:val="standardContextual"/>
+              </w:rPr>
+              <w:t>instrumentSN</w:t>
+            </w:r>
+            <w:proofErr w:type="spellEnd"/>
+            <w:r>
+              <w:rPr>
+                <w:rFonts w:ascii="Consolas" w:eastAsiaTheme="minorEastAsia" w:hAnsi="Consolas" w:cs="Consolas"/>
+                <w:color w:val="00B050"/>
+                <w:kern w:val="2"/>
+                <w:sz w:val="20"/>
+                <w:szCs w:val="20"/>
+                <w14:ligatures w14:val="standardContextual"/>
+              </w:rPr>
+              <w:t xml:space="preserve"> = ''</w:t>
+            </w:r>
+          </w:p>
+        </w:tc>
+      </w:tr>
+      <w:tr>
+        <w:tc>
+          <w:tcPr>
+            <w:tcW w:w="9350" w:type="dxa"/>
+          </w:tcPr>
+          <w:p>
+            <w:pPr>
+              <w:rPr>
+                <w:rFonts w:ascii="Consolas" w:hAnsi="Consolas" w:cs="Consolas"/>
+                <w:color w:val="00B050"/>
+                <w:sz w:val="20"/>
+                <w:szCs w:val="20"/>
+              </w:rPr>
+            </w:pPr>
+            <w:r>
+              <w:rPr>
+                <w:rFonts w:ascii="Consolas" w:eastAsiaTheme="minorEastAsia" w:hAnsi="Consolas" w:cs="Consolas"/>
+                <w:color w:val="00B050"/>
+                <w:kern w:val="2"/>
+                <w:sz w:val="20"/>
+                <w:szCs w:val="20"/>
+                <w14:ligatures w14:val="standardContextual"/>
+              </w:rPr>
+              <w:t xml:space="preserve">   </w:t>
+            </w:r>
+            <w:r>
+              <w:rPr>
+                <w:rFonts w:ascii="Consolas" w:eastAsiaTheme="minorEastAsia" w:hAnsi="Consolas" w:cs="Consolas"/>
+                <w:color w:val="00B050"/>
+                <w:kern w:val="2"/>
+                <w:sz w:val="20"/>
+                <w:szCs w:val="20"/>
+                <w14:ligatures w14:val="standardContextual"/>
+              </w:rPr>
+              <w:t xml:space="preserve">          </w:t>
+            </w:r>
+            <w:proofErr w:type="spellStart"/>
+            <w:r>
+              <w:rPr>
+                <w:rFonts w:ascii="Consolas" w:eastAsiaTheme="minorEastAsia" w:hAnsi="Consolas" w:cs="Consolas"/>
+                <w:color w:val="00B050"/>
+                <w:kern w:val="2"/>
+                <w:sz w:val="20"/>
+                <w:szCs w:val="20"/>
+                <w14:ligatures w14:val="standardContextual"/>
+              </w:rPr>
+              <w:t>loggedCalibration</w:t>
+            </w:r>
+            <w:proofErr w:type="spellEnd"/>
+            <w:r>
+              <w:rPr>
+                <w:rFonts w:ascii="Consolas" w:eastAsiaTheme="minorEastAsia" w:hAnsi="Consolas" w:cs="Consolas"/>
+                <w:color w:val="00B050"/>
+                <w:kern w:val="2"/>
+                <w:sz w:val="20"/>
+                <w:szCs w:val="20"/>
+                <w14:ligatures w14:val="standardContextual"/>
+              </w:rPr>
+              <w:t xml:space="preserve"> = [1    0 </w:t>
+            </w:r>
+            <w:proofErr w:type="spellStart"/>
+            <w:proofErr w:type="gramStart"/>
+            <w:r>
+              <w:rPr>
+                <w:rFonts w:ascii="Consolas" w:eastAsiaTheme="minorEastAsia" w:hAnsi="Consolas" w:cs="Consolas"/>
+                <w:color w:val="00B050"/>
+                <w:kern w:val="2"/>
+                <w:sz w:val="20"/>
+                <w:szCs w:val="20"/>
+                <w14:ligatures w14:val="standardContextual"/>
+              </w:rPr>
+              <w:t>datenum</w:t>
+            </w:r>
+            <w:proofErr w:type="spellEnd"/>
+            <w:r>
+              <w:rPr>
+                <w:rFonts w:ascii="Consolas" w:eastAsiaTheme="minorEastAsia" w:hAnsi="Consolas" w:cs="Consolas"/>
+                <w:color w:val="00B050"/>
+                <w:kern w:val="2"/>
+                <w:sz w:val="20"/>
+                <w:szCs w:val="20"/>
+                <w14:ligatures w14:val="standardContextual"/>
+              </w:rPr>
+              <w:t>(</w:t>
+            </w:r>
+            <w:proofErr w:type="gramEnd"/>
+            <w:r>
+              <w:rPr>
+                <w:rFonts w:ascii="Consolas" w:eastAsiaTheme="minorEastAsia" w:hAnsi="Consolas" w:cs="Consolas"/>
+                <w:color w:val="00B050"/>
+                <w:kern w:val="2"/>
+                <w:sz w:val="20"/>
+                <w:szCs w:val="20"/>
+                <w14:ligatures w14:val="standardContextual"/>
+              </w:rPr>
+              <w:t xml:space="preserve">2000,1,1) </w:t>
+            </w:r>
+            <w:proofErr w:type="spellStart"/>
+            <w:r>
+              <w:rPr>
+                <w:rFonts w:ascii="Consolas" w:eastAsiaTheme="minorEastAsia" w:hAnsi="Consolas" w:cs="Consolas"/>
+                <w:color w:val="00B050"/>
+                <w:kern w:val="2"/>
+                <w:sz w:val="20"/>
+                <w:szCs w:val="20"/>
+                <w14:ligatures w14:val="standardContextual"/>
+              </w:rPr>
+              <w:t>datenum</w:t>
+            </w:r>
+            <w:proofErr w:type="spellEnd"/>
+            <w:r>
+              <w:rPr>
+                <w:rFonts w:ascii="Consolas" w:eastAsiaTheme="minorEastAsia" w:hAnsi="Consolas" w:cs="Consolas"/>
+                <w:color w:val="00B050"/>
+                <w:kern w:val="2"/>
+                <w:sz w:val="20"/>
+                <w:szCs w:val="20"/>
+                <w14:ligatures w14:val="standardContextual"/>
+              </w:rPr>
+              <w:t>(2999,1,1)]</w:t>
+            </w:r>
+          </w:p>
+        </w:tc>
+      </w:tr>
+      <w:tr>
+        <w:tc>
+          <w:tcPr>
+            <w:tcW w:w="9350" w:type="dxa"/>
+          </w:tcPr>
+          <w:p>
+            <w:pPr>
+              <w:rPr>
+                <w:rFonts w:ascii="Consolas" w:hAnsi="Consolas" w:cs="Consolas"/>
+                <w:color w:val="00B050"/>
+                <w:sz w:val="20"/>
+                <w:szCs w:val="20"/>
+              </w:rPr>
+            </w:pPr>
+            <w:r>
+              <w:rPr>
+                <w:rFonts w:ascii="Consolas" w:eastAsiaTheme="minorEastAsia" w:hAnsi="Consolas" w:cs="Consolas"/>
+                <w:color w:val="00B050"/>
+                <w:kern w:val="2"/>
+                <w:sz w:val="20"/>
+                <w:szCs w:val="20"/>
+                <w14:ligatures w14:val="standardContextual"/>
+              </w:rPr>
+              <w:t xml:space="preserve">  </w:t>
+            </w:r>
+            <w:r>
+              <w:rPr>
+                <w:rFonts w:ascii="Consolas" w:eastAsiaTheme="minorEastAsia" w:hAnsi="Consolas" w:cs="Consolas"/>
+                <w:color w:val="00B050"/>
+                <w:kern w:val="2"/>
+                <w:sz w:val="20"/>
+                <w:szCs w:val="20"/>
+                <w14:ligatures w14:val="standardContextual"/>
+              </w:rPr>
+              <w:t xml:space="preserve">          </w:t>
+            </w:r>
+            <w:proofErr w:type="spellStart"/>
+            <w:r>
+              <w:rPr>
+                <w:rFonts w:ascii="Consolas" w:eastAsiaTheme="minorEastAsia" w:hAnsi="Consolas" w:cs="Consolas"/>
+                <w:color w:val="00B050"/>
+                <w:kern w:val="2"/>
+                <w:sz w:val="20"/>
+                <w:szCs w:val="20"/>
+                <w14:ligatures w14:val="standardContextual"/>
+              </w:rPr>
+              <w:t>currentCalibration</w:t>
+            </w:r>
+            <w:proofErr w:type="spellEnd"/>
+            <w:r>
+              <w:rPr>
+                <w:rFonts w:ascii="Consolas" w:eastAsiaTheme="minorEastAsia" w:hAnsi="Consolas" w:cs="Consolas"/>
+                <w:color w:val="00B050"/>
+                <w:kern w:val="2"/>
+                <w:sz w:val="20"/>
+                <w:szCs w:val="20"/>
+                <w14:ligatures w14:val="standardContextual"/>
+              </w:rPr>
+              <w:t xml:space="preserve"> = [1</w:t>
+            </w:r>
+            <w:r>
+              <w:rPr>
+                <w:rFonts w:ascii="Consolas" w:eastAsiaTheme="minorEastAsia" w:hAnsi="Consolas" w:cs="Consolas"/>
+                <w:color w:val="00B050"/>
+                <w:kern w:val="2"/>
+                <w:sz w:val="20"/>
+                <w:szCs w:val="20"/>
+                <w14:ligatures w14:val="standardContextual"/>
+              </w:rPr>
+              <w:t xml:space="preserve">   </w:t>
+            </w:r>
+            <w:r>
+              <w:rPr>
+                <w:rFonts w:ascii="Consolas" w:eastAsiaTheme="minorEastAsia" w:hAnsi="Consolas" w:cs="Consolas"/>
+                <w:color w:val="00B050"/>
+                <w:kern w:val="2"/>
+                <w:sz w:val="20"/>
+                <w:szCs w:val="20"/>
+                <w14:ligatures w14:val="standardContextual"/>
+              </w:rPr>
+              <w:t xml:space="preserve"> 0 </w:t>
+            </w:r>
+            <w:proofErr w:type="spellStart"/>
+            <w:proofErr w:type="gramStart"/>
+            <w:r>
+              <w:rPr>
+                <w:rFonts w:ascii="Consolas" w:eastAsiaTheme="minorEastAsia" w:hAnsi="Consolas" w:cs="Consolas"/>
+                <w:color w:val="00B050"/>
+                <w:kern w:val="2"/>
+                <w:sz w:val="20"/>
+                <w:szCs w:val="20"/>
+                <w14:ligatures w14:val="standardContextual"/>
+              </w:rPr>
+              <w:t>datenum</w:t>
+            </w:r>
+            <w:proofErr w:type="spellEnd"/>
+            <w:r>
+              <w:rPr>
+                <w:rFonts w:ascii="Consolas" w:eastAsiaTheme="minorEastAsia" w:hAnsi="Consolas" w:cs="Consolas"/>
+                <w:color w:val="00B050"/>
+                <w:kern w:val="2"/>
+                <w:sz w:val="20"/>
+                <w:szCs w:val="20"/>
+                <w14:ligatures w14:val="standardContextual"/>
+              </w:rPr>
+              <w:t>(</w:t>
+            </w:r>
+            <w:proofErr w:type="gramEnd"/>
+            <w:r>
+              <w:rPr>
+                <w:rFonts w:ascii="Consolas" w:eastAsiaTheme="minorEastAsia" w:hAnsi="Consolas" w:cs="Consolas"/>
+                <w:color w:val="00B050"/>
+                <w:kern w:val="2"/>
+                <w:sz w:val="20"/>
+                <w:szCs w:val="20"/>
+                <w14:ligatures w14:val="standardContextual"/>
+              </w:rPr>
+              <w:t xml:space="preserve">2000,1,1) </w:t>
+            </w:r>
+            <w:proofErr w:type="spellStart"/>
+            <w:r>
+              <w:rPr>
+                <w:rFonts w:ascii="Consolas" w:eastAsiaTheme="minorEastAsia" w:hAnsi="Consolas" w:cs="Consolas"/>
+                <w:color w:val="00B050"/>
+                <w:kern w:val="2"/>
+                <w:sz w:val="20"/>
+                <w:szCs w:val="20"/>
+                <w14:ligatures w14:val="standardContextual"/>
+              </w:rPr>
+              <w:t>datenum</w:t>
+            </w:r>
+            <w:proofErr w:type="spellEnd"/>
+            <w:r>
+              <w:rPr>
+                <w:rFonts w:ascii="Consolas" w:eastAsiaTheme="minorEastAsia" w:hAnsi="Consolas" w:cs="Consolas"/>
+                <w:color w:val="00B050"/>
+                <w:kern w:val="2"/>
+                <w:sz w:val="20"/>
+                <w:szCs w:val="20"/>
+                <w14:ligatures w14:val="standardContextual"/>
+              </w:rPr>
+              <w:t xml:space="preserve">(2999,1,1)] </w:t>
+            </w:r>
+          </w:p>
+        </w:tc>
+      </w:tr>
+      <w:tr>
+        <w:tc>
+          <w:tcPr>
+            <w:tcW w:w="9350" w:type="dxa"/>
+          </w:tcPr>
+          <w:p>
+            <w:pPr>
+              <w:rPr>
+                <w:rFonts w:ascii="Consolas" w:hAnsi="Consolas" w:cs="Consolas"/>
+                <w:color w:val="00B050"/>
+                <w:sz w:val="20"/>
+                <w:szCs w:val="20"/>
+              </w:rPr>
+            </w:pPr>
+            <w:r>
+              <w:rPr>
+                <w:rFonts w:ascii="Consolas" w:eastAsiaTheme="minorEastAsia" w:hAnsi="Consolas" w:cs="Consolas"/>
+                <w:color w:val="00B050"/>
+                <w:kern w:val="2"/>
+                <w:sz w:val="20"/>
+                <w:szCs w:val="20"/>
+                <w14:ligatures w14:val="standardContextual"/>
+              </w:rPr>
+              <w:t xml:space="preserve">            </w:t>
+            </w:r>
+            <w:r>
+              <w:rPr>
+                <w:rFonts w:ascii="Consolas" w:eastAsiaTheme="minorEastAsia" w:hAnsi="Consolas" w:cs="Consolas"/>
+                <w:color w:val="00B050"/>
+                <w:kern w:val="2"/>
+                <w:sz w:val="20"/>
+                <w:szCs w:val="20"/>
+                <w14:ligatures w14:val="standardContextual"/>
+              </w:rPr>
+              <w:t xml:space="preserve">          </w:t>
+            </w:r>
+            <w:r>
+              <w:rPr>
+                <w:rFonts w:ascii="Consolas" w:eastAsiaTheme="minorEastAsia" w:hAnsi="Consolas" w:cs="Consolas"/>
+                <w:color w:val="00B050"/>
+                <w:kern w:val="2"/>
+                <w:sz w:val="20"/>
+                <w:szCs w:val="20"/>
+                <w14:ligatures w14:val="standardContextual"/>
+              </w:rPr>
+              <w:t>comments = '</w:t>
+            </w:r>
+            <w:r>
+              <w:rPr>
+                <w:rFonts w:ascii="Consolas" w:eastAsiaTheme="minorEastAsia" w:hAnsi="Consolas" w:cs="Consolas"/>
+                <w:color w:val="00B050"/>
+                <w:kern w:val="2"/>
+                <w:sz w:val="20"/>
+                <w:szCs w:val="20"/>
+                <w14:ligatures w14:val="standardContextual"/>
+              </w:rPr>
+              <w:t xml:space="preserve">no unit conversion; adjusted </w:t>
+            </w:r>
+            <w:proofErr w:type="spellStart"/>
+            <w:r>
+              <w:rPr>
+                <w:rFonts w:ascii="Consolas" w:eastAsiaTheme="minorEastAsia" w:hAnsi="Consolas" w:cs="Consolas"/>
+                <w:color w:val="00B050"/>
+                <w:kern w:val="2"/>
+                <w:sz w:val="20"/>
+                <w:szCs w:val="20"/>
+                <w14:ligatures w14:val="standardContextual"/>
+              </w:rPr>
+              <w:t>minMax</w:t>
+            </w:r>
+            <w:proofErr w:type="spellEnd"/>
+            <w:r>
+              <w:rPr>
+                <w:rFonts w:ascii="Consolas" w:eastAsiaTheme="minorEastAsia" w:hAnsi="Consolas" w:cs="Consolas"/>
+                <w:color w:val="00B050"/>
+                <w:kern w:val="2"/>
+                <w:sz w:val="20"/>
+                <w:szCs w:val="20"/>
+                <w14:ligatures w14:val="standardContextual"/>
+              </w:rPr>
+              <w:t>'</w:t>
+            </w:r>
+          </w:p>
+        </w:tc>
+      </w:tr>
+      <w:tr>
+        <w:tc>
+          <w:tcPr>
+            <w:tcW w:w="9350" w:type="dxa"/>
+          </w:tcPr>
+          <w:p>
+            <w:pPr>
+              <w:rPr>
+                <w:rFonts w:ascii="Consolas" w:hAnsi="Consolas" w:cs="Consolas"/>
+                <w:color w:val="00B050"/>
+                <w:sz w:val="20"/>
+                <w:szCs w:val="20"/>
+              </w:rPr>
+            </w:pPr>
+            <w:r>
+              <w:rPr>
+                <w:rFonts w:ascii="Consolas" w:eastAsiaTheme="minorEastAsia" w:hAnsi="Consolas" w:cs="Consolas"/>
+                <w:color w:val="00B050"/>
+                <w:kern w:val="2"/>
+                <w:sz w:val="20"/>
+                <w:szCs w:val="20"/>
+                <w14:ligatures w14:val="standardContextual"/>
+              </w:rPr>
+              <w:t xml:space="preserve">              </w:t>
+            </w:r>
+            <w:r>
+              <w:rPr>
+                <w:rFonts w:ascii="Consolas" w:eastAsiaTheme="minorEastAsia" w:hAnsi="Consolas" w:cs="Consolas"/>
+                <w:color w:val="00B050"/>
+                <w:kern w:val="2"/>
+                <w:sz w:val="20"/>
+                <w:szCs w:val="20"/>
+                <w14:ligatures w14:val="standardContextual"/>
+              </w:rPr>
+              <w:t xml:space="preserve">          </w:t>
+            </w:r>
+            <w:proofErr w:type="spellStart"/>
+            <w:r>
+              <w:rPr>
+                <w:rFonts w:ascii="Consolas" w:eastAsiaTheme="minorEastAsia" w:hAnsi="Consolas" w:cs="Consolas"/>
+                <w:color w:val="00B050"/>
+                <w:kern w:val="2"/>
+                <w:sz w:val="20"/>
+                <w:szCs w:val="20"/>
+                <w14:ligatures w14:val="standardContextual"/>
+              </w:rPr>
+              <w:t>minMax</w:t>
+            </w:r>
+            <w:proofErr w:type="spellEnd"/>
+            <w:r>
+              <w:rPr>
+                <w:rFonts w:ascii="Consolas" w:eastAsiaTheme="minorEastAsia" w:hAnsi="Consolas" w:cs="Consolas"/>
+                <w:color w:val="00B050"/>
+                <w:kern w:val="2"/>
+                <w:sz w:val="20"/>
+                <w:szCs w:val="20"/>
+                <w14:ligatures w14:val="standardContextual"/>
+              </w:rPr>
+              <w:t xml:space="preserve"> = [1,5</w:t>
+            </w:r>
+            <w:r>
+              <w:rPr>
+                <w:rFonts w:ascii="Consolas" w:eastAsiaTheme="minorEastAsia" w:hAnsi="Consolas" w:cs="Consolas"/>
+                <w:color w:val="00B050"/>
+                <w:kern w:val="2"/>
+                <w:sz w:val="20"/>
+                <w:szCs w:val="20"/>
+                <w14:ligatures w14:val="standardContextual"/>
+              </w:rPr>
+              <w:t>.</w:t>
+            </w:r>
+            <w:r>
+              <w:rPr>
+                <w:rFonts w:ascii="Consolas" w:eastAsiaTheme="minorEastAsia" w:hAnsi="Consolas" w:cs="Consolas"/>
+                <w:color w:val="00B050"/>
+                <w:kern w:val="2"/>
+                <w:sz w:val="20"/>
+                <w:szCs w:val="20"/>
+                <w14:ligatures w14:val="standardContextual"/>
+              </w:rPr>
+              <w:t>5]</w:t>
+            </w:r>
+          </w:p>
+        </w:tc>
+      </w:tr>
+      <w:tr>
+        <w:tc>
+          <w:tcPr>
+            <w:tcW w:w="9350" w:type="dxa"/>
+          </w:tcPr>
+          <w:p>
+            <w:pPr>
+              <w:rPr>
+                <w:rFonts w:ascii="Consolas" w:hAnsi="Consolas" w:cs="Consolas"/>
+                <w:color w:val="00B050"/>
+                <w:sz w:val="20"/>
+                <w:szCs w:val="20"/>
+              </w:rPr>
+            </w:pPr>
+            <w:r>
+              <w:rPr>
+                <w:rFonts w:ascii="Consolas" w:eastAsiaTheme="minorEastAsia" w:hAnsi="Consolas" w:cs="Consolas"/>
+                <w:color w:val="00B050"/>
+                <w:kern w:val="2"/>
+                <w:sz w:val="20"/>
+                <w:szCs w:val="20"/>
+                <w14:ligatures w14:val="standardContextual"/>
+              </w:rPr>
+              <w:t xml:space="preserve">              </w:t>
+            </w:r>
+            <w:r>
+              <w:rPr>
+                <w:rFonts w:ascii="Consolas" w:eastAsiaTheme="minorEastAsia" w:hAnsi="Consolas" w:cs="Consolas"/>
+                <w:color w:val="00B050"/>
+                <w:kern w:val="2"/>
+                <w:sz w:val="20"/>
+                <w:szCs w:val="20"/>
+                <w14:ligatures w14:val="standardContextual"/>
+              </w:rPr>
+              <w:t xml:space="preserve">          </w:t>
+            </w:r>
+            <w:proofErr w:type="spellStart"/>
+            <w:r>
+              <w:rPr>
+                <w:rFonts w:ascii="Consolas" w:eastAsiaTheme="minorEastAsia" w:hAnsi="Consolas" w:cs="Consolas"/>
+                <w:color w:val="00B050"/>
+                <w:kern w:val="2"/>
+                <w:sz w:val="20"/>
+                <w:szCs w:val="20"/>
+                <w14:ligatures w14:val="standardContextual"/>
+              </w:rPr>
+              <w:t>zeroPt</w:t>
+            </w:r>
+            <w:proofErr w:type="spellEnd"/>
+            <w:r>
+              <w:rPr>
+                <w:rFonts w:ascii="Consolas" w:eastAsiaTheme="minorEastAsia" w:hAnsi="Consolas" w:cs="Consolas"/>
+                <w:color w:val="00B050"/>
+                <w:kern w:val="2"/>
+                <w:sz w:val="20"/>
+                <w:szCs w:val="20"/>
+                <w14:ligatures w14:val="standardContextual"/>
+              </w:rPr>
+              <w:t xml:space="preserve"> = [-9999]</w:t>
+            </w:r>
+          </w:p>
+        </w:tc>
+      </w:tr>
+      <w:tr>
+        <w:tc>
+          <w:tcPr>
+            <w:tcW w:w="9350" w:type="dxa"/>
+          </w:tcPr>
+          <w:p>
+            <w:pPr>
+              <w:rPr>
+                <w:rFonts w:ascii="Consolas" w:hAnsi="Consolas" w:cs="Consolas"/>
+                <w:color w:val="00B050"/>
+                <w:sz w:val="20"/>
+                <w:szCs w:val="20"/>
+              </w:rPr>
+            </w:pPr>
+            <w:r>
+              <w:rPr>
+                <w:rFonts w:ascii="Consolas" w:hAnsi="Consolas" w:cs="Consolas"/>
+                <w:color w:val="00B050"/>
+                <w:sz w:val="20"/>
+                <w:szCs w:val="20"/>
+              </w:rPr>
+              <w:t>[End]</w:t>
+            </w:r>
+          </w:p>
+        </w:tc>
+      </w:tr>
+      <w:tr>
+        <w:tc>
+          <w:tcPr>
+            <w:tcW w:w="9350" w:type="dxa"/>
+          </w:tcPr>
+          <w:p>
+            <w:pPr>
+              <w:rPr>
+                <w:rFonts w:ascii="Consolas" w:hAnsi="Consolas" w:cs="Consolas"/>
+                <w:sz w:val="20"/>
+                <w:szCs w:val="20"/>
+              </w:rPr>
+            </w:pPr>
+          </w:p>
+        </w:tc>
+      </w:tr>
+      <w:tr>
+        <w:tc>
+          <w:tcPr>
+            <w:tcW w:w="9350" w:type="dxa"/>
+          </w:tcPr>
+          <w:p>
+            <w:pPr>
+              <w:rPr>
+                <w:rFonts w:ascii="Consolas" w:hAnsi="Consolas" w:cs="Consolas"/>
+                <w:sz w:val="20"/>
+                <w:szCs w:val="20"/>
+              </w:rPr>
+            </w:pPr>
+            <w:r>
+              <w:rPr>
+                <w:rFonts w:ascii="Consolas" w:hAnsi="Consolas" w:cs="Consolas"/>
+                <w:sz w:val="20"/>
+                <w:szCs w:val="20"/>
+              </w:rPr>
+              <w:t>#include RAD_FirstStage_include.ini</w:t>
+            </w:r>
+          </w:p>
+        </w:tc>
+      </w:tr>
+    </w:tbl>
     <w:p>
       <w:pPr>
         <w:rPr>
@@ -1401,7 +3036,1080 @@
           <w:szCs w:val="20"/>
         </w:rPr>
       </w:pPr>
+      <w:r>
+        <w:rPr>
+          <w:rFonts w:ascii="Consolas" w:hAnsi="Consolas" w:cs="Consolas"/>
+          <w:sz w:val="20"/>
+          <w:szCs w:val="20"/>
+        </w:rPr>
+        <w:lastRenderedPageBreak/>
+        <w:t xml:space="preserve">Example </w:t>
+      </w:r>
+      <w:r>
+        <w:rPr>
+          <w:rFonts w:ascii="Consolas" w:hAnsi="Consolas" w:cs="Consolas"/>
+          <w:sz w:val="20"/>
+          <w:szCs w:val="20"/>
+        </w:rPr>
+        <w:t>1b</w:t>
+      </w:r>
+      <w:r>
+        <w:rPr>
+          <w:rFonts w:ascii="Consolas" w:hAnsi="Consolas" w:cs="Consolas"/>
+          <w:sz w:val="20"/>
+          <w:szCs w:val="20"/>
+        </w:rPr>
+        <w:t xml:space="preserve"> (</w:t>
+      </w:r>
+      <w:r>
+        <w:rPr>
+          <w:rFonts w:ascii="Consolas" w:hAnsi="Consolas" w:cs="Consolas"/>
+          <w:sz w:val="20"/>
+          <w:szCs w:val="20"/>
+        </w:rPr>
+        <w:t xml:space="preserve">first stage – </w:t>
+      </w:r>
+      <w:proofErr w:type="spellStart"/>
+      <w:r>
+        <w:rPr>
+          <w:rFonts w:ascii="Consolas" w:hAnsi="Consolas" w:cs="Consolas"/>
+          <w:sz w:val="20"/>
+          <w:szCs w:val="20"/>
+        </w:rPr>
+        <w:t>postEvaluate</w:t>
+      </w:r>
+      <w:proofErr w:type="spellEnd"/>
+      <w:r>
+        <w:rPr>
+          <w:rFonts w:ascii="Consolas" w:hAnsi="Consolas" w:cs="Consolas"/>
+          <w:sz w:val="20"/>
+          <w:szCs w:val="20"/>
+        </w:rPr>
+        <w:t xml:space="preserve"> property</w:t>
+      </w:r>
+      <w:r>
+        <w:rPr>
+          <w:rFonts w:ascii="Consolas" w:hAnsi="Consolas" w:cs="Consolas"/>
+          <w:sz w:val="20"/>
+          <w:szCs w:val="20"/>
+        </w:rPr>
+        <w:t>)</w:t>
+      </w:r>
     </w:p>
+    <w:p>
+      <w:pPr>
+        <w:rPr>
+          <w:rFonts w:ascii="Consolas" w:hAnsi="Consolas" w:cs="Consolas"/>
+          <w:sz w:val="20"/>
+          <w:szCs w:val="20"/>
+        </w:rPr>
+      </w:pPr>
+    </w:p>
+    <w:tbl>
+      <w:tblPr>
+        <w:tblStyle w:val="TableGrid"/>
+        <w:tblW w:w="0" w:type="auto"/>
+        <w:tblBorders>
+          <w:top w:val="single" w:sz="4" w:space="0" w:color="E7E6E6" w:themeColor="background2"/>
+          <w:left w:val="single" w:sz="4" w:space="0" w:color="E7E6E6" w:themeColor="background2"/>
+          <w:bottom w:val="single" w:sz="4" w:space="0" w:color="E7E6E6" w:themeColor="background2"/>
+          <w:right w:val="single" w:sz="4" w:space="0" w:color="E7E6E6" w:themeColor="background2"/>
+          <w:insideH w:val="single" w:sz="4" w:space="0" w:color="E7E6E6" w:themeColor="background2"/>
+          <w:insideV w:val="single" w:sz="4" w:space="0" w:color="E7E6E6" w:themeColor="background2"/>
+        </w:tblBorders>
+        <w:tblLook w:val="04A0" w:firstRow="1" w:lastRow="0" w:firstColumn="1" w:lastColumn="0" w:noHBand="0" w:noVBand="1"/>
+      </w:tblPr>
+      <w:tblGrid>
+        <w:gridCol w:w="11052"/>
+      </w:tblGrid>
+      <w:tr>
+        <w:tc>
+          <w:tcPr>
+            <w:tcW w:w="11052" w:type="dxa"/>
+          </w:tcPr>
+          <w:p>
+            <w:pPr>
+              <w:rPr>
+                <w:rFonts w:ascii="Consolas" w:hAnsi="Consolas" w:cs="Consolas"/>
+                <w:sz w:val="20"/>
+                <w:szCs w:val="20"/>
+              </w:rPr>
+            </w:pPr>
+            <w:r>
+              <w:rPr>
+                <w:rFonts w:ascii="Consolas" w:hAnsi="Consolas" w:cs="Consolas"/>
+                <w:sz w:val="20"/>
+                <w:szCs w:val="20"/>
+              </w:rPr>
+              <w:t>[Trace]</w:t>
+            </w:r>
+          </w:p>
+        </w:tc>
+      </w:tr>
+      <w:tr>
+        <w:tc>
+          <w:tcPr>
+            <w:tcW w:w="11052" w:type="dxa"/>
+          </w:tcPr>
+          <w:p>
+            <w:pPr>
+              <w:rPr>
+                <w:rFonts w:ascii="Consolas" w:hAnsi="Consolas" w:cs="Consolas"/>
+                <w:sz w:val="20"/>
+                <w:szCs w:val="20"/>
+              </w:rPr>
+            </w:pPr>
+            <w:r>
+              <w:rPr>
+                <w:rFonts w:ascii="Consolas" w:hAnsi="Consolas" w:cs="Consolas"/>
+                <w:sz w:val="20"/>
+                <w:szCs w:val="20"/>
+              </w:rPr>
+              <w:t xml:space="preserve">    </w:t>
+            </w:r>
+            <w:r>
+              <w:rPr>
+                <w:rFonts w:ascii="Consolas" w:hAnsi="Consolas" w:cs="Consolas"/>
+                <w:sz w:val="20"/>
+                <w:szCs w:val="20"/>
+              </w:rPr>
+              <w:t xml:space="preserve">              </w:t>
+            </w:r>
+            <w:proofErr w:type="spellStart"/>
+            <w:r>
+              <w:rPr>
+                <w:rFonts w:ascii="Consolas" w:hAnsi="Consolas" w:cs="Consolas"/>
+                <w:sz w:val="20"/>
+                <w:szCs w:val="20"/>
+              </w:rPr>
+              <w:t>variableName</w:t>
+            </w:r>
+            <w:proofErr w:type="spellEnd"/>
+            <w:r>
+              <w:rPr>
+                <w:rFonts w:ascii="Consolas" w:hAnsi="Consolas" w:cs="Consolas"/>
+                <w:sz w:val="20"/>
+                <w:szCs w:val="20"/>
+              </w:rPr>
+              <w:t xml:space="preserve"> = '</w:t>
+            </w:r>
+            <w:r>
+              <w:rPr>
+                <w:rFonts w:ascii="Consolas" w:hAnsi="Consolas" w:cs="Consolas"/>
+                <w:sz w:val="20"/>
+                <w:szCs w:val="20"/>
+              </w:rPr>
+              <w:t>TA</w:t>
+            </w:r>
+            <w:r>
+              <w:rPr>
+                <w:rFonts w:ascii="Consolas" w:hAnsi="Consolas" w:cs="Consolas"/>
+                <w:sz w:val="20"/>
+                <w:szCs w:val="20"/>
+              </w:rPr>
+              <w:t xml:space="preserve">_1_1_1'  </w:t>
+            </w:r>
+          </w:p>
+        </w:tc>
+      </w:tr>
+      <w:tr>
+        <w:tc>
+          <w:tcPr>
+            <w:tcW w:w="11052" w:type="dxa"/>
+          </w:tcPr>
+          <w:p>
+            <w:pPr>
+              <w:rPr>
+                <w:rFonts w:ascii="Consolas" w:hAnsi="Consolas" w:cs="Consolas"/>
+                <w:sz w:val="20"/>
+                <w:szCs w:val="20"/>
+              </w:rPr>
+            </w:pPr>
+            <w:r>
+              <w:rPr>
+                <w:rFonts w:ascii="Consolas" w:hAnsi="Consolas" w:cs="Consolas"/>
+                <w:sz w:val="20"/>
+                <w:szCs w:val="20"/>
+              </w:rPr>
+              <w:t xml:space="preserve">    </w:t>
+            </w:r>
+            <w:r>
+              <w:rPr>
+                <w:rFonts w:ascii="Consolas" w:hAnsi="Consolas" w:cs="Consolas"/>
+                <w:sz w:val="20"/>
+                <w:szCs w:val="20"/>
+              </w:rPr>
+              <w:t xml:space="preserve">                     </w:t>
+            </w:r>
+            <w:r>
+              <w:rPr>
+                <w:rFonts w:ascii="Consolas" w:hAnsi="Consolas" w:cs="Consolas"/>
+                <w:sz w:val="20"/>
+                <w:szCs w:val="20"/>
+              </w:rPr>
+              <w:t xml:space="preserve">title = </w:t>
+            </w:r>
+            <w:r>
+              <w:rPr>
+                <w:rFonts w:ascii="Consolas" w:hAnsi="Consolas" w:cs="Consolas"/>
+                <w:sz w:val="20"/>
+                <w:szCs w:val="20"/>
+              </w:rPr>
+              <w:t xml:space="preserve">'Air </w:t>
+            </w:r>
+            <w:r>
+              <w:rPr>
+                <w:rFonts w:ascii="Consolas" w:hAnsi="Consolas" w:cs="Consolas"/>
+                <w:sz w:val="20"/>
+                <w:szCs w:val="20"/>
+              </w:rPr>
+              <w:t>temperature at 2m (HMP)'</w:t>
+            </w:r>
+          </w:p>
+        </w:tc>
+      </w:tr>
+      <w:tr>
+        <w:tc>
+          <w:tcPr>
+            <w:tcW w:w="11052" w:type="dxa"/>
+          </w:tcPr>
+          <w:p>
+            <w:pPr>
+              <w:rPr>
+                <w:rFonts w:ascii="Consolas" w:hAnsi="Consolas" w:cs="Consolas"/>
+                <w:sz w:val="20"/>
+                <w:szCs w:val="20"/>
+              </w:rPr>
+            </w:pPr>
+            <w:r>
+              <w:rPr>
+                <w:rFonts w:ascii="Consolas" w:hAnsi="Consolas" w:cs="Consolas"/>
+                <w:sz w:val="20"/>
+                <w:szCs w:val="20"/>
+              </w:rPr>
+              <w:t xml:space="preserve">    </w:t>
+            </w:r>
+            <w:r>
+              <w:rPr>
+                <w:rFonts w:ascii="Consolas" w:hAnsi="Consolas" w:cs="Consolas"/>
+                <w:sz w:val="20"/>
+                <w:szCs w:val="20"/>
+              </w:rPr>
+              <w:t xml:space="preserve">             </w:t>
+            </w:r>
+            <w:proofErr w:type="spellStart"/>
+            <w:r>
+              <w:rPr>
+                <w:rFonts w:ascii="Consolas" w:hAnsi="Consolas" w:cs="Consolas"/>
+                <w:sz w:val="20"/>
+                <w:szCs w:val="20"/>
+              </w:rPr>
+              <w:t>inputFileName</w:t>
+            </w:r>
+            <w:proofErr w:type="spellEnd"/>
+            <w:r>
+              <w:rPr>
+                <w:rFonts w:ascii="Consolas" w:hAnsi="Consolas" w:cs="Consolas"/>
+                <w:sz w:val="20"/>
+                <w:szCs w:val="20"/>
+              </w:rPr>
+              <w:t xml:space="preserve"> = {</w:t>
+            </w:r>
+            <w:r>
+              <w:rPr>
+                <w:rFonts w:ascii="Consolas" w:hAnsi="Consolas" w:cs="Consolas"/>
+                <w:sz w:val="20"/>
+                <w:szCs w:val="20"/>
+              </w:rPr>
+              <w:t>'MET_HMP_T_2m_Avg'</w:t>
+            </w:r>
+            <w:r>
+              <w:rPr>
+                <w:rFonts w:ascii="Consolas" w:hAnsi="Consolas" w:cs="Consolas"/>
+                <w:sz w:val="20"/>
+                <w:szCs w:val="20"/>
+              </w:rPr>
+              <w:t xml:space="preserve">} </w:t>
+            </w:r>
+          </w:p>
+        </w:tc>
+      </w:tr>
+      <w:tr>
+        <w:tc>
+          <w:tcPr>
+            <w:tcW w:w="11052" w:type="dxa"/>
+          </w:tcPr>
+          <w:p>
+            <w:pPr>
+              <w:rPr>
+                <w:rFonts w:ascii="Consolas" w:hAnsi="Consolas" w:cs="Consolas"/>
+                <w:sz w:val="20"/>
+                <w:szCs w:val="20"/>
+              </w:rPr>
+            </w:pPr>
+            <w:r>
+              <w:rPr>
+                <w:rFonts w:ascii="Consolas" w:hAnsi="Consolas" w:cs="Consolas"/>
+                <w:sz w:val="20"/>
+                <w:szCs w:val="20"/>
+              </w:rPr>
+              <w:t xml:space="preserve">    </w:t>
+            </w:r>
+            <w:r>
+              <w:rPr>
+                <w:rFonts w:ascii="Consolas" w:hAnsi="Consolas" w:cs="Consolas"/>
+                <w:sz w:val="20"/>
+                <w:szCs w:val="20"/>
+              </w:rPr>
+              <w:t xml:space="preserve">       </w:t>
+            </w:r>
+            <w:proofErr w:type="spellStart"/>
+            <w:r>
+              <w:rPr>
+                <w:rFonts w:ascii="Consolas" w:hAnsi="Consolas" w:cs="Consolas"/>
+                <w:sz w:val="20"/>
+                <w:szCs w:val="20"/>
+              </w:rPr>
+              <w:t>inputFileName_dates</w:t>
+            </w:r>
+            <w:proofErr w:type="spellEnd"/>
+            <w:r>
+              <w:rPr>
+                <w:rFonts w:ascii="Consolas" w:hAnsi="Consolas" w:cs="Consolas"/>
+                <w:sz w:val="20"/>
+                <w:szCs w:val="20"/>
+              </w:rPr>
+              <w:t xml:space="preserve"> = [</w:t>
+            </w:r>
+            <w:proofErr w:type="spellStart"/>
+            <w:proofErr w:type="gramStart"/>
+            <w:r>
+              <w:rPr>
+                <w:rFonts w:ascii="Consolas" w:hAnsi="Consolas" w:cs="Consolas"/>
+                <w:sz w:val="20"/>
+                <w:szCs w:val="20"/>
+              </w:rPr>
+              <w:t>datenum</w:t>
+            </w:r>
+            <w:proofErr w:type="spellEnd"/>
+            <w:r>
+              <w:rPr>
+                <w:rFonts w:ascii="Consolas" w:hAnsi="Consolas" w:cs="Consolas"/>
+                <w:sz w:val="20"/>
+                <w:szCs w:val="20"/>
+              </w:rPr>
+              <w:t>(</w:t>
+            </w:r>
+            <w:proofErr w:type="gramEnd"/>
+            <w:r>
+              <w:rPr>
+                <w:rFonts w:ascii="Consolas" w:hAnsi="Consolas" w:cs="Consolas"/>
+                <w:sz w:val="20"/>
+                <w:szCs w:val="20"/>
+              </w:rPr>
+              <w:t xml:space="preserve">1901,1,1) </w:t>
+            </w:r>
+            <w:proofErr w:type="spellStart"/>
+            <w:r>
+              <w:rPr>
+                <w:rFonts w:ascii="Consolas" w:hAnsi="Consolas" w:cs="Consolas"/>
+                <w:sz w:val="20"/>
+                <w:szCs w:val="20"/>
+              </w:rPr>
+              <w:t>datenum</w:t>
+            </w:r>
+            <w:proofErr w:type="spellEnd"/>
+            <w:r>
+              <w:rPr>
+                <w:rFonts w:ascii="Consolas" w:hAnsi="Consolas" w:cs="Consolas"/>
+                <w:sz w:val="20"/>
+                <w:szCs w:val="20"/>
+              </w:rPr>
+              <w:t xml:space="preserve">(2999,1,1)] </w:t>
+            </w:r>
+          </w:p>
+        </w:tc>
+      </w:tr>
+      <w:tr>
+        <w:tc>
+          <w:tcPr>
+            <w:tcW w:w="11052" w:type="dxa"/>
+          </w:tcPr>
+          <w:p>
+            <w:pPr>
+              <w:rPr>
+                <w:rFonts w:ascii="Consolas" w:hAnsi="Consolas" w:cs="Consolas"/>
+                <w:sz w:val="20"/>
+                <w:szCs w:val="20"/>
+              </w:rPr>
+            </w:pPr>
+            <w:r>
+              <w:rPr>
+                <w:rFonts w:ascii="Consolas" w:hAnsi="Consolas" w:cs="Consolas"/>
+                <w:sz w:val="20"/>
+                <w:szCs w:val="20"/>
+              </w:rPr>
+              <w:t xml:space="preserve">    </w:t>
+            </w:r>
+            <w:r>
+              <w:rPr>
+                <w:rFonts w:ascii="Consolas" w:hAnsi="Consolas" w:cs="Consolas"/>
+                <w:sz w:val="20"/>
+                <w:szCs w:val="20"/>
+              </w:rPr>
+              <w:t xml:space="preserve">           </w:t>
+            </w:r>
+            <w:proofErr w:type="spellStart"/>
+            <w:r>
+              <w:rPr>
+                <w:rFonts w:ascii="Consolas" w:hAnsi="Consolas" w:cs="Consolas"/>
+                <w:sz w:val="20"/>
+                <w:szCs w:val="20"/>
+              </w:rPr>
+              <w:t>measurementType</w:t>
+            </w:r>
+            <w:proofErr w:type="spellEnd"/>
+            <w:r>
+              <w:rPr>
+                <w:rFonts w:ascii="Consolas" w:hAnsi="Consolas" w:cs="Consolas"/>
+                <w:sz w:val="20"/>
+                <w:szCs w:val="20"/>
+              </w:rPr>
+              <w:t xml:space="preserve"> = 'met' </w:t>
+            </w:r>
+          </w:p>
+        </w:tc>
+      </w:tr>
+      <w:tr>
+        <w:tc>
+          <w:tcPr>
+            <w:tcW w:w="11052" w:type="dxa"/>
+          </w:tcPr>
+          <w:p>
+            <w:pPr>
+              <w:rPr>
+                <w:rFonts w:ascii="Consolas" w:hAnsi="Consolas" w:cs="Consolas"/>
+                <w:sz w:val="20"/>
+                <w:szCs w:val="20"/>
+              </w:rPr>
+            </w:pPr>
+            <w:r>
+              <w:rPr>
+                <w:rFonts w:ascii="Consolas" w:hAnsi="Consolas" w:cs="Consolas"/>
+                <w:sz w:val="20"/>
+                <w:szCs w:val="20"/>
+              </w:rPr>
+              <w:t xml:space="preserve">    </w:t>
+            </w:r>
+            <w:r>
+              <w:rPr>
+                <w:rFonts w:ascii="Consolas" w:hAnsi="Consolas" w:cs="Consolas"/>
+                <w:sz w:val="20"/>
+                <w:szCs w:val="20"/>
+              </w:rPr>
+              <w:t xml:space="preserve">                     </w:t>
+            </w:r>
+            <w:r>
+              <w:rPr>
+                <w:rFonts w:ascii="Consolas" w:hAnsi="Consolas" w:cs="Consolas"/>
+                <w:sz w:val="20"/>
+                <w:szCs w:val="20"/>
+              </w:rPr>
+              <w:t>units = '</w:t>
+            </w:r>
+            <w:r>
+              <w:rPr>
+                <w:rFonts w:ascii="Consolas" w:hAnsi="Consolas" w:cs="Consolas"/>
+                <w:sz w:val="20"/>
+                <w:szCs w:val="20"/>
+              </w:rPr>
+              <w:t>°C</w:t>
+            </w:r>
+            <w:r>
+              <w:rPr>
+                <w:rFonts w:ascii="Consolas" w:hAnsi="Consolas" w:cs="Consolas"/>
+                <w:sz w:val="20"/>
+                <w:szCs w:val="20"/>
+              </w:rPr>
+              <w:t>'</w:t>
+            </w:r>
+          </w:p>
+        </w:tc>
+      </w:tr>
+      <w:tr>
+        <w:tc>
+          <w:tcPr>
+            <w:tcW w:w="11052" w:type="dxa"/>
+          </w:tcPr>
+          <w:p>
+            <w:pPr>
+              <w:rPr>
+                <w:rFonts w:ascii="Consolas" w:hAnsi="Consolas" w:cs="Consolas"/>
+                <w:sz w:val="20"/>
+                <w:szCs w:val="20"/>
+              </w:rPr>
+            </w:pPr>
+            <w:r>
+              <w:rPr>
+                <w:rFonts w:ascii="Consolas" w:hAnsi="Consolas" w:cs="Consolas"/>
+                <w:sz w:val="20"/>
+                <w:szCs w:val="20"/>
+              </w:rPr>
+              <w:t xml:space="preserve">    </w:t>
+            </w:r>
+            <w:r>
+              <w:rPr>
+                <w:rFonts w:ascii="Consolas" w:hAnsi="Consolas" w:cs="Consolas"/>
+                <w:sz w:val="20"/>
+                <w:szCs w:val="20"/>
+              </w:rPr>
+              <w:t xml:space="preserve">                </w:t>
+            </w:r>
+            <w:r>
+              <w:rPr>
+                <w:rFonts w:ascii="Consolas" w:hAnsi="Consolas" w:cs="Consolas"/>
+                <w:sz w:val="20"/>
+                <w:szCs w:val="20"/>
+              </w:rPr>
+              <w:t>instrument = '</w:t>
+            </w:r>
+            <w:r>
+              <w:rPr>
+                <w:rFonts w:ascii="Consolas" w:hAnsi="Consolas" w:cs="Consolas"/>
+                <w:sz w:val="20"/>
+                <w:szCs w:val="20"/>
+              </w:rPr>
+              <w:t>HMP155A</w:t>
+            </w:r>
+            <w:r>
+              <w:rPr>
+                <w:rFonts w:ascii="Consolas" w:hAnsi="Consolas" w:cs="Consolas"/>
+                <w:sz w:val="20"/>
+                <w:szCs w:val="20"/>
+              </w:rPr>
+              <w:t>'</w:t>
+            </w:r>
+          </w:p>
+        </w:tc>
+      </w:tr>
+      <w:tr>
+        <w:tc>
+          <w:tcPr>
+            <w:tcW w:w="11052" w:type="dxa"/>
+          </w:tcPr>
+          <w:p>
+            <w:pPr>
+              <w:rPr>
+                <w:rFonts w:ascii="Consolas" w:hAnsi="Consolas" w:cs="Consolas"/>
+                <w:sz w:val="20"/>
+                <w:szCs w:val="20"/>
+              </w:rPr>
+            </w:pPr>
+            <w:r>
+              <w:rPr>
+                <w:rFonts w:ascii="Consolas" w:hAnsi="Consolas" w:cs="Consolas"/>
+                <w:sz w:val="20"/>
+                <w:szCs w:val="20"/>
+              </w:rPr>
+              <w:t xml:space="preserve">                </w:t>
+            </w:r>
+            <w:proofErr w:type="spellStart"/>
+            <w:r>
+              <w:rPr>
+                <w:rFonts w:ascii="Consolas" w:hAnsi="Consolas" w:cs="Consolas"/>
+                <w:sz w:val="20"/>
+                <w:szCs w:val="20"/>
+              </w:rPr>
+              <w:t>instrumentType</w:t>
+            </w:r>
+            <w:proofErr w:type="spellEnd"/>
+            <w:r>
+              <w:rPr>
+                <w:rFonts w:ascii="Consolas" w:hAnsi="Consolas" w:cs="Consolas"/>
+                <w:sz w:val="20"/>
+                <w:szCs w:val="20"/>
+              </w:rPr>
+              <w:t xml:space="preserve"> = ''</w:t>
+            </w:r>
+          </w:p>
+        </w:tc>
+      </w:tr>
+      <w:tr>
+        <w:tc>
+          <w:tcPr>
+            <w:tcW w:w="11052" w:type="dxa"/>
+          </w:tcPr>
+          <w:p>
+            <w:pPr>
+              <w:rPr>
+                <w:rFonts w:ascii="Consolas" w:hAnsi="Consolas" w:cs="Consolas"/>
+                <w:sz w:val="20"/>
+                <w:szCs w:val="20"/>
+              </w:rPr>
+            </w:pPr>
+            <w:r>
+              <w:rPr>
+                <w:rFonts w:ascii="Consolas" w:hAnsi="Consolas" w:cs="Consolas"/>
+                <w:sz w:val="20"/>
+                <w:szCs w:val="20"/>
+              </w:rPr>
+              <w:t xml:space="preserve">                  </w:t>
+            </w:r>
+            <w:proofErr w:type="spellStart"/>
+            <w:r>
+              <w:rPr>
+                <w:rFonts w:ascii="Consolas" w:hAnsi="Consolas" w:cs="Consolas"/>
+                <w:sz w:val="20"/>
+                <w:szCs w:val="20"/>
+              </w:rPr>
+              <w:t>instrumentSN</w:t>
+            </w:r>
+            <w:proofErr w:type="spellEnd"/>
+            <w:r>
+              <w:rPr>
+                <w:rFonts w:ascii="Consolas" w:hAnsi="Consolas" w:cs="Consolas"/>
+                <w:sz w:val="20"/>
+                <w:szCs w:val="20"/>
+              </w:rPr>
+              <w:t xml:space="preserve"> = 'N4520546'</w:t>
+            </w:r>
+          </w:p>
+        </w:tc>
+      </w:tr>
+      <w:tr>
+        <w:tc>
+          <w:tcPr>
+            <w:tcW w:w="11052" w:type="dxa"/>
+          </w:tcPr>
+          <w:p>
+            <w:pPr>
+              <w:rPr>
+                <w:rFonts w:ascii="Consolas" w:hAnsi="Consolas" w:cs="Consolas"/>
+                <w:sz w:val="20"/>
+                <w:szCs w:val="20"/>
+              </w:rPr>
+            </w:pPr>
+            <w:r>
+              <w:rPr>
+                <w:rFonts w:ascii="Consolas" w:hAnsi="Consolas" w:cs="Consolas"/>
+                <w:sz w:val="20"/>
+                <w:szCs w:val="20"/>
+              </w:rPr>
+              <w:t xml:space="preserve">             </w:t>
+            </w:r>
+            <w:proofErr w:type="spellStart"/>
+            <w:r>
+              <w:rPr>
+                <w:rFonts w:ascii="Consolas" w:hAnsi="Consolas" w:cs="Consolas"/>
+                <w:sz w:val="20"/>
+                <w:szCs w:val="20"/>
+              </w:rPr>
+              <w:t>loggedCalibration</w:t>
+            </w:r>
+            <w:proofErr w:type="spellEnd"/>
+            <w:r>
+              <w:rPr>
+                <w:rFonts w:ascii="Consolas" w:hAnsi="Consolas" w:cs="Consolas"/>
+                <w:sz w:val="20"/>
+                <w:szCs w:val="20"/>
+              </w:rPr>
+              <w:t xml:space="preserve"> = []</w:t>
+            </w:r>
+          </w:p>
+        </w:tc>
+      </w:tr>
+      <w:tr>
+        <w:tc>
+          <w:tcPr>
+            <w:tcW w:w="11052" w:type="dxa"/>
+          </w:tcPr>
+          <w:p>
+            <w:pPr>
+              <w:rPr>
+                <w:rFonts w:ascii="Consolas" w:hAnsi="Consolas" w:cs="Consolas"/>
+                <w:sz w:val="20"/>
+                <w:szCs w:val="20"/>
+              </w:rPr>
+            </w:pPr>
+            <w:r>
+              <w:rPr>
+                <w:rFonts w:ascii="Consolas" w:hAnsi="Consolas" w:cs="Consolas"/>
+                <w:sz w:val="20"/>
+                <w:szCs w:val="20"/>
+              </w:rPr>
+              <w:t xml:space="preserve">            </w:t>
+            </w:r>
+            <w:proofErr w:type="spellStart"/>
+            <w:r>
+              <w:rPr>
+                <w:rFonts w:ascii="Consolas" w:hAnsi="Consolas" w:cs="Consolas"/>
+                <w:sz w:val="20"/>
+                <w:szCs w:val="20"/>
+              </w:rPr>
+              <w:t>currentCalibration</w:t>
+            </w:r>
+            <w:proofErr w:type="spellEnd"/>
+            <w:r>
+              <w:rPr>
+                <w:rFonts w:ascii="Consolas" w:hAnsi="Consolas" w:cs="Consolas"/>
+                <w:sz w:val="20"/>
+                <w:szCs w:val="20"/>
+              </w:rPr>
+              <w:t xml:space="preserve"> = []</w:t>
+            </w:r>
+          </w:p>
+        </w:tc>
+      </w:tr>
+      <w:tr>
+        <w:tc>
+          <w:tcPr>
+            <w:tcW w:w="11052" w:type="dxa"/>
+          </w:tcPr>
+          <w:p>
+            <w:pPr>
+              <w:rPr>
+                <w:rFonts w:ascii="Consolas" w:hAnsi="Consolas" w:cs="Consolas"/>
+                <w:sz w:val="20"/>
+                <w:szCs w:val="20"/>
+              </w:rPr>
+            </w:pPr>
+            <w:r>
+              <w:rPr>
+                <w:rFonts w:ascii="Consolas" w:hAnsi="Consolas" w:cs="Consolas"/>
+                <w:sz w:val="20"/>
+                <w:szCs w:val="20"/>
+              </w:rPr>
+              <w:t xml:space="preserve">                      comments = ''</w:t>
+            </w:r>
+          </w:p>
+        </w:tc>
+      </w:tr>
+      <w:tr>
+        <w:tc>
+          <w:tcPr>
+            <w:tcW w:w="11052" w:type="dxa"/>
+          </w:tcPr>
+          <w:p>
+            <w:pPr>
+              <w:rPr>
+                <w:rFonts w:ascii="Consolas" w:hAnsi="Consolas" w:cs="Consolas"/>
+                <w:sz w:val="20"/>
+                <w:szCs w:val="20"/>
+              </w:rPr>
+            </w:pPr>
+            <w:r>
+              <w:rPr>
+                <w:rFonts w:ascii="Consolas" w:hAnsi="Consolas" w:cs="Consolas"/>
+                <w:sz w:val="20"/>
+                <w:szCs w:val="20"/>
+              </w:rPr>
+              <w:t xml:space="preserve">          </w:t>
+            </w:r>
+            <w:r>
+              <w:rPr>
+                <w:rFonts w:ascii="Consolas" w:hAnsi="Consolas" w:cs="Consolas"/>
+                <w:sz w:val="20"/>
+                <w:szCs w:val="20"/>
+              </w:rPr>
+              <w:t>Evaluate = 'T</w:t>
+            </w:r>
+            <w:r>
+              <w:rPr>
+                <w:rFonts w:ascii="Consolas" w:hAnsi="Consolas" w:cs="Consolas"/>
+                <w:sz w:val="20"/>
+                <w:szCs w:val="20"/>
+              </w:rPr>
+              <w:t>A_1</w:t>
+            </w:r>
+            <w:r>
+              <w:rPr>
+                <w:rFonts w:ascii="Consolas" w:hAnsi="Consolas" w:cs="Consolas"/>
+                <w:sz w:val="20"/>
+                <w:szCs w:val="20"/>
+              </w:rPr>
+              <w:t xml:space="preserve">_1_1 = </w:t>
+            </w:r>
+            <w:proofErr w:type="spellStart"/>
+            <w:r>
+              <w:rPr>
+                <w:rFonts w:ascii="Consolas" w:hAnsi="Consolas" w:cs="Consolas"/>
+                <w:sz w:val="20"/>
+                <w:szCs w:val="20"/>
+              </w:rPr>
+              <w:t>shiftMyData</w:t>
+            </w:r>
+            <w:proofErr w:type="spellEnd"/>
+            <w:r>
+              <w:rPr>
+                <w:rFonts w:ascii="Consolas" w:hAnsi="Consolas" w:cs="Consolas"/>
+                <w:sz w:val="20"/>
+                <w:szCs w:val="20"/>
+              </w:rPr>
+              <w:t>(clean_</w:t>
+            </w:r>
+            <w:proofErr w:type="gramStart"/>
+            <w:r>
+              <w:rPr>
+                <w:rFonts w:ascii="Consolas" w:hAnsi="Consolas" w:cs="Consolas"/>
+                <w:sz w:val="20"/>
+                <w:szCs w:val="20"/>
+              </w:rPr>
+              <w:t>tv,T</w:t>
+            </w:r>
+            <w:r>
+              <w:rPr>
+                <w:rFonts w:ascii="Consolas" w:hAnsi="Consolas" w:cs="Consolas"/>
+                <w:sz w:val="20"/>
+                <w:szCs w:val="20"/>
+              </w:rPr>
+              <w:t>A</w:t>
+            </w:r>
+            <w:proofErr w:type="gramEnd"/>
+            <w:r>
+              <w:rPr>
+                <w:rFonts w:ascii="Consolas" w:hAnsi="Consolas" w:cs="Consolas"/>
+                <w:sz w:val="20"/>
+                <w:szCs w:val="20"/>
+              </w:rPr>
+              <w:t>_1</w:t>
+            </w:r>
+            <w:r>
+              <w:rPr>
+                <w:rFonts w:ascii="Consolas" w:hAnsi="Consolas" w:cs="Consolas"/>
+                <w:sz w:val="20"/>
+                <w:szCs w:val="20"/>
+              </w:rPr>
+              <w:t>_1_1,datenum(2021,11,07,03,00,0),60);'</w:t>
+            </w:r>
+          </w:p>
+        </w:tc>
+      </w:tr>
+      <w:tr>
+        <w:tc>
+          <w:tcPr>
+            <w:tcW w:w="11052" w:type="dxa"/>
+          </w:tcPr>
+          <w:p>
+            <w:pPr>
+              <w:rPr>
+                <w:rFonts w:ascii="Consolas" w:hAnsi="Consolas" w:cs="Consolas"/>
+                <w:sz w:val="20"/>
+                <w:szCs w:val="20"/>
+              </w:rPr>
+            </w:pPr>
+            <w:r>
+              <w:rPr>
+                <w:rFonts w:ascii="Consolas" w:hAnsi="Consolas" w:cs="Consolas"/>
+                <w:sz w:val="20"/>
+                <w:szCs w:val="20"/>
+              </w:rPr>
+              <w:t xml:space="preserve">                        </w:t>
+            </w:r>
+            <w:proofErr w:type="spellStart"/>
+            <w:r>
+              <w:rPr>
+                <w:rFonts w:ascii="Consolas" w:hAnsi="Consolas" w:cs="Consolas"/>
+                <w:sz w:val="20"/>
+                <w:szCs w:val="20"/>
+              </w:rPr>
+              <w:t>minMax</w:t>
+            </w:r>
+            <w:proofErr w:type="spellEnd"/>
+            <w:r>
+              <w:rPr>
+                <w:rFonts w:ascii="Consolas" w:hAnsi="Consolas" w:cs="Consolas"/>
+                <w:sz w:val="20"/>
+                <w:szCs w:val="20"/>
+              </w:rPr>
+              <w:t xml:space="preserve"> = [-20,50]</w:t>
+            </w:r>
+          </w:p>
+        </w:tc>
+      </w:tr>
+      <w:tr>
+        <w:tc>
+          <w:tcPr>
+            <w:tcW w:w="11052" w:type="dxa"/>
+          </w:tcPr>
+          <w:p>
+            <w:pPr>
+              <w:rPr>
+                <w:rFonts w:ascii="Consolas" w:hAnsi="Consolas" w:cs="Consolas"/>
+                <w:sz w:val="20"/>
+                <w:szCs w:val="20"/>
+              </w:rPr>
+            </w:pPr>
+            <w:r>
+              <w:rPr>
+                <w:rFonts w:ascii="Consolas" w:hAnsi="Consolas" w:cs="Consolas"/>
+                <w:sz w:val="20"/>
+                <w:szCs w:val="20"/>
+              </w:rPr>
+              <w:t xml:space="preserve">                        </w:t>
+            </w:r>
+            <w:proofErr w:type="spellStart"/>
+            <w:r>
+              <w:rPr>
+                <w:rFonts w:ascii="Consolas" w:hAnsi="Consolas" w:cs="Consolas"/>
+                <w:sz w:val="20"/>
+                <w:szCs w:val="20"/>
+              </w:rPr>
+              <w:t>zeroPt</w:t>
+            </w:r>
+            <w:proofErr w:type="spellEnd"/>
+            <w:r>
+              <w:rPr>
+                <w:rFonts w:ascii="Consolas" w:hAnsi="Consolas" w:cs="Consolas"/>
+                <w:sz w:val="20"/>
+                <w:szCs w:val="20"/>
+              </w:rPr>
+              <w:t xml:space="preserve"> = [-9999]</w:t>
+            </w:r>
+          </w:p>
+        </w:tc>
+      </w:tr>
+      <w:tr>
+        <w:tc>
+          <w:tcPr>
+            <w:tcW w:w="11052" w:type="dxa"/>
+          </w:tcPr>
+          <w:p>
+            <w:pPr>
+              <w:rPr>
+                <w:rFonts w:ascii="Consolas" w:hAnsi="Consolas" w:cs="Consolas"/>
+                <w:sz w:val="20"/>
+                <w:szCs w:val="20"/>
+              </w:rPr>
+            </w:pPr>
+            <w:r>
+              <w:rPr>
+                <w:rFonts w:ascii="Consolas" w:hAnsi="Consolas" w:cs="Consolas"/>
+                <w:sz w:val="20"/>
+                <w:szCs w:val="20"/>
+              </w:rPr>
+              <w:t xml:space="preserve">                     dependent = ''</w:t>
+            </w:r>
+          </w:p>
+        </w:tc>
+      </w:tr>
+      <w:tr>
+        <w:tc>
+          <w:tcPr>
+            <w:tcW w:w="11052" w:type="dxa"/>
+          </w:tcPr>
+          <w:p>
+            <w:pPr>
+              <w:rPr>
+                <w:rFonts w:ascii="Consolas" w:hAnsi="Consolas" w:cs="Consolas"/>
+                <w:sz w:val="20"/>
+                <w:szCs w:val="20"/>
+              </w:rPr>
+            </w:pPr>
+            <w:r>
+              <w:rPr>
+                <w:rFonts w:ascii="Consolas" w:hAnsi="Consolas" w:cs="Consolas"/>
+                <w:sz w:val="20"/>
+                <w:szCs w:val="20"/>
+              </w:rPr>
+              <w:t xml:space="preserve">                  </w:t>
+            </w:r>
+            <w:proofErr w:type="spellStart"/>
+            <w:r>
+              <w:rPr>
+                <w:rFonts w:ascii="Consolas" w:hAnsi="Consolas" w:cs="Consolas"/>
+                <w:sz w:val="20"/>
+                <w:szCs w:val="20"/>
+                <w:shd w:val="clear" w:color="auto" w:fill="FFFF00"/>
+              </w:rPr>
+              <w:t>postEvaluate</w:t>
+            </w:r>
+            <w:proofErr w:type="spellEnd"/>
+            <w:r>
+              <w:rPr>
+                <w:rFonts w:ascii="Consolas" w:hAnsi="Consolas" w:cs="Consolas"/>
+                <w:sz w:val="20"/>
+                <w:szCs w:val="20"/>
+                <w:shd w:val="clear" w:color="auto" w:fill="FFFF00"/>
+              </w:rPr>
+              <w:t xml:space="preserve"> = </w:t>
+            </w:r>
+            <w:proofErr w:type="spellStart"/>
+            <w:r>
+              <w:rPr>
+                <w:rFonts w:ascii="Consolas" w:hAnsi="Consolas" w:cs="Consolas"/>
+                <w:sz w:val="20"/>
+                <w:szCs w:val="20"/>
+                <w:shd w:val="clear" w:color="auto" w:fill="FFFF00"/>
+              </w:rPr>
+              <w:t>remove_spikes_diurnal_</w:t>
+            </w:r>
+            <w:proofErr w:type="gramStart"/>
+            <w:r>
+              <w:rPr>
+                <w:rFonts w:ascii="Consolas" w:hAnsi="Consolas" w:cs="Consolas"/>
+                <w:sz w:val="20"/>
+                <w:szCs w:val="20"/>
+                <w:shd w:val="clear" w:color="auto" w:fill="FFFF00"/>
+              </w:rPr>
+              <w:t>nonParametric</w:t>
+            </w:r>
+            <w:proofErr w:type="spellEnd"/>
+            <w:r>
+              <w:rPr>
+                <w:rFonts w:ascii="Consolas" w:hAnsi="Consolas" w:cs="Consolas"/>
+                <w:sz w:val="20"/>
+                <w:szCs w:val="20"/>
+                <w:shd w:val="clear" w:color="auto" w:fill="FFFF00"/>
+              </w:rPr>
+              <w:t>(</w:t>
+            </w:r>
+            <w:proofErr w:type="gramEnd"/>
+            <w:r>
+              <w:rPr>
+                <w:rFonts w:ascii="Consolas" w:hAnsi="Consolas" w:cs="Consolas"/>
+                <w:sz w:val="20"/>
+                <w:szCs w:val="20"/>
+                <w:shd w:val="clear" w:color="auto" w:fill="FFFF00"/>
+              </w:rPr>
+              <w:t>TA_1_1_1</w:t>
+            </w:r>
+            <w:r>
+              <w:rPr>
+                <w:rFonts w:ascii="Consolas" w:hAnsi="Consolas" w:cs="Consolas"/>
+                <w:sz w:val="20"/>
+                <w:szCs w:val="20"/>
+                <w:shd w:val="clear" w:color="auto" w:fill="FFFF00"/>
+              </w:rPr>
+              <w:t>,clean_tv);</w:t>
+            </w:r>
+          </w:p>
+        </w:tc>
+      </w:tr>
+      <w:tr>
+        <w:tc>
+          <w:tcPr>
+            <w:tcW w:w="11052" w:type="dxa"/>
+          </w:tcPr>
+          <w:p>
+            <w:pPr>
+              <w:rPr>
+                <w:rFonts w:ascii="Consolas" w:hAnsi="Consolas" w:cs="Consolas"/>
+                <w:sz w:val="20"/>
+                <w:szCs w:val="20"/>
+              </w:rPr>
+            </w:pPr>
+            <w:r>
+              <w:rPr>
+                <w:rFonts w:ascii="Consolas" w:hAnsi="Consolas" w:cs="Consolas"/>
+                <w:sz w:val="20"/>
+                <w:szCs w:val="20"/>
+              </w:rPr>
+              <w:t>[End]</w:t>
+            </w:r>
+          </w:p>
+        </w:tc>
+      </w:tr>
+    </w:tbl>
     <w:p>
       <w:pPr>
         <w:rPr>
@@ -1689,13 +4397,30 @@
           <w:szCs w:val="20"/>
         </w:rPr>
       </w:pPr>
+    </w:p>
+    <w:p>
+      <w:pPr>
+        <w:rPr>
+          <w:rFonts w:ascii="Consolas" w:hAnsi="Consolas" w:cs="Consolas"/>
+          <w:sz w:val="20"/>
+          <w:szCs w:val="20"/>
+        </w:rPr>
+      </w:pPr>
+    </w:p>
+    <w:p>
+      <w:pPr>
+        <w:rPr>
+          <w:rFonts w:ascii="Consolas" w:hAnsi="Consolas" w:cs="Consolas"/>
+          <w:sz w:val="20"/>
+          <w:szCs w:val="20"/>
+        </w:rPr>
+      </w:pPr>
       <w:r>
         <w:rPr>
           <w:rFonts w:ascii="Consolas" w:hAnsi="Consolas" w:cs="Consolas"/>
           <w:sz w:val="20"/>
           <w:szCs w:val="20"/>
         </w:rPr>
-        <w:lastRenderedPageBreak/>
         <w:t>Example 3a (third stage)</w:t>
       </w:r>
     </w:p>
@@ -1739,15 +4464,13 @@
                 <w:rFonts w:ascii="Consolas" w:hAnsi="Consolas" w:cs="Consolas"/>
                 <w:sz w:val="20"/>
                 <w:szCs w:val="20"/>
-                <w:lang w:val="en-CA"/>
-              </w:rPr>
-            </w:pPr>
-            <w:r>
-              <w:rPr>
-                <w:rFonts w:ascii="Consolas" w:hAnsi="Consolas" w:cs="Consolas"/>
-                <w:sz w:val="20"/>
-                <w:szCs w:val="20"/>
-                <w:lang w:val="en-CA"/>
+              </w:rPr>
+            </w:pPr>
+            <w:r>
+              <w:rPr>
+                <w:rFonts w:ascii="Consolas" w:hAnsi="Consolas" w:cs="Consolas"/>
+                <w:sz w:val="20"/>
+                <w:szCs w:val="20"/>
               </w:rPr>
               <w:t># Written by June Skeeter</w:t>
             </w:r>
@@ -1768,15 +4491,13 @@
                 <w:rFonts w:ascii="Consolas" w:hAnsi="Consolas" w:cs="Consolas"/>
                 <w:sz w:val="20"/>
                 <w:szCs w:val="20"/>
-                <w:lang w:val="en-CA"/>
-              </w:rPr>
-            </w:pPr>
-            <w:r>
-              <w:rPr>
-                <w:rFonts w:ascii="Consolas" w:hAnsi="Consolas" w:cs="Consolas"/>
-                <w:sz w:val="20"/>
-                <w:szCs w:val="20"/>
-                <w:lang w:val="en-CA"/>
+              </w:rPr>
+            </w:pPr>
+            <w:r>
+              <w:rPr>
+                <w:rFonts w:ascii="Consolas" w:hAnsi="Consolas" w:cs="Consolas"/>
+                <w:sz w:val="20"/>
+                <w:szCs w:val="20"/>
               </w:rPr>
               <w:t># March 2024</w:t>
             </w:r>
@@ -1797,15 +4518,13 @@
                 <w:rFonts w:ascii="Consolas" w:hAnsi="Consolas" w:cs="Consolas"/>
                 <w:sz w:val="20"/>
                 <w:szCs w:val="20"/>
-                <w:lang w:val="en-CA"/>
-              </w:rPr>
-            </w:pPr>
-            <w:r>
-              <w:rPr>
-                <w:rFonts w:ascii="Consolas" w:hAnsi="Consolas" w:cs="Consolas"/>
-                <w:sz w:val="20"/>
-                <w:szCs w:val="20"/>
-                <w:lang w:val="en-CA"/>
+              </w:rPr>
+            </w:pPr>
+            <w:r>
+              <w:rPr>
+                <w:rFonts w:ascii="Consolas" w:hAnsi="Consolas" w:cs="Consolas"/>
+                <w:sz w:val="20"/>
+                <w:szCs w:val="20"/>
               </w:rPr>
               <w:t xml:space="preserve"># Modified by </w:t>
             </w:r>
@@ -1815,7 +4534,6 @@
                 <w:sz w:val="20"/>
                 <w:szCs w:val="20"/>
                 <w:shd w:val="clear" w:color="auto" w:fill="FFFF00"/>
-                <w:lang w:val="en-CA"/>
               </w:rPr>
               <w:t>&lt;author&gt;</w:t>
             </w:r>
@@ -1836,15 +4554,13 @@
                 <w:rFonts w:ascii="Consolas" w:hAnsi="Consolas" w:cs="Consolas"/>
                 <w:sz w:val="20"/>
                 <w:szCs w:val="20"/>
-                <w:lang w:val="en-CA"/>
-              </w:rPr>
-            </w:pPr>
-            <w:r>
-              <w:rPr>
-                <w:rFonts w:ascii="Consolas" w:hAnsi="Consolas" w:cs="Consolas"/>
-                <w:sz w:val="20"/>
-                <w:szCs w:val="20"/>
-                <w:lang w:val="en-CA"/>
+              </w:rPr>
+            </w:pPr>
+            <w:r>
+              <w:rPr>
+                <w:rFonts w:ascii="Consolas" w:hAnsi="Consolas" w:cs="Consolas"/>
+                <w:sz w:val="20"/>
+                <w:szCs w:val="20"/>
               </w:rPr>
               <w:t xml:space="preserve"># Date: </w:t>
             </w:r>
@@ -1854,7 +4570,6 @@
                 <w:sz w:val="20"/>
                 <w:szCs w:val="20"/>
                 <w:shd w:val="clear" w:color="auto" w:fill="FFFF00"/>
-                <w:lang w:val="en-CA"/>
               </w:rPr>
               <w:t>&lt;date&gt;</w:t>
             </w:r>
@@ -1875,7 +4590,6 @@
                 <w:rFonts w:ascii="Consolas" w:hAnsi="Consolas" w:cs="Consolas"/>
                 <w:sz w:val="20"/>
                 <w:szCs w:val="20"/>
-                <w:lang w:val="en-CA"/>
               </w:rPr>
             </w:pPr>
           </w:p>
@@ -1895,15 +4609,13 @@
                 <w:rFonts w:ascii="Consolas" w:hAnsi="Consolas" w:cs="Consolas"/>
                 <w:sz w:val="20"/>
                 <w:szCs w:val="20"/>
-                <w:lang w:val="en-CA"/>
-              </w:rPr>
-            </w:pPr>
-            <w:r>
-              <w:rPr>
-                <w:rFonts w:ascii="Consolas" w:hAnsi="Consolas" w:cs="Consolas"/>
-                <w:sz w:val="20"/>
-                <w:szCs w:val="20"/>
-                <w:lang w:val="en-CA"/>
+              </w:rPr>
+            </w:pPr>
+            <w:r>
+              <w:rPr>
+                <w:rFonts w:ascii="Consolas" w:hAnsi="Consolas" w:cs="Consolas"/>
+                <w:sz w:val="20"/>
+                <w:szCs w:val="20"/>
               </w:rPr>
               <w:t>Metadata:</w:t>
             </w:r>
@@ -1924,15 +4636,13 @@
                 <w:rFonts w:ascii="Consolas" w:hAnsi="Consolas" w:cs="Consolas"/>
                 <w:sz w:val="20"/>
                 <w:szCs w:val="20"/>
-                <w:lang w:val="en-CA"/>
-              </w:rPr>
-            </w:pPr>
-            <w:r>
-              <w:rPr>
-                <w:rFonts w:ascii="Consolas" w:hAnsi="Consolas" w:cs="Consolas"/>
-                <w:sz w:val="20"/>
-                <w:szCs w:val="20"/>
-                <w:lang w:val="en-CA"/>
+              </w:rPr>
+            </w:pPr>
+            <w:r>
+              <w:rPr>
+                <w:rFonts w:ascii="Consolas" w:hAnsi="Consolas" w:cs="Consolas"/>
+                <w:sz w:val="20"/>
+                <w:szCs w:val="20"/>
               </w:rPr>
               <w:t xml:space="preserve">  </w:t>
             </w:r>
@@ -1942,7 +4652,6 @@
                 <w:rFonts w:ascii="Consolas" w:hAnsi="Consolas" w:cs="Consolas"/>
                 <w:sz w:val="20"/>
                 <w:szCs w:val="20"/>
-                <w:lang w:val="en-CA"/>
               </w:rPr>
               <w:t>siteID</w:t>
             </w:r>
@@ -1952,7 +4661,6 @@
                 <w:rFonts w:ascii="Consolas" w:hAnsi="Consolas" w:cs="Consolas"/>
                 <w:sz w:val="20"/>
                 <w:szCs w:val="20"/>
-                <w:lang w:val="en-CA"/>
               </w:rPr>
               <w:t xml:space="preserve">: </w:t>
             </w:r>
@@ -1962,7 +4670,6 @@
                 <w:sz w:val="20"/>
                 <w:szCs w:val="20"/>
                 <w:shd w:val="clear" w:color="auto" w:fill="FFFF00"/>
-                <w:lang w:val="en-CA"/>
               </w:rPr>
               <w:t>SITEID1</w:t>
             </w:r>
@@ -1983,15 +4690,13 @@
                 <w:rFonts w:ascii="Consolas" w:hAnsi="Consolas" w:cs="Consolas"/>
                 <w:sz w:val="20"/>
                 <w:szCs w:val="20"/>
-                <w:lang w:val="en-CA"/>
-              </w:rPr>
-            </w:pPr>
-            <w:r>
-              <w:rPr>
-                <w:rFonts w:ascii="Consolas" w:hAnsi="Consolas" w:cs="Consolas"/>
-                <w:sz w:val="20"/>
-                <w:szCs w:val="20"/>
-                <w:lang w:val="en-CA"/>
+              </w:rPr>
+            </w:pPr>
+            <w:r>
+              <w:rPr>
+                <w:rFonts w:ascii="Consolas" w:hAnsi="Consolas" w:cs="Consolas"/>
+                <w:sz w:val="20"/>
+                <w:szCs w:val="20"/>
               </w:rPr>
               <w:t xml:space="preserve">  </w:t>
             </w:r>
@@ -2001,7 +4706,6 @@
                 <w:rFonts w:ascii="Consolas" w:hAnsi="Consolas" w:cs="Consolas"/>
                 <w:sz w:val="20"/>
                 <w:szCs w:val="20"/>
-                <w:lang w:val="en-CA"/>
               </w:rPr>
               <w:t>estYear</w:t>
             </w:r>
@@ -2011,7 +4715,6 @@
                 <w:rFonts w:ascii="Consolas" w:hAnsi="Consolas" w:cs="Consolas"/>
                 <w:sz w:val="20"/>
                 <w:szCs w:val="20"/>
-                <w:lang w:val="en-CA"/>
               </w:rPr>
               <w:t xml:space="preserve">: </w:t>
             </w:r>
@@ -2021,7 +4724,6 @@
                 <w:sz w:val="20"/>
                 <w:szCs w:val="20"/>
                 <w:shd w:val="clear" w:color="auto" w:fill="FFFF00"/>
-                <w:lang w:val="en-CA"/>
               </w:rPr>
               <w:t>&lt;YYYY&gt;</w:t>
             </w:r>
@@ -2030,7 +4732,6 @@
                 <w:rFonts w:ascii="Consolas" w:hAnsi="Consolas" w:cs="Consolas"/>
                 <w:sz w:val="20"/>
                 <w:szCs w:val="20"/>
-                <w:lang w:val="en-CA"/>
               </w:rPr>
               <w:t xml:space="preserve"> </w:t>
             </w:r>
@@ -2051,15 +4752,13 @@
                 <w:rFonts w:ascii="Consolas" w:hAnsi="Consolas" w:cs="Consolas"/>
                 <w:sz w:val="20"/>
                 <w:szCs w:val="20"/>
-                <w:lang w:val="en-CA"/>
-              </w:rPr>
-            </w:pPr>
-            <w:r>
-              <w:rPr>
-                <w:rFonts w:ascii="Consolas" w:hAnsi="Consolas" w:cs="Consolas"/>
-                <w:sz w:val="20"/>
-                <w:szCs w:val="20"/>
-                <w:lang w:val="en-CA"/>
+              </w:rPr>
+            </w:pPr>
+            <w:r>
+              <w:rPr>
+                <w:rFonts w:ascii="Consolas" w:hAnsi="Consolas" w:cs="Consolas"/>
+                <w:sz w:val="20"/>
+                <w:szCs w:val="20"/>
               </w:rPr>
               <w:t xml:space="preserve">  </w:t>
             </w:r>
@@ -2069,7 +4768,6 @@
                 <w:rFonts w:ascii="Consolas" w:hAnsi="Consolas" w:cs="Consolas"/>
                 <w:sz w:val="20"/>
                 <w:szCs w:val="20"/>
-                <w:lang w:val="en-CA"/>
               </w:rPr>
               <w:t>lat</w:t>
             </w:r>
@@ -2079,7 +4777,6 @@
                 <w:rFonts w:ascii="Consolas" w:hAnsi="Consolas" w:cs="Consolas"/>
                 <w:sz w:val="20"/>
                 <w:szCs w:val="20"/>
-                <w:lang w:val="en-CA"/>
               </w:rPr>
               <w:t xml:space="preserve">: </w:t>
             </w:r>
@@ -2089,7 +4786,6 @@
                 <w:sz w:val="20"/>
                 <w:szCs w:val="20"/>
                 <w:shd w:val="clear" w:color="auto" w:fill="FFFF00"/>
-                <w:lang w:val="en-CA"/>
               </w:rPr>
               <w:t>&lt;latitude&gt;</w:t>
             </w:r>
@@ -2098,7 +4794,6 @@
                 <w:rFonts w:ascii="Consolas" w:hAnsi="Consolas" w:cs="Consolas"/>
                 <w:sz w:val="20"/>
                 <w:szCs w:val="20"/>
-                <w:lang w:val="en-CA"/>
               </w:rPr>
               <w:t xml:space="preserve">               </w:t>
             </w:r>
@@ -2107,7 +4802,6 @@
                 <w:rFonts w:ascii="Consolas" w:hAnsi="Consolas" w:cs="Consolas"/>
                 <w:sz w:val="20"/>
                 <w:szCs w:val="20"/>
-                <w:lang w:val="en-CA"/>
               </w:rPr>
               <w:t>#</w:t>
             </w:r>
@@ -2116,7 +4810,6 @@
                 <w:rFonts w:ascii="Consolas" w:hAnsi="Consolas" w:cs="Consolas"/>
                 <w:sz w:val="20"/>
                 <w:szCs w:val="20"/>
-                <w:lang w:val="en-CA"/>
               </w:rPr>
               <w:t xml:space="preserve"> North is positive</w:t>
             </w:r>
@@ -2137,15 +4830,13 @@
                 <w:rFonts w:ascii="Consolas" w:hAnsi="Consolas" w:cs="Consolas"/>
                 <w:sz w:val="20"/>
                 <w:szCs w:val="20"/>
-                <w:lang w:val="en-CA"/>
-              </w:rPr>
-            </w:pPr>
-            <w:r>
-              <w:rPr>
-                <w:rFonts w:ascii="Consolas" w:hAnsi="Consolas" w:cs="Consolas"/>
-                <w:sz w:val="20"/>
-                <w:szCs w:val="20"/>
-                <w:lang w:val="en-CA"/>
+              </w:rPr>
+            </w:pPr>
+            <w:r>
+              <w:rPr>
+                <w:rFonts w:ascii="Consolas" w:hAnsi="Consolas" w:cs="Consolas"/>
+                <w:sz w:val="20"/>
+                <w:szCs w:val="20"/>
               </w:rPr>
               <w:t xml:space="preserve">  long: </w:t>
             </w:r>
@@ -2155,7 +4846,6 @@
                 <w:sz w:val="20"/>
                 <w:szCs w:val="20"/>
                 <w:shd w:val="clear" w:color="auto" w:fill="FFFF00"/>
-                <w:lang w:val="en-CA"/>
               </w:rPr>
               <w:t>&lt;longitude&gt;</w:t>
             </w:r>
@@ -2164,7 +4854,6 @@
                 <w:rFonts w:ascii="Consolas" w:hAnsi="Consolas" w:cs="Consolas"/>
                 <w:sz w:val="20"/>
                 <w:szCs w:val="20"/>
-                <w:lang w:val="en-CA"/>
               </w:rPr>
               <w:t xml:space="preserve">             </w:t>
             </w:r>
@@ -2173,7 +4862,6 @@
                 <w:rFonts w:ascii="Consolas" w:hAnsi="Consolas" w:cs="Consolas"/>
                 <w:sz w:val="20"/>
                 <w:szCs w:val="20"/>
-                <w:lang w:val="en-CA"/>
               </w:rPr>
               <w:t>#</w:t>
             </w:r>
@@ -2182,7 +4870,6 @@
                 <w:rFonts w:ascii="Consolas" w:hAnsi="Consolas" w:cs="Consolas"/>
                 <w:sz w:val="20"/>
                 <w:szCs w:val="20"/>
-                <w:lang w:val="en-CA"/>
               </w:rPr>
               <w:t xml:space="preserve"> West is negative</w:t>
             </w:r>
@@ -2203,15 +4890,13 @@
                 <w:rFonts w:ascii="Consolas" w:hAnsi="Consolas" w:cs="Consolas"/>
                 <w:sz w:val="20"/>
                 <w:szCs w:val="20"/>
-                <w:lang w:val="en-CA"/>
-              </w:rPr>
-            </w:pPr>
-            <w:r>
-              <w:rPr>
-                <w:rFonts w:ascii="Consolas" w:hAnsi="Consolas" w:cs="Consolas"/>
-                <w:sz w:val="20"/>
-                <w:szCs w:val="20"/>
-                <w:lang w:val="en-CA"/>
+              </w:rPr>
+            </w:pPr>
+            <w:r>
+              <w:rPr>
+                <w:rFonts w:ascii="Consolas" w:hAnsi="Consolas" w:cs="Consolas"/>
+                <w:sz w:val="20"/>
+                <w:szCs w:val="20"/>
               </w:rPr>
               <w:t xml:space="preserve">  </w:t>
             </w:r>
@@ -2221,7 +4906,6 @@
                 <w:rFonts w:ascii="Consolas" w:hAnsi="Consolas" w:cs="Consolas"/>
                 <w:sz w:val="20"/>
                 <w:szCs w:val="20"/>
-                <w:lang w:val="en-CA"/>
               </w:rPr>
               <w:t>TimeZoneHour</w:t>
             </w:r>
@@ -2231,7 +4915,6 @@
                 <w:rFonts w:ascii="Consolas" w:hAnsi="Consolas" w:cs="Consolas"/>
                 <w:sz w:val="20"/>
                 <w:szCs w:val="20"/>
-                <w:lang w:val="en-CA"/>
               </w:rPr>
               <w:t xml:space="preserve">: </w:t>
             </w:r>
@@ -2241,7 +4924,6 @@
                 <w:sz w:val="20"/>
                 <w:szCs w:val="20"/>
                 <w:shd w:val="clear" w:color="auto" w:fill="FFFF00"/>
-                <w:lang w:val="en-CA"/>
               </w:rPr>
               <w:t>&lt;</w:t>
             </w:r>
@@ -2252,7 +4934,6 @@
                 <w:sz w:val="20"/>
                 <w:szCs w:val="20"/>
                 <w:shd w:val="clear" w:color="auto" w:fill="FFFF00"/>
-                <w:lang w:val="en-CA"/>
               </w:rPr>
               <w:t>timezone</w:t>
             </w:r>
@@ -2263,7 +4944,6 @@
                 <w:sz w:val="20"/>
                 <w:szCs w:val="20"/>
                 <w:shd w:val="clear" w:color="auto" w:fill="FFFF00"/>
-                <w:lang w:val="en-CA"/>
               </w:rPr>
               <w:t>&gt;</w:t>
             </w:r>
@@ -2272,7 +4952,6 @@
                 <w:rFonts w:ascii="Consolas" w:hAnsi="Consolas" w:cs="Consolas"/>
                 <w:sz w:val="20"/>
                 <w:szCs w:val="20"/>
-                <w:lang w:val="en-CA"/>
               </w:rPr>
               <w:t xml:space="preserve">      </w:t>
             </w:r>
@@ -2281,7 +4960,6 @@
                 <w:rFonts w:ascii="Consolas" w:hAnsi="Consolas" w:cs="Consolas"/>
                 <w:sz w:val="20"/>
                 <w:szCs w:val="20"/>
-                <w:lang w:val="en-CA"/>
               </w:rPr>
               <w:t>#</w:t>
             </w:r>
@@ -2290,7 +4968,6 @@
                 <w:rFonts w:ascii="Consolas" w:hAnsi="Consolas" w:cs="Consolas"/>
                 <w:sz w:val="20"/>
                 <w:szCs w:val="20"/>
-                <w:lang w:val="en-CA"/>
               </w:rPr>
               <w:t xml:space="preserve"> </w:t>
             </w:r>
@@ -2299,7 +4976,6 @@
                 <w:rFonts w:ascii="Consolas" w:hAnsi="Consolas" w:cs="Consolas"/>
                 <w:sz w:val="20"/>
                 <w:szCs w:val="20"/>
-                <w:lang w:val="en-CA"/>
               </w:rPr>
               <w:t>(e.g., for Pacific standard time, GMT - 8)</w:t>
             </w:r>
@@ -2321,7 +4997,6 @@
                 <w:rFonts w:ascii="Consolas" w:hAnsi="Consolas" w:cs="Consolas"/>
                 <w:sz w:val="20"/>
                 <w:szCs w:val="20"/>
-                <w:lang w:val="en-CA"/>
               </w:rPr>
             </w:pPr>
           </w:p>
@@ -2342,15 +5017,13 @@
                 <w:rFonts w:ascii="Consolas" w:hAnsi="Consolas" w:cs="Consolas"/>
                 <w:sz w:val="20"/>
                 <w:szCs w:val="20"/>
-                <w:lang w:val="en-CA"/>
-              </w:rPr>
-            </w:pPr>
-            <w:r>
-              <w:rPr>
-                <w:rFonts w:ascii="Consolas" w:hAnsi="Consolas" w:cs="Consolas"/>
-                <w:sz w:val="20"/>
-                <w:szCs w:val="20"/>
-                <w:lang w:val="en-CA"/>
+              </w:rPr>
+            </w:pPr>
+            <w:r>
+              <w:rPr>
+                <w:rFonts w:ascii="Consolas" w:hAnsi="Consolas" w:cs="Consolas"/>
+                <w:sz w:val="20"/>
+                <w:szCs w:val="20"/>
               </w:rPr>
               <w:t># Optional parameters to modify default third stage parameters can be added here</w:t>
             </w:r>
@@ -2372,15 +5045,13 @@
                 <w:rFonts w:ascii="Consolas" w:hAnsi="Consolas" w:cs="Consolas"/>
                 <w:sz w:val="20"/>
                 <w:szCs w:val="20"/>
-                <w:lang w:val="en-CA"/>
-              </w:rPr>
-            </w:pPr>
-            <w:r>
-              <w:rPr>
-                <w:rFonts w:ascii="Consolas" w:hAnsi="Consolas" w:cs="Consolas"/>
-                <w:sz w:val="20"/>
-                <w:szCs w:val="20"/>
-                <w:lang w:val="en-CA"/>
+              </w:rPr>
+            </w:pPr>
+            <w:r>
+              <w:rPr>
+                <w:rFonts w:ascii="Consolas" w:hAnsi="Consolas" w:cs="Consolas"/>
+                <w:sz w:val="20"/>
+                <w:szCs w:val="20"/>
               </w:rPr>
               <w:t>Processing:</w:t>
             </w:r>
@@ -2402,15 +5073,13 @@
                 <w:rFonts w:ascii="Consolas" w:hAnsi="Consolas" w:cs="Consolas"/>
                 <w:sz w:val="20"/>
                 <w:szCs w:val="20"/>
-                <w:lang w:val="en-CA"/>
-              </w:rPr>
-            </w:pPr>
-            <w:r>
-              <w:rPr>
-                <w:rFonts w:ascii="Consolas" w:hAnsi="Consolas" w:cs="Consolas"/>
-                <w:sz w:val="20"/>
-                <w:szCs w:val="20"/>
-                <w:lang w:val="en-CA"/>
+              </w:rPr>
+            </w:pPr>
+            <w:r>
+              <w:rPr>
+                <w:rFonts w:ascii="Consolas" w:hAnsi="Consolas" w:cs="Consolas"/>
+                <w:sz w:val="20"/>
+                <w:szCs w:val="20"/>
               </w:rPr>
               <w:t xml:space="preserve">  </w:t>
             </w:r>
@@ -2420,7 +5089,6 @@
                 <w:rFonts w:ascii="Consolas" w:hAnsi="Consolas" w:cs="Consolas"/>
                 <w:sz w:val="20"/>
                 <w:szCs w:val="20"/>
-                <w:lang w:val="en-CA"/>
               </w:rPr>
               <w:t>ThirdStage</w:t>
             </w:r>
@@ -2430,7 +5098,6 @@
                 <w:rFonts w:ascii="Consolas" w:hAnsi="Consolas" w:cs="Consolas"/>
                 <w:sz w:val="20"/>
                 <w:szCs w:val="20"/>
-                <w:lang w:val="en-CA"/>
               </w:rPr>
               <w:t>:</w:t>
             </w:r>
@@ -2452,15 +5119,13 @@
                 <w:rFonts w:ascii="Consolas" w:hAnsi="Consolas" w:cs="Consolas"/>
                 <w:sz w:val="20"/>
                 <w:szCs w:val="20"/>
-                <w:lang w:val="en-CA"/>
-              </w:rPr>
-            </w:pPr>
-            <w:r>
-              <w:rPr>
-                <w:rFonts w:ascii="Consolas" w:hAnsi="Consolas" w:cs="Consolas"/>
-                <w:sz w:val="20"/>
-                <w:szCs w:val="20"/>
-                <w:lang w:val="en-CA"/>
+              </w:rPr>
+            </w:pPr>
+            <w:r>
+              <w:rPr>
+                <w:rFonts w:ascii="Consolas" w:hAnsi="Consolas" w:cs="Consolas"/>
+                <w:sz w:val="20"/>
+                <w:szCs w:val="20"/>
               </w:rPr>
               <w:t xml:space="preserve">    Storage: </w:t>
             </w:r>
@@ -2482,15 +5147,13 @@
                 <w:rFonts w:ascii="Consolas" w:hAnsi="Consolas" w:cs="Consolas"/>
                 <w:sz w:val="20"/>
                 <w:szCs w:val="20"/>
-                <w:lang w:val="en-CA"/>
-              </w:rPr>
-            </w:pPr>
-            <w:r>
-              <w:rPr>
-                <w:rFonts w:ascii="Consolas" w:hAnsi="Consolas" w:cs="Consolas"/>
-                <w:sz w:val="20"/>
-                <w:szCs w:val="20"/>
-                <w:lang w:val="en-CA"/>
+              </w:rPr>
+            </w:pPr>
+            <w:r>
+              <w:rPr>
+                <w:rFonts w:ascii="Consolas" w:hAnsi="Consolas" w:cs="Consolas"/>
+                <w:sz w:val="20"/>
+                <w:szCs w:val="20"/>
               </w:rPr>
               <w:t xml:space="preserve">      </w:t>
             </w:r>
@@ -2500,7 +5163,6 @@
                 <w:rFonts w:ascii="Consolas" w:hAnsi="Consolas" w:cs="Consolas"/>
                 <w:sz w:val="20"/>
                 <w:szCs w:val="20"/>
-                <w:lang w:val="en-CA"/>
               </w:rPr>
               <w:t>Apply_Correction</w:t>
             </w:r>
@@ -2510,7 +5172,6 @@
                 <w:rFonts w:ascii="Consolas" w:hAnsi="Consolas" w:cs="Consolas"/>
                 <w:sz w:val="20"/>
                 <w:szCs w:val="20"/>
-                <w:lang w:val="en-CA"/>
               </w:rPr>
               <w:t xml:space="preserve">: </w:t>
             </w:r>
@@ -2519,7 +5180,6 @@
                 <w:rFonts w:ascii="Consolas" w:hAnsi="Consolas" w:cs="Consolas"/>
                 <w:sz w:val="20"/>
                 <w:szCs w:val="20"/>
-                <w:lang w:val="en-CA"/>
               </w:rPr>
               <w:t>True</w:t>
             </w:r>
@@ -2541,15 +5201,13 @@
                 <w:rFonts w:ascii="Consolas" w:hAnsi="Consolas" w:cs="Consolas"/>
                 <w:sz w:val="20"/>
                 <w:szCs w:val="20"/>
-                <w:lang w:val="en-CA"/>
-              </w:rPr>
-            </w:pPr>
-            <w:r>
-              <w:rPr>
-                <w:rFonts w:ascii="Consolas" w:hAnsi="Consolas" w:cs="Consolas"/>
-                <w:sz w:val="20"/>
-                <w:szCs w:val="20"/>
-                <w:lang w:val="en-CA"/>
+              </w:rPr>
+            </w:pPr>
+            <w:r>
+              <w:rPr>
+                <w:rFonts w:ascii="Consolas" w:hAnsi="Consolas" w:cs="Consolas"/>
+                <w:sz w:val="20"/>
+                <w:szCs w:val="20"/>
               </w:rPr>
               <w:t xml:space="preserve">    </w:t>
             </w:r>
@@ -2559,7 +5217,6 @@
                 <w:rFonts w:ascii="Consolas" w:hAnsi="Consolas" w:cs="Consolas"/>
                 <w:sz w:val="20"/>
                 <w:szCs w:val="20"/>
-                <w:lang w:val="en-CA"/>
               </w:rPr>
               <w:t>REddyProc</w:t>
             </w:r>
@@ -2569,7 +5226,6 @@
                 <w:rFonts w:ascii="Consolas" w:hAnsi="Consolas" w:cs="Consolas"/>
                 <w:sz w:val="20"/>
                 <w:szCs w:val="20"/>
-                <w:lang w:val="en-CA"/>
               </w:rPr>
               <w:t>:</w:t>
             </w:r>
@@ -2591,15 +5247,13 @@
                 <w:rFonts w:ascii="Consolas" w:hAnsi="Consolas" w:cs="Consolas"/>
                 <w:sz w:val="20"/>
                 <w:szCs w:val="20"/>
-                <w:lang w:val="en-CA"/>
-              </w:rPr>
-            </w:pPr>
-            <w:r>
-              <w:rPr>
-                <w:rFonts w:ascii="Consolas" w:hAnsi="Consolas" w:cs="Consolas"/>
-                <w:sz w:val="20"/>
-                <w:szCs w:val="20"/>
-                <w:lang w:val="en-CA"/>
+              </w:rPr>
+            </w:pPr>
+            <w:r>
+              <w:rPr>
+                <w:rFonts w:ascii="Consolas" w:hAnsi="Consolas" w:cs="Consolas"/>
+                <w:sz w:val="20"/>
+                <w:szCs w:val="20"/>
               </w:rPr>
               <w:t xml:space="preserve">      Run: True</w:t>
             </w:r>
@@ -2621,15 +5275,13 @@
                 <w:rFonts w:ascii="Consolas" w:hAnsi="Consolas" w:cs="Consolas"/>
                 <w:sz w:val="20"/>
                 <w:szCs w:val="20"/>
-                <w:lang w:val="en-CA"/>
-              </w:rPr>
-            </w:pPr>
-            <w:r>
-              <w:rPr>
-                <w:rFonts w:ascii="Consolas" w:hAnsi="Consolas" w:cs="Consolas"/>
-                <w:sz w:val="20"/>
-                <w:szCs w:val="20"/>
-                <w:lang w:val="en-CA"/>
+              </w:rPr>
+            </w:pPr>
+            <w:r>
+              <w:rPr>
+                <w:rFonts w:ascii="Consolas" w:hAnsi="Consolas" w:cs="Consolas"/>
+                <w:sz w:val="20"/>
+                <w:szCs w:val="20"/>
               </w:rPr>
               <w:t xml:space="preserve">    </w:t>
             </w:r>
@@ -2639,7 +5291,6 @@
                 <w:rFonts w:ascii="Consolas" w:hAnsi="Consolas" w:cs="Consolas"/>
                 <w:sz w:val="20"/>
                 <w:szCs w:val="20"/>
-                <w:lang w:val="en-CA"/>
               </w:rPr>
               <w:t>RF_GapFilling</w:t>
             </w:r>
@@ -2649,7 +5300,6 @@
                 <w:rFonts w:ascii="Consolas" w:hAnsi="Consolas" w:cs="Consolas"/>
                 <w:sz w:val="20"/>
                 <w:szCs w:val="20"/>
-                <w:lang w:val="en-CA"/>
               </w:rPr>
               <w:t>:</w:t>
             </w:r>
@@ -2671,15 +5321,13 @@
                 <w:rFonts w:ascii="Consolas" w:hAnsi="Consolas" w:cs="Consolas"/>
                 <w:sz w:val="20"/>
                 <w:szCs w:val="20"/>
-                <w:lang w:val="en-CA"/>
-              </w:rPr>
-            </w:pPr>
-            <w:r>
-              <w:rPr>
-                <w:rFonts w:ascii="Consolas" w:hAnsi="Consolas" w:cs="Consolas"/>
-                <w:sz w:val="20"/>
-                <w:szCs w:val="20"/>
-                <w:lang w:val="en-CA"/>
+              </w:rPr>
+            </w:pPr>
+            <w:r>
+              <w:rPr>
+                <w:rFonts w:ascii="Consolas" w:hAnsi="Consolas" w:cs="Consolas"/>
+                <w:sz w:val="20"/>
+                <w:szCs w:val="20"/>
               </w:rPr>
               <w:t xml:space="preserve">      Run: True</w:t>
             </w:r>
@@ -2845,7 +5493,6 @@
           <w:sz w:val="20"/>
           <w:szCs w:val="20"/>
         </w:rPr>
-        <w:lastRenderedPageBreak/>
         <w:t>Example 3</w:t>
       </w:r>
       <w:r>
@@ -2905,15 +5552,13 @@
                 <w:rFonts w:ascii="Consolas" w:hAnsi="Consolas" w:cs="Consolas"/>
                 <w:sz w:val="20"/>
                 <w:szCs w:val="20"/>
-                <w:lang w:val="en-CA"/>
-              </w:rPr>
-            </w:pPr>
-            <w:r>
-              <w:rPr>
-                <w:rFonts w:ascii="Consolas" w:hAnsi="Consolas" w:cs="Consolas"/>
-                <w:sz w:val="20"/>
-                <w:szCs w:val="20"/>
-                <w:lang w:val="en-CA"/>
+              </w:rPr>
+            </w:pPr>
+            <w:r>
+              <w:rPr>
+                <w:rFonts w:ascii="Consolas" w:hAnsi="Consolas" w:cs="Consolas"/>
+                <w:sz w:val="20"/>
+                <w:szCs w:val="20"/>
               </w:rPr>
               <w:t># Written by June Skeeter</w:t>
             </w:r>
@@ -2934,15 +5579,13 @@
                 <w:rFonts w:ascii="Consolas" w:hAnsi="Consolas" w:cs="Consolas"/>
                 <w:sz w:val="20"/>
                 <w:szCs w:val="20"/>
-                <w:lang w:val="en-CA"/>
-              </w:rPr>
-            </w:pPr>
-            <w:r>
-              <w:rPr>
-                <w:rFonts w:ascii="Consolas" w:hAnsi="Consolas" w:cs="Consolas"/>
-                <w:sz w:val="20"/>
-                <w:szCs w:val="20"/>
-                <w:lang w:val="en-CA"/>
+              </w:rPr>
+            </w:pPr>
+            <w:r>
+              <w:rPr>
+                <w:rFonts w:ascii="Consolas" w:hAnsi="Consolas" w:cs="Consolas"/>
+                <w:sz w:val="20"/>
+                <w:szCs w:val="20"/>
               </w:rPr>
               <w:t># March 2024</w:t>
             </w:r>
@@ -2963,15 +5606,13 @@
                 <w:rFonts w:ascii="Consolas" w:hAnsi="Consolas" w:cs="Consolas"/>
                 <w:sz w:val="20"/>
                 <w:szCs w:val="20"/>
-                <w:lang w:val="en-CA"/>
-              </w:rPr>
-            </w:pPr>
-            <w:r>
-              <w:rPr>
-                <w:rFonts w:ascii="Consolas" w:hAnsi="Consolas" w:cs="Consolas"/>
-                <w:sz w:val="20"/>
-                <w:szCs w:val="20"/>
-                <w:lang w:val="en-CA"/>
+              </w:rPr>
+            </w:pPr>
+            <w:r>
+              <w:rPr>
+                <w:rFonts w:ascii="Consolas" w:hAnsi="Consolas" w:cs="Consolas"/>
+                <w:sz w:val="20"/>
+                <w:szCs w:val="20"/>
               </w:rPr>
               <w:t xml:space="preserve"># Modified by </w:t>
             </w:r>
@@ -2981,7 +5622,6 @@
                 <w:sz w:val="20"/>
                 <w:szCs w:val="20"/>
                 <w:shd w:val="clear" w:color="auto" w:fill="FFFF00"/>
-                <w:lang w:val="en-CA"/>
               </w:rPr>
               <w:t>&lt;author&gt;</w:t>
             </w:r>
@@ -3002,15 +5642,13 @@
                 <w:rFonts w:ascii="Consolas" w:hAnsi="Consolas" w:cs="Consolas"/>
                 <w:sz w:val="20"/>
                 <w:szCs w:val="20"/>
-                <w:lang w:val="en-CA"/>
-              </w:rPr>
-            </w:pPr>
-            <w:r>
-              <w:rPr>
-                <w:rFonts w:ascii="Consolas" w:hAnsi="Consolas" w:cs="Consolas"/>
-                <w:sz w:val="20"/>
-                <w:szCs w:val="20"/>
-                <w:lang w:val="en-CA"/>
+              </w:rPr>
+            </w:pPr>
+            <w:r>
+              <w:rPr>
+                <w:rFonts w:ascii="Consolas" w:hAnsi="Consolas" w:cs="Consolas"/>
+                <w:sz w:val="20"/>
+                <w:szCs w:val="20"/>
               </w:rPr>
               <w:t xml:space="preserve"># Date: </w:t>
             </w:r>
@@ -3020,7 +5658,6 @@
                 <w:sz w:val="20"/>
                 <w:szCs w:val="20"/>
                 <w:shd w:val="clear" w:color="auto" w:fill="FFFF00"/>
-                <w:lang w:val="en-CA"/>
               </w:rPr>
               <w:t>&lt;date&gt;</w:t>
             </w:r>
@@ -3041,7 +5678,6 @@
                 <w:rFonts w:ascii="Consolas" w:hAnsi="Consolas" w:cs="Consolas"/>
                 <w:sz w:val="20"/>
                 <w:szCs w:val="20"/>
-                <w:lang w:val="en-CA"/>
               </w:rPr>
             </w:pPr>
           </w:p>
@@ -3061,15 +5697,13 @@
                 <w:rFonts w:ascii="Consolas" w:hAnsi="Consolas" w:cs="Consolas"/>
                 <w:sz w:val="20"/>
                 <w:szCs w:val="20"/>
-                <w:lang w:val="en-CA"/>
-              </w:rPr>
-            </w:pPr>
-            <w:r>
-              <w:rPr>
-                <w:rFonts w:ascii="Consolas" w:hAnsi="Consolas" w:cs="Consolas"/>
-                <w:sz w:val="20"/>
-                <w:szCs w:val="20"/>
-                <w:lang w:val="en-CA"/>
+              </w:rPr>
+            </w:pPr>
+            <w:r>
+              <w:rPr>
+                <w:rFonts w:ascii="Consolas" w:hAnsi="Consolas" w:cs="Consolas"/>
+                <w:sz w:val="20"/>
+                <w:szCs w:val="20"/>
               </w:rPr>
               <w:t>Metadata:</w:t>
             </w:r>
@@ -3090,15 +5724,13 @@
                 <w:rFonts w:ascii="Consolas" w:hAnsi="Consolas" w:cs="Consolas"/>
                 <w:sz w:val="20"/>
                 <w:szCs w:val="20"/>
-                <w:lang w:val="en-CA"/>
-              </w:rPr>
-            </w:pPr>
-            <w:r>
-              <w:rPr>
-                <w:rFonts w:ascii="Consolas" w:hAnsi="Consolas" w:cs="Consolas"/>
-                <w:sz w:val="20"/>
-                <w:szCs w:val="20"/>
-                <w:lang w:val="en-CA"/>
+              </w:rPr>
+            </w:pPr>
+            <w:r>
+              <w:rPr>
+                <w:rFonts w:ascii="Consolas" w:hAnsi="Consolas" w:cs="Consolas"/>
+                <w:sz w:val="20"/>
+                <w:szCs w:val="20"/>
               </w:rPr>
               <w:t xml:space="preserve">  </w:t>
             </w:r>
@@ -3108,7 +5740,6 @@
                 <w:rFonts w:ascii="Consolas" w:hAnsi="Consolas" w:cs="Consolas"/>
                 <w:sz w:val="20"/>
                 <w:szCs w:val="20"/>
-                <w:lang w:val="en-CA"/>
               </w:rPr>
               <w:t>siteID</w:t>
             </w:r>
@@ -3118,7 +5749,6 @@
                 <w:rFonts w:ascii="Consolas" w:hAnsi="Consolas" w:cs="Consolas"/>
                 <w:sz w:val="20"/>
                 <w:szCs w:val="20"/>
-                <w:lang w:val="en-CA"/>
               </w:rPr>
               <w:t xml:space="preserve">: </w:t>
             </w:r>
@@ -3128,7 +5758,6 @@
                 <w:sz w:val="20"/>
                 <w:szCs w:val="20"/>
                 <w:shd w:val="clear" w:color="auto" w:fill="FFFF00"/>
-                <w:lang w:val="en-CA"/>
               </w:rPr>
               <w:t>SITEID1</w:t>
             </w:r>
@@ -3149,15 +5778,13 @@
                 <w:rFonts w:ascii="Consolas" w:hAnsi="Consolas" w:cs="Consolas"/>
                 <w:sz w:val="20"/>
                 <w:szCs w:val="20"/>
-                <w:lang w:val="en-CA"/>
-              </w:rPr>
-            </w:pPr>
-            <w:r>
-              <w:rPr>
-                <w:rFonts w:ascii="Consolas" w:hAnsi="Consolas" w:cs="Consolas"/>
-                <w:sz w:val="20"/>
-                <w:szCs w:val="20"/>
-                <w:lang w:val="en-CA"/>
+              </w:rPr>
+            </w:pPr>
+            <w:r>
+              <w:rPr>
+                <w:rFonts w:ascii="Consolas" w:hAnsi="Consolas" w:cs="Consolas"/>
+                <w:sz w:val="20"/>
+                <w:szCs w:val="20"/>
               </w:rPr>
               <w:t xml:space="preserve">  </w:t>
             </w:r>
@@ -3167,7 +5794,6 @@
                 <w:rFonts w:ascii="Consolas" w:hAnsi="Consolas" w:cs="Consolas"/>
                 <w:sz w:val="20"/>
                 <w:szCs w:val="20"/>
-                <w:lang w:val="en-CA"/>
               </w:rPr>
               <w:t>estYear</w:t>
             </w:r>
@@ -3177,7 +5803,6 @@
                 <w:rFonts w:ascii="Consolas" w:hAnsi="Consolas" w:cs="Consolas"/>
                 <w:sz w:val="20"/>
                 <w:szCs w:val="20"/>
-                <w:lang w:val="en-CA"/>
               </w:rPr>
               <w:t xml:space="preserve">: </w:t>
             </w:r>
@@ -3187,7 +5812,6 @@
                 <w:sz w:val="20"/>
                 <w:szCs w:val="20"/>
                 <w:shd w:val="clear" w:color="auto" w:fill="FFFF00"/>
-                <w:lang w:val="en-CA"/>
               </w:rPr>
               <w:t>&lt;YYYY&gt;</w:t>
             </w:r>
@@ -3196,7 +5820,6 @@
                 <w:rFonts w:ascii="Consolas" w:hAnsi="Consolas" w:cs="Consolas"/>
                 <w:sz w:val="20"/>
                 <w:szCs w:val="20"/>
-                <w:lang w:val="en-CA"/>
               </w:rPr>
               <w:t xml:space="preserve"> </w:t>
             </w:r>
@@ -3217,15 +5840,13 @@
                 <w:rFonts w:ascii="Consolas" w:hAnsi="Consolas" w:cs="Consolas"/>
                 <w:sz w:val="20"/>
                 <w:szCs w:val="20"/>
-                <w:lang w:val="en-CA"/>
-              </w:rPr>
-            </w:pPr>
-            <w:r>
-              <w:rPr>
-                <w:rFonts w:ascii="Consolas" w:hAnsi="Consolas" w:cs="Consolas"/>
-                <w:sz w:val="20"/>
-                <w:szCs w:val="20"/>
-                <w:lang w:val="en-CA"/>
+              </w:rPr>
+            </w:pPr>
+            <w:r>
+              <w:rPr>
+                <w:rFonts w:ascii="Consolas" w:hAnsi="Consolas" w:cs="Consolas"/>
+                <w:sz w:val="20"/>
+                <w:szCs w:val="20"/>
               </w:rPr>
               <w:t xml:space="preserve">  </w:t>
             </w:r>
@@ -3235,7 +5856,6 @@
                 <w:rFonts w:ascii="Consolas" w:hAnsi="Consolas" w:cs="Consolas"/>
                 <w:sz w:val="20"/>
                 <w:szCs w:val="20"/>
-                <w:lang w:val="en-CA"/>
               </w:rPr>
               <w:t>lat</w:t>
             </w:r>
@@ -3245,7 +5865,6 @@
                 <w:rFonts w:ascii="Consolas" w:hAnsi="Consolas" w:cs="Consolas"/>
                 <w:sz w:val="20"/>
                 <w:szCs w:val="20"/>
-                <w:lang w:val="en-CA"/>
               </w:rPr>
               <w:t xml:space="preserve">: </w:t>
             </w:r>
@@ -3255,7 +5874,6 @@
                 <w:sz w:val="20"/>
                 <w:szCs w:val="20"/>
                 <w:shd w:val="clear" w:color="auto" w:fill="FFFF00"/>
-                <w:lang w:val="en-CA"/>
               </w:rPr>
               <w:t>&lt;latitude&gt;</w:t>
             </w:r>
@@ -3264,7 +5882,6 @@
                 <w:rFonts w:ascii="Consolas" w:hAnsi="Consolas" w:cs="Consolas"/>
                 <w:sz w:val="20"/>
                 <w:szCs w:val="20"/>
-                <w:lang w:val="en-CA"/>
               </w:rPr>
               <w:t xml:space="preserve">               </w:t>
             </w:r>
@@ -3273,7 +5890,6 @@
                 <w:rFonts w:ascii="Consolas" w:hAnsi="Consolas" w:cs="Consolas"/>
                 <w:sz w:val="20"/>
                 <w:szCs w:val="20"/>
-                <w:lang w:val="en-CA"/>
               </w:rPr>
               <w:t>#</w:t>
             </w:r>
@@ -3282,7 +5898,6 @@
                 <w:rFonts w:ascii="Consolas" w:hAnsi="Consolas" w:cs="Consolas"/>
                 <w:sz w:val="20"/>
                 <w:szCs w:val="20"/>
-                <w:lang w:val="en-CA"/>
               </w:rPr>
               <w:t xml:space="preserve"> North is positive</w:t>
             </w:r>
@@ -3303,15 +5918,13 @@
                 <w:rFonts w:ascii="Consolas" w:hAnsi="Consolas" w:cs="Consolas"/>
                 <w:sz w:val="20"/>
                 <w:szCs w:val="20"/>
-                <w:lang w:val="en-CA"/>
-              </w:rPr>
-            </w:pPr>
-            <w:r>
-              <w:rPr>
-                <w:rFonts w:ascii="Consolas" w:hAnsi="Consolas" w:cs="Consolas"/>
-                <w:sz w:val="20"/>
-                <w:szCs w:val="20"/>
-                <w:lang w:val="en-CA"/>
+              </w:rPr>
+            </w:pPr>
+            <w:r>
+              <w:rPr>
+                <w:rFonts w:ascii="Consolas" w:hAnsi="Consolas" w:cs="Consolas"/>
+                <w:sz w:val="20"/>
+                <w:szCs w:val="20"/>
               </w:rPr>
               <w:t xml:space="preserve">  long: </w:t>
             </w:r>
@@ -3321,7 +5934,6 @@
                 <w:sz w:val="20"/>
                 <w:szCs w:val="20"/>
                 <w:shd w:val="clear" w:color="auto" w:fill="FFFF00"/>
-                <w:lang w:val="en-CA"/>
               </w:rPr>
               <w:t>&lt;longitude&gt;</w:t>
             </w:r>
@@ -3330,7 +5942,6 @@
                 <w:rFonts w:ascii="Consolas" w:hAnsi="Consolas" w:cs="Consolas"/>
                 <w:sz w:val="20"/>
                 <w:szCs w:val="20"/>
-                <w:lang w:val="en-CA"/>
               </w:rPr>
               <w:t xml:space="preserve">             </w:t>
             </w:r>
@@ -3339,7 +5950,6 @@
                 <w:rFonts w:ascii="Consolas" w:hAnsi="Consolas" w:cs="Consolas"/>
                 <w:sz w:val="20"/>
                 <w:szCs w:val="20"/>
-                <w:lang w:val="en-CA"/>
               </w:rPr>
               <w:t>#</w:t>
             </w:r>
@@ -3348,7 +5958,6 @@
                 <w:rFonts w:ascii="Consolas" w:hAnsi="Consolas" w:cs="Consolas"/>
                 <w:sz w:val="20"/>
                 <w:szCs w:val="20"/>
-                <w:lang w:val="en-CA"/>
               </w:rPr>
               <w:t xml:space="preserve"> West is negative</w:t>
             </w:r>
@@ -3369,15 +5978,13 @@
                 <w:rFonts w:ascii="Consolas" w:hAnsi="Consolas" w:cs="Consolas"/>
                 <w:sz w:val="20"/>
                 <w:szCs w:val="20"/>
-                <w:lang w:val="en-CA"/>
-              </w:rPr>
-            </w:pPr>
-            <w:r>
-              <w:rPr>
-                <w:rFonts w:ascii="Consolas" w:hAnsi="Consolas" w:cs="Consolas"/>
-                <w:sz w:val="20"/>
-                <w:szCs w:val="20"/>
-                <w:lang w:val="en-CA"/>
+              </w:rPr>
+            </w:pPr>
+            <w:r>
+              <w:rPr>
+                <w:rFonts w:ascii="Consolas" w:hAnsi="Consolas" w:cs="Consolas"/>
+                <w:sz w:val="20"/>
+                <w:szCs w:val="20"/>
               </w:rPr>
               <w:t xml:space="preserve">  </w:t>
             </w:r>
@@ -3387,7 +5994,6 @@
                 <w:rFonts w:ascii="Consolas" w:hAnsi="Consolas" w:cs="Consolas"/>
                 <w:sz w:val="20"/>
                 <w:szCs w:val="20"/>
-                <w:lang w:val="en-CA"/>
               </w:rPr>
               <w:t>TimeZoneHour</w:t>
             </w:r>
@@ -3397,7 +6003,6 @@
                 <w:rFonts w:ascii="Consolas" w:hAnsi="Consolas" w:cs="Consolas"/>
                 <w:sz w:val="20"/>
                 <w:szCs w:val="20"/>
-                <w:lang w:val="en-CA"/>
               </w:rPr>
               <w:t xml:space="preserve">: </w:t>
             </w:r>
@@ -3407,7 +6012,6 @@
                 <w:sz w:val="20"/>
                 <w:szCs w:val="20"/>
                 <w:shd w:val="clear" w:color="auto" w:fill="FFFF00"/>
-                <w:lang w:val="en-CA"/>
               </w:rPr>
               <w:t>&lt;</w:t>
             </w:r>
@@ -3418,7 +6022,6 @@
                 <w:sz w:val="20"/>
                 <w:szCs w:val="20"/>
                 <w:shd w:val="clear" w:color="auto" w:fill="FFFF00"/>
-                <w:lang w:val="en-CA"/>
               </w:rPr>
               <w:t>timezone</w:t>
             </w:r>
@@ -3429,7 +6032,6 @@
                 <w:sz w:val="20"/>
                 <w:szCs w:val="20"/>
                 <w:shd w:val="clear" w:color="auto" w:fill="FFFF00"/>
-                <w:lang w:val="en-CA"/>
               </w:rPr>
               <w:t>&gt;</w:t>
             </w:r>
@@ -3438,7 +6040,6 @@
                 <w:rFonts w:ascii="Consolas" w:hAnsi="Consolas" w:cs="Consolas"/>
                 <w:sz w:val="20"/>
                 <w:szCs w:val="20"/>
-                <w:lang w:val="en-CA"/>
               </w:rPr>
               <w:t xml:space="preserve">      </w:t>
             </w:r>
@@ -3447,7 +6048,6 @@
                 <w:rFonts w:ascii="Consolas" w:hAnsi="Consolas" w:cs="Consolas"/>
                 <w:sz w:val="20"/>
                 <w:szCs w:val="20"/>
-                <w:lang w:val="en-CA"/>
               </w:rPr>
               <w:t>#</w:t>
             </w:r>
@@ -3456,7 +6056,6 @@
                 <w:rFonts w:ascii="Consolas" w:hAnsi="Consolas" w:cs="Consolas"/>
                 <w:sz w:val="20"/>
                 <w:szCs w:val="20"/>
-                <w:lang w:val="en-CA"/>
               </w:rPr>
               <w:t xml:space="preserve"> </w:t>
             </w:r>
@@ -3465,7 +6064,6 @@
                 <w:rFonts w:ascii="Consolas" w:hAnsi="Consolas" w:cs="Consolas"/>
                 <w:sz w:val="20"/>
                 <w:szCs w:val="20"/>
-                <w:lang w:val="en-CA"/>
               </w:rPr>
               <w:t>(e.g., for Pacific standard time, GMT - 8)</w:t>
             </w:r>
@@ -3487,7 +6085,6 @@
                 <w:rFonts w:ascii="Consolas" w:hAnsi="Consolas" w:cs="Consolas"/>
                 <w:sz w:val="20"/>
                 <w:szCs w:val="20"/>
-                <w:lang w:val="en-CA"/>
               </w:rPr>
             </w:pPr>
           </w:p>
@@ -3508,15 +6105,13 @@
                 <w:rFonts w:ascii="Consolas" w:hAnsi="Consolas" w:cs="Consolas"/>
                 <w:sz w:val="20"/>
                 <w:szCs w:val="20"/>
-                <w:lang w:val="en-CA"/>
-              </w:rPr>
-            </w:pPr>
-            <w:r>
-              <w:rPr>
-                <w:rFonts w:ascii="Consolas" w:hAnsi="Consolas" w:cs="Consolas"/>
-                <w:sz w:val="20"/>
-                <w:szCs w:val="20"/>
-                <w:lang w:val="en-CA"/>
+              </w:rPr>
+            </w:pPr>
+            <w:r>
+              <w:rPr>
+                <w:rFonts w:ascii="Consolas" w:hAnsi="Consolas" w:cs="Consolas"/>
+                <w:sz w:val="20"/>
+                <w:szCs w:val="20"/>
               </w:rPr>
               <w:t># Optional parameters to modify default third stage parameters can be added here</w:t>
             </w:r>
@@ -3538,15 +6133,13 @@
                 <w:rFonts w:ascii="Consolas" w:hAnsi="Consolas" w:cs="Consolas"/>
                 <w:sz w:val="20"/>
                 <w:szCs w:val="20"/>
-                <w:lang w:val="en-CA"/>
-              </w:rPr>
-            </w:pPr>
-            <w:r>
-              <w:rPr>
-                <w:rFonts w:ascii="Consolas" w:hAnsi="Consolas" w:cs="Consolas"/>
-                <w:sz w:val="20"/>
-                <w:szCs w:val="20"/>
-                <w:lang w:val="en-CA"/>
+              </w:rPr>
+            </w:pPr>
+            <w:r>
+              <w:rPr>
+                <w:rFonts w:ascii="Consolas" w:hAnsi="Consolas" w:cs="Consolas"/>
+                <w:sz w:val="20"/>
+                <w:szCs w:val="20"/>
               </w:rPr>
               <w:t>Processing:</w:t>
             </w:r>
@@ -3568,15 +6161,13 @@
                 <w:rFonts w:ascii="Consolas" w:hAnsi="Consolas" w:cs="Consolas"/>
                 <w:sz w:val="20"/>
                 <w:szCs w:val="20"/>
-                <w:lang w:val="en-CA"/>
-              </w:rPr>
-            </w:pPr>
-            <w:r>
-              <w:rPr>
-                <w:rFonts w:ascii="Consolas" w:hAnsi="Consolas" w:cs="Consolas"/>
-                <w:sz w:val="20"/>
-                <w:szCs w:val="20"/>
-                <w:lang w:val="en-CA"/>
+              </w:rPr>
+            </w:pPr>
+            <w:r>
+              <w:rPr>
+                <w:rFonts w:ascii="Consolas" w:hAnsi="Consolas" w:cs="Consolas"/>
+                <w:sz w:val="20"/>
+                <w:szCs w:val="20"/>
               </w:rPr>
               <w:t xml:space="preserve">  </w:t>
             </w:r>
@@ -3586,7 +6177,6 @@
                 <w:rFonts w:ascii="Consolas" w:hAnsi="Consolas" w:cs="Consolas"/>
                 <w:sz w:val="20"/>
                 <w:szCs w:val="20"/>
-                <w:lang w:val="en-CA"/>
               </w:rPr>
               <w:t>ThirdStage</w:t>
             </w:r>
@@ -3596,7 +6186,6 @@
                 <w:rFonts w:ascii="Consolas" w:hAnsi="Consolas" w:cs="Consolas"/>
                 <w:sz w:val="20"/>
                 <w:szCs w:val="20"/>
-                <w:lang w:val="en-CA"/>
               </w:rPr>
               <w:t>:</w:t>
             </w:r>
@@ -3618,15 +6207,13 @@
                 <w:rFonts w:ascii="Consolas" w:hAnsi="Consolas" w:cs="Consolas"/>
                 <w:sz w:val="20"/>
                 <w:szCs w:val="20"/>
-                <w:lang w:val="en-CA"/>
-              </w:rPr>
-            </w:pPr>
-            <w:r>
-              <w:rPr>
-                <w:rFonts w:ascii="Consolas" w:hAnsi="Consolas" w:cs="Consolas"/>
-                <w:sz w:val="20"/>
-                <w:szCs w:val="20"/>
-                <w:lang w:val="en-CA"/>
+              </w:rPr>
+            </w:pPr>
+            <w:r>
+              <w:rPr>
+                <w:rFonts w:ascii="Consolas" w:hAnsi="Consolas" w:cs="Consolas"/>
+                <w:sz w:val="20"/>
+                <w:szCs w:val="20"/>
               </w:rPr>
               <w:t xml:space="preserve">    Storage: </w:t>
             </w:r>
@@ -3648,15 +6235,13 @@
                 <w:rFonts w:ascii="Consolas" w:hAnsi="Consolas" w:cs="Consolas"/>
                 <w:sz w:val="20"/>
                 <w:szCs w:val="20"/>
-                <w:lang w:val="en-CA"/>
-              </w:rPr>
-            </w:pPr>
-            <w:r>
-              <w:rPr>
-                <w:rFonts w:ascii="Consolas" w:hAnsi="Consolas" w:cs="Consolas"/>
-                <w:sz w:val="20"/>
-                <w:szCs w:val="20"/>
-                <w:lang w:val="en-CA"/>
+              </w:rPr>
+            </w:pPr>
+            <w:r>
+              <w:rPr>
+                <w:rFonts w:ascii="Consolas" w:hAnsi="Consolas" w:cs="Consolas"/>
+                <w:sz w:val="20"/>
+                <w:szCs w:val="20"/>
               </w:rPr>
               <w:t xml:space="preserve">      </w:t>
             </w:r>
@@ -3666,7 +6251,6 @@
                 <w:rFonts w:ascii="Consolas" w:hAnsi="Consolas" w:cs="Consolas"/>
                 <w:sz w:val="20"/>
                 <w:szCs w:val="20"/>
-                <w:lang w:val="en-CA"/>
               </w:rPr>
               <w:t>Apply_Correction</w:t>
             </w:r>
@@ -3676,7 +6260,6 @@
                 <w:rFonts w:ascii="Consolas" w:hAnsi="Consolas" w:cs="Consolas"/>
                 <w:sz w:val="20"/>
                 <w:szCs w:val="20"/>
-                <w:lang w:val="en-CA"/>
               </w:rPr>
               <w:t xml:space="preserve">: </w:t>
             </w:r>
@@ -3685,7 +6268,6 @@
                 <w:rFonts w:ascii="Consolas" w:hAnsi="Consolas" w:cs="Consolas"/>
                 <w:sz w:val="20"/>
                 <w:szCs w:val="20"/>
-                <w:lang w:val="en-CA"/>
               </w:rPr>
               <w:t>True</w:t>
             </w:r>
@@ -3707,15 +6289,13 @@
                 <w:rFonts w:ascii="Consolas" w:hAnsi="Consolas" w:cs="Consolas"/>
                 <w:sz w:val="20"/>
                 <w:szCs w:val="20"/>
-                <w:lang w:val="en-CA"/>
-              </w:rPr>
-            </w:pPr>
-            <w:r>
-              <w:rPr>
-                <w:rFonts w:ascii="Consolas" w:hAnsi="Consolas" w:cs="Consolas"/>
-                <w:sz w:val="20"/>
-                <w:szCs w:val="20"/>
-                <w:lang w:val="en-CA"/>
+              </w:rPr>
+            </w:pPr>
+            <w:r>
+              <w:rPr>
+                <w:rFonts w:ascii="Consolas" w:hAnsi="Consolas" w:cs="Consolas"/>
+                <w:sz w:val="20"/>
+                <w:szCs w:val="20"/>
               </w:rPr>
               <w:t xml:space="preserve">    </w:t>
             </w:r>
@@ -3725,7 +6305,6 @@
                 <w:rFonts w:ascii="Consolas" w:hAnsi="Consolas" w:cs="Consolas"/>
                 <w:sz w:val="20"/>
                 <w:szCs w:val="20"/>
-                <w:lang w:val="en-CA"/>
               </w:rPr>
               <w:t>REddyProc</w:t>
             </w:r>
@@ -3735,7 +6314,6 @@
                 <w:rFonts w:ascii="Consolas" w:hAnsi="Consolas" w:cs="Consolas"/>
                 <w:sz w:val="20"/>
                 <w:szCs w:val="20"/>
-                <w:lang w:val="en-CA"/>
               </w:rPr>
               <w:t>:</w:t>
             </w:r>
@@ -3757,15 +6335,13 @@
                 <w:rFonts w:ascii="Consolas" w:hAnsi="Consolas" w:cs="Consolas"/>
                 <w:sz w:val="20"/>
                 <w:szCs w:val="20"/>
-                <w:lang w:val="en-CA"/>
-              </w:rPr>
-            </w:pPr>
-            <w:r>
-              <w:rPr>
-                <w:rFonts w:ascii="Consolas" w:hAnsi="Consolas" w:cs="Consolas"/>
-                <w:sz w:val="20"/>
-                <w:szCs w:val="20"/>
-                <w:lang w:val="en-CA"/>
+              </w:rPr>
+            </w:pPr>
+            <w:r>
+              <w:rPr>
+                <w:rFonts w:ascii="Consolas" w:hAnsi="Consolas" w:cs="Consolas"/>
+                <w:sz w:val="20"/>
+                <w:szCs w:val="20"/>
               </w:rPr>
               <w:t xml:space="preserve">      Run: True</w:t>
             </w:r>
@@ -3787,15 +6363,13 @@
                 <w:rFonts w:ascii="Consolas" w:hAnsi="Consolas" w:cs="Consolas"/>
                 <w:sz w:val="20"/>
                 <w:szCs w:val="20"/>
-                <w:lang w:val="en-CA"/>
-              </w:rPr>
-            </w:pPr>
-            <w:r>
-              <w:rPr>
-                <w:rFonts w:ascii="Consolas" w:hAnsi="Consolas" w:cs="Consolas"/>
-                <w:sz w:val="20"/>
-                <w:szCs w:val="20"/>
-                <w:lang w:val="en-CA"/>
+              </w:rPr>
+            </w:pPr>
+            <w:r>
+              <w:rPr>
+                <w:rFonts w:ascii="Consolas" w:hAnsi="Consolas" w:cs="Consolas"/>
+                <w:sz w:val="20"/>
+                <w:szCs w:val="20"/>
               </w:rPr>
               <w:t xml:space="preserve">    </w:t>
             </w:r>
@@ -3805,7 +6379,6 @@
                 <w:rFonts w:ascii="Consolas" w:hAnsi="Consolas" w:cs="Consolas"/>
                 <w:sz w:val="20"/>
                 <w:szCs w:val="20"/>
-                <w:lang w:val="en-CA"/>
               </w:rPr>
               <w:t>RF_GapFilling</w:t>
             </w:r>
@@ -3815,7 +6388,6 @@
                 <w:rFonts w:ascii="Consolas" w:hAnsi="Consolas" w:cs="Consolas"/>
                 <w:sz w:val="20"/>
                 <w:szCs w:val="20"/>
-                <w:lang w:val="en-CA"/>
               </w:rPr>
               <w:t>:</w:t>
             </w:r>
@@ -3837,15 +6409,13 @@
                 <w:rFonts w:ascii="Consolas" w:hAnsi="Consolas" w:cs="Consolas"/>
                 <w:sz w:val="20"/>
                 <w:szCs w:val="20"/>
-                <w:lang w:val="en-CA"/>
-              </w:rPr>
-            </w:pPr>
-            <w:r>
-              <w:rPr>
-                <w:rFonts w:ascii="Consolas" w:hAnsi="Consolas" w:cs="Consolas"/>
-                <w:sz w:val="20"/>
-                <w:szCs w:val="20"/>
-                <w:lang w:val="en-CA"/>
+              </w:rPr>
+            </w:pPr>
+            <w:r>
+              <w:rPr>
+                <w:rFonts w:ascii="Consolas" w:hAnsi="Consolas" w:cs="Consolas"/>
+                <w:sz w:val="20"/>
+                <w:szCs w:val="20"/>
               </w:rPr>
               <w:t xml:space="preserve">      Run: True</w:t>
             </w:r>
@@ -3868,16 +6438,15 @@
                 <w:sz w:val="20"/>
                 <w:szCs w:val="20"/>
                 <w:shd w:val="clear" w:color="auto" w:fill="F7CAAC" w:themeFill="accent2" w:themeFillTint="66"/>
-                <w:lang w:val="en-CA"/>
-              </w:rPr>
-            </w:pPr>
-            <w:r>
-              <w:rPr>
-                <w:rFonts w:ascii="Consolas" w:hAnsi="Consolas" w:cs="Consolas"/>
-                <w:sz w:val="20"/>
-                <w:szCs w:val="20"/>
-                <w:lang w:val="en-CA"/>
-              </w:rPr>
+              </w:rPr>
+            </w:pPr>
+            <w:r>
+              <w:rPr>
+                <w:rFonts w:ascii="Consolas" w:hAnsi="Consolas" w:cs="Consolas"/>
+                <w:sz w:val="20"/>
+                <w:szCs w:val="20"/>
+              </w:rPr>
+              <w:lastRenderedPageBreak/>
               <w:t xml:space="preserve">      </w:t>
             </w:r>
             <w:r>
@@ -3886,7 +6455,6 @@
                 <w:sz w:val="20"/>
                 <w:szCs w:val="20"/>
                 <w:shd w:val="clear" w:color="auto" w:fill="F7CAAC" w:themeFill="accent2" w:themeFillTint="66"/>
-                <w:lang w:val="en-CA"/>
               </w:rPr>
               <w:t>Models:</w:t>
             </w:r>
@@ -3909,15 +6477,13 @@
                 <w:sz w:val="20"/>
                 <w:szCs w:val="20"/>
                 <w:shd w:val="clear" w:color="auto" w:fill="F7CAAC" w:themeFill="accent2" w:themeFillTint="66"/>
-                <w:lang w:val="en-CA"/>
-              </w:rPr>
-            </w:pPr>
-            <w:r>
-              <w:rPr>
-                <w:rFonts w:ascii="Consolas" w:hAnsi="Consolas" w:cs="Consolas"/>
-                <w:sz w:val="20"/>
-                <w:szCs w:val="20"/>
-                <w:lang w:val="en-CA"/>
+              </w:rPr>
+            </w:pPr>
+            <w:r>
+              <w:rPr>
+                <w:rFonts w:ascii="Consolas" w:hAnsi="Consolas" w:cs="Consolas"/>
+                <w:sz w:val="20"/>
+                <w:szCs w:val="20"/>
               </w:rPr>
               <w:t xml:space="preserve">        </w:t>
             </w:r>
@@ -3927,7 +6493,6 @@
                 <w:sz w:val="20"/>
                 <w:szCs w:val="20"/>
                 <w:shd w:val="clear" w:color="auto" w:fill="F7CAAC" w:themeFill="accent2" w:themeFillTint="66"/>
-                <w:lang w:val="en-CA"/>
               </w:rPr>
               <w:t>FCH4_PI_F_RF:</w:t>
             </w:r>
@@ -3950,15 +6515,13 @@
                 <w:sz w:val="20"/>
                 <w:szCs w:val="20"/>
                 <w:shd w:val="clear" w:color="auto" w:fill="F7CAAC" w:themeFill="accent2" w:themeFillTint="66"/>
-                <w:lang w:val="en-CA"/>
-              </w:rPr>
-            </w:pPr>
-            <w:r>
-              <w:rPr>
-                <w:rFonts w:ascii="Consolas" w:hAnsi="Consolas" w:cs="Consolas"/>
-                <w:sz w:val="20"/>
-                <w:szCs w:val="20"/>
-                <w:lang w:val="en-CA"/>
+              </w:rPr>
+            </w:pPr>
+            <w:r>
+              <w:rPr>
+                <w:rFonts w:ascii="Consolas" w:hAnsi="Consolas" w:cs="Consolas"/>
+                <w:sz w:val="20"/>
+                <w:szCs w:val="20"/>
               </w:rPr>
               <w:t xml:space="preserve">          </w:t>
             </w:r>
@@ -3969,7 +6532,6 @@
                 <w:sz w:val="20"/>
                 <w:szCs w:val="20"/>
                 <w:shd w:val="clear" w:color="auto" w:fill="F7CAAC" w:themeFill="accent2" w:themeFillTint="66"/>
-                <w:lang w:val="en-CA"/>
               </w:rPr>
               <w:t>var_dep</w:t>
             </w:r>
@@ -3980,7 +6542,6 @@
                 <w:sz w:val="20"/>
                 <w:szCs w:val="20"/>
                 <w:shd w:val="clear" w:color="auto" w:fill="F7CAAC" w:themeFill="accent2" w:themeFillTint="66"/>
-                <w:lang w:val="en-CA"/>
               </w:rPr>
               <w:t>: FCH4</w:t>
             </w:r>
@@ -4003,15 +6564,13 @@
                 <w:sz w:val="20"/>
                 <w:szCs w:val="20"/>
                 <w:shd w:val="clear" w:color="auto" w:fill="F7CAAC" w:themeFill="accent2" w:themeFillTint="66"/>
-                <w:lang w:val="en-CA"/>
-              </w:rPr>
-            </w:pPr>
-            <w:r>
-              <w:rPr>
-                <w:rFonts w:ascii="Consolas" w:hAnsi="Consolas" w:cs="Consolas"/>
-                <w:sz w:val="20"/>
-                <w:szCs w:val="20"/>
-                <w:lang w:val="en-CA"/>
+              </w:rPr>
+            </w:pPr>
+            <w:r>
+              <w:rPr>
+                <w:rFonts w:ascii="Consolas" w:hAnsi="Consolas" w:cs="Consolas"/>
+                <w:sz w:val="20"/>
+                <w:szCs w:val="20"/>
               </w:rPr>
               <w:t xml:space="preserve">          </w:t>
             </w:r>
@@ -4021,7 +6580,6 @@
                 <w:sz w:val="20"/>
                 <w:szCs w:val="20"/>
                 <w:shd w:val="clear" w:color="auto" w:fill="F7CAAC" w:themeFill="accent2" w:themeFillTint="66"/>
-                <w:lang w:val="en-CA"/>
               </w:rPr>
               <w:t xml:space="preserve">Predictors: </w:t>
             </w:r>
@@ -4033,7 +6591,6 @@
                 <w:sz w:val="20"/>
                 <w:szCs w:val="20"/>
                 <w:shd w:val="clear" w:color="auto" w:fill="F7CAAC" w:themeFill="accent2" w:themeFillTint="66"/>
-                <w:lang w:val="en-CA"/>
               </w:rPr>
               <w:t xml:space="preserve">&lt;add </w:t>
             </w:r>
@@ -4045,7 +6602,6 @@
                 <w:sz w:val="20"/>
                 <w:szCs w:val="20"/>
                 <w:shd w:val="clear" w:color="auto" w:fill="F7CAAC" w:themeFill="accent2" w:themeFillTint="66"/>
-                <w:lang w:val="en-CA"/>
               </w:rPr>
               <w:t xml:space="preserve">variables </w:t>
             </w:r>
@@ -4057,7 +6613,6 @@
                 <w:sz w:val="20"/>
                 <w:szCs w:val="20"/>
                 <w:shd w:val="clear" w:color="auto" w:fill="F7CAAC" w:themeFill="accent2" w:themeFillTint="66"/>
-                <w:lang w:val="en-CA"/>
               </w:rPr>
               <w:t>here&gt;</w:t>
             </w:r>
@@ -4139,7 +6694,7 @@
 </file>
 
 <file path=word/styles.xml><?xml version="1.0" encoding="utf-8"?>
-<w:styles xmlns:mc="http://schemas.openxmlformats.org/markup-compatibility/2006" xmlns:r="http://schemas.openxmlformats.org/officeDocument/2006/relationships" xmlns:w="http://schemas.openxmlformats.org/wordprocessingml/2006/main" xmlns:w14="http://schemas.microsoft.com/office/word/2010/wordml" xmlns:w15="http://schemas.microsoft.com/office/word/2012/wordml" xmlns:w16cex="http://schemas.microsoft.com/office/word/2018/wordml/cex" xmlns:w16cid="http://schemas.microsoft.com/office/word/2016/wordml/cid" xmlns:w16="http://schemas.microsoft.com/office/word/2018/wordml" xmlns:w16du="http://schemas.microsoft.com/office/word/2023/wordml/word16du" xmlns:w16sdtdh="http://schemas.microsoft.com/office/word/2020/wordml/sdtdatahash" xmlns:w16se="http://schemas.microsoft.com/office/word/2015/wordml/symex" mc:Ignorable="w14 w15 w16se w16cid w16 w16cex w16sdtdh w16du">
+<w:styles xmlns:mc="http://schemas.openxmlformats.org/markup-compatibility/2006" xmlns:r="http://schemas.openxmlformats.org/officeDocument/2006/relationships" xmlns:w="http://schemas.openxmlformats.org/wordprocessingml/2006/main" xmlns:w14="http://schemas.microsoft.com/office/word/2010/wordml" xmlns:w15="http://schemas.microsoft.com/office/word/2012/wordml" xmlns:w16cex="http://schemas.microsoft.com/office/word/2018/wordml/cex" xmlns:w16cid="http://schemas.microsoft.com/office/word/2016/wordml/cid" xmlns:w16="http://schemas.microsoft.com/office/word/2018/wordml" xmlns:w16du="http://schemas.microsoft.com/office/word/2023/wordml/word16du" xmlns:w16sdtdh="http://schemas.microsoft.com/office/word/2020/wordml/sdtdatahash" xmlns:w16sdtfl="http://schemas.microsoft.com/office/word/2024/wordml/sdtformatlock" xmlns:w16se="http://schemas.microsoft.com/office/word/2015/wordml/symex" mc:Ignorable="w14 w15 w16se w16cid w16 w16cex w16sdtdh w16sdtfl w16du">
   <w:docDefaults>
     <w:rPrDefault>
       <w:rPr>
@@ -4531,14 +7086,17 @@
   <w:style w:type="paragraph" w:default="1" w:styleId="Normal">
     <w:name w:val="Normal"/>
     <w:qFormat/>
+    <w:rsid w:val="00237434"/>
     <w:rPr>
-      <w:rFonts w:eastAsiaTheme="minorEastAsia"/>
+      <w:rFonts w:ascii="Times New Roman" w:eastAsia="Times New Roman" w:hAnsi="Times New Roman" w:cs="Times New Roman"/>
+      <w:kern w:val="0"/>
+      <w:lang w:val="en-CA"/>
+      <w14:ligatures w14:val="none"/>
     </w:rPr>
   </w:style>
   <w:style w:type="character" w:default="1" w:styleId="DefaultParagraphFont">
     <w:name w:val="Default Paragraph Font"/>
     <w:uiPriority w:val="1"/>
-    <w:semiHidden/>
     <w:unhideWhenUsed/>
   </w:style>
   <w:style w:type="table" w:default="1" w:styleId="TableNormal">

</xml_diff>

<commit_message>
updates to full docs third stage
</commit_message>
<xml_diff>
--- a/images/ini_files/ini_examples.docx
+++ b/images/ini_files/ini_examples.docx
@@ -6221,15 +6221,7 @@
                 <w:sz w:val="20"/>
                 <w:szCs w:val="20"/>
               </w:rPr>
-              <w:t xml:space="preserve">% Example </w:t>
-            </w:r>
-            <w:r>
-              <w:rPr>
-                <w:rFonts w:ascii="Consolas" w:hAnsi="Consolas" w:cs="Consolas"/>
-                <w:sz w:val="20"/>
-                <w:szCs w:val="20"/>
-              </w:rPr>
-              <w:t>2</w:t>
+              <w:t>% Example 2</w:t>
             </w:r>
           </w:p>
         </w:tc>
@@ -7533,15 +7525,7 @@
           <w:sz w:val="20"/>
           <w:szCs w:val="20"/>
         </w:rPr>
-        <w:t>Example 1b</w:t>
-      </w:r>
-      <w:r>
-        <w:rPr>
-          <w:rFonts w:ascii="Consolas" w:hAnsi="Consolas" w:cs="Consolas"/>
-          <w:sz w:val="20"/>
-          <w:szCs w:val="20"/>
-        </w:rPr>
-        <w:t>3</w:t>
+        <w:t>Example 1b3</w:t>
       </w:r>
     </w:p>
     <w:p>
@@ -8928,15 +8912,7 @@
           <w:sz w:val="20"/>
           <w:szCs w:val="20"/>
         </w:rPr>
-        <w:t>Example 1b</w:t>
-      </w:r>
-      <w:r>
-        <w:rPr>
-          <w:rFonts w:ascii="Consolas" w:hAnsi="Consolas" w:cs="Consolas"/>
-          <w:sz w:val="20"/>
-          <w:szCs w:val="20"/>
-        </w:rPr>
-        <w:t>4</w:t>
+        <w:t>Example 1b4</w:t>
       </w:r>
     </w:p>
     <w:p>
@@ -8984,15 +8960,7 @@
                 <w:sz w:val="20"/>
                 <w:szCs w:val="20"/>
               </w:rPr>
-              <w:t xml:space="preserve">% Example </w:t>
-            </w:r>
-            <w:r>
-              <w:rPr>
-                <w:rFonts w:ascii="Consolas" w:hAnsi="Consolas" w:cs="Consolas"/>
-                <w:sz w:val="20"/>
-                <w:szCs w:val="20"/>
-              </w:rPr>
-              <w:t>4</w:t>
+              <w:t>% Example 4</w:t>
             </w:r>
           </w:p>
         </w:tc>
@@ -11804,7 +11772,7 @@
               <mc:AlternateContent>
                 <mc:Choice Requires="wps">
                   <w:drawing>
-                    <wp:anchor distT="0" distB="0" distL="114300" distR="114300" simplePos="0" relativeHeight="251659264" behindDoc="0" locked="0" layoutInCell="1" allowOverlap="1">
+                    <wp:anchor distT="0" distB="0" distL="114300" distR="114300" simplePos="0" relativeHeight="251659264" behindDoc="0" locked="0" layoutInCell="1" allowOverlap="1" wp14:anchorId="15E2AD37" wp14:editId="341BDF83">
                       <wp:simplePos x="0" y="0"/>
                       <wp:positionH relativeFrom="column">
                         <wp:posOffset>2283216</wp:posOffset>
@@ -15067,7 +15035,7 @@
               <mc:AlternateContent>
                 <mc:Choice Requires="wps">
                   <w:drawing>
-                    <wp:anchor distT="0" distB="0" distL="114300" distR="114300" simplePos="0" relativeHeight="251662336" behindDoc="0" locked="0" layoutInCell="1" allowOverlap="1">
+                    <wp:anchor distT="0" distB="0" distL="114300" distR="114300" simplePos="0" relativeHeight="251662336" behindDoc="0" locked="0" layoutInCell="1" allowOverlap="1" wp14:anchorId="2C5A77D6" wp14:editId="25B41F04">
                       <wp:simplePos x="0" y="0"/>
                       <wp:positionH relativeFrom="column">
                         <wp:posOffset>2329522</wp:posOffset>
@@ -15803,7 +15771,7 @@
         <mc:AlternateContent>
           <mc:Choice Requires="wps">
             <w:drawing>
-              <wp:anchor distT="0" distB="0" distL="114300" distR="114300" simplePos="0" relativeHeight="251663360" behindDoc="0" locked="0" layoutInCell="1" allowOverlap="1">
+              <wp:anchor distT="0" distB="0" distL="114300" distR="114300" simplePos="0" relativeHeight="251663360" behindDoc="0" locked="0" layoutInCell="1" allowOverlap="1" wp14:anchorId="0A16A0DE" wp14:editId="212611E8">
                 <wp:simplePos x="0" y="0"/>
                 <wp:positionH relativeFrom="column">
                   <wp:posOffset>6125552</wp:posOffset>
@@ -16086,6 +16054,14 @@
         </w:rPr>
         <w:t>Example 3a (third stage)</w:t>
       </w:r>
+      <w:r>
+        <w:rPr>
+          <w:rFonts w:ascii="Consolas" w:hAnsi="Consolas" w:cs="Consolas"/>
+          <w:sz w:val="20"/>
+          <w:szCs w:val="20"/>
+        </w:rPr>
+        <w:t xml:space="preserve"> OLD</w:t>
+      </w:r>
     </w:p>
     <w:p>
       <w:pPr>
@@ -17174,6 +17150,14 @@
         </w:rPr>
         <w:t xml:space="preserve"> (third stage)</w:t>
       </w:r>
+      <w:r>
+        <w:rPr>
+          <w:rFonts w:ascii="Consolas" w:hAnsi="Consolas" w:cs="Consolas"/>
+          <w:sz w:val="20"/>
+          <w:szCs w:val="20"/>
+        </w:rPr>
+        <w:t xml:space="preserve"> OLD</w:t>
+      </w:r>
     </w:p>
     <w:p>
       <w:pPr>
@@ -18309,6 +18293,1643 @@
         </w:rPr>
       </w:pPr>
     </w:p>
+    <w:p>
+      <w:pPr>
+        <w:rPr>
+          <w:rFonts w:ascii="Consolas" w:hAnsi="Consolas" w:cs="Consolas"/>
+          <w:sz w:val="20"/>
+          <w:szCs w:val="20"/>
+        </w:rPr>
+      </w:pPr>
+    </w:p>
+    <w:p>
+      <w:pPr>
+        <w:rPr>
+          <w:rFonts w:ascii="Consolas" w:hAnsi="Consolas" w:cs="Consolas"/>
+          <w:sz w:val="20"/>
+          <w:szCs w:val="20"/>
+        </w:rPr>
+      </w:pPr>
+    </w:p>
+    <w:p>
+      <w:pPr>
+        <w:rPr>
+          <w:rFonts w:ascii="Consolas" w:hAnsi="Consolas" w:cs="Consolas"/>
+          <w:sz w:val="20"/>
+          <w:szCs w:val="20"/>
+        </w:rPr>
+      </w:pPr>
+    </w:p>
+    <w:p>
+      <w:pPr>
+        <w:rPr>
+          <w:rFonts w:ascii="Consolas" w:hAnsi="Consolas" w:cs="Consolas"/>
+          <w:sz w:val="20"/>
+          <w:szCs w:val="20"/>
+        </w:rPr>
+      </w:pPr>
+    </w:p>
+    <w:p>
+      <w:pPr>
+        <w:rPr>
+          <w:rFonts w:ascii="Consolas" w:hAnsi="Consolas" w:cs="Consolas"/>
+          <w:sz w:val="20"/>
+          <w:szCs w:val="20"/>
+        </w:rPr>
+      </w:pPr>
+    </w:p>
+    <w:p>
+      <w:pPr>
+        <w:rPr>
+          <w:rFonts w:ascii="Consolas" w:hAnsi="Consolas" w:cs="Consolas"/>
+          <w:sz w:val="20"/>
+          <w:szCs w:val="20"/>
+        </w:rPr>
+      </w:pPr>
+    </w:p>
+    <w:p>
+      <w:pPr>
+        <w:rPr>
+          <w:rFonts w:ascii="Consolas" w:hAnsi="Consolas" w:cs="Consolas"/>
+          <w:sz w:val="20"/>
+          <w:szCs w:val="20"/>
+        </w:rPr>
+      </w:pPr>
+    </w:p>
+    <w:p>
+      <w:pPr>
+        <w:rPr>
+          <w:rFonts w:ascii="Consolas" w:hAnsi="Consolas" w:cs="Consolas"/>
+          <w:sz w:val="20"/>
+          <w:szCs w:val="20"/>
+        </w:rPr>
+      </w:pPr>
+      <w:r>
+        <w:rPr>
+          <w:rFonts w:ascii="Consolas" w:hAnsi="Consolas" w:cs="Consolas"/>
+          <w:sz w:val="20"/>
+          <w:szCs w:val="20"/>
+        </w:rPr>
+        <w:lastRenderedPageBreak/>
+        <w:t>Example 3a</w:t>
+      </w:r>
+    </w:p>
+    <w:p>
+      <w:pPr>
+        <w:rPr>
+          <w:rFonts w:ascii="Consolas" w:hAnsi="Consolas" w:cs="Consolas"/>
+          <w:sz w:val="20"/>
+          <w:szCs w:val="20"/>
+        </w:rPr>
+      </w:pPr>
+    </w:p>
+    <w:tbl>
+      <w:tblPr>
+        <w:tblStyle w:val="TableGrid"/>
+        <w:tblW w:w="0" w:type="auto"/>
+        <w:tblBorders>
+          <w:top w:val="single" w:sz="4" w:space="0" w:color="E7E6E6" w:themeColor="background2"/>
+          <w:left w:val="single" w:sz="4" w:space="0" w:color="E7E6E6" w:themeColor="background2"/>
+          <w:bottom w:val="single" w:sz="4" w:space="0" w:color="E7E6E6" w:themeColor="background2"/>
+          <w:right w:val="single" w:sz="4" w:space="0" w:color="E7E6E6" w:themeColor="background2"/>
+          <w:insideH w:val="single" w:sz="4" w:space="0" w:color="E7E6E6" w:themeColor="background2"/>
+          <w:insideV w:val="single" w:sz="4" w:space="0" w:color="E7E6E6" w:themeColor="background2"/>
+        </w:tblBorders>
+        <w:tblLook w:val="04A0" w:firstRow="1" w:lastRow="0" w:firstColumn="1" w:lastColumn="0" w:noHBand="0" w:noVBand="1"/>
+      </w:tblPr>
+      <w:tblGrid>
+        <w:gridCol w:w="12895"/>
+      </w:tblGrid>
+      <w:tr>
+        <w:trPr>
+          <w:trHeight w:val="161"/>
+        </w:trPr>
+        <w:tc>
+          <w:tcPr>
+            <w:tcW w:w="12895" w:type="dxa"/>
+          </w:tcPr>
+          <w:p>
+            <w:pPr>
+              <w:rPr>
+                <w:rFonts w:ascii="Consolas" w:hAnsi="Consolas" w:cs="Consolas"/>
+                <w:sz w:val="20"/>
+                <w:szCs w:val="20"/>
+              </w:rPr>
+            </w:pPr>
+            <w:r>
+              <w:rPr>
+                <w:rFonts w:ascii="Consolas" w:hAnsi="Consolas" w:cs="Consolas"/>
+                <w:sz w:val="20"/>
+                <w:szCs w:val="20"/>
+              </w:rPr>
+              <w:t xml:space="preserve"># </w:t>
+            </w:r>
+            <w:r>
+              <w:rPr>
+                <w:rFonts w:ascii="Consolas" w:hAnsi="Consolas" w:cs="Consolas"/>
+                <w:sz w:val="20"/>
+                <w:szCs w:val="20"/>
+              </w:rPr>
+              <w:t>Written</w:t>
+            </w:r>
+            <w:r>
+              <w:rPr>
+                <w:rFonts w:ascii="Consolas" w:hAnsi="Consolas" w:cs="Consolas"/>
+                <w:sz w:val="20"/>
+                <w:szCs w:val="20"/>
+              </w:rPr>
+              <w:t xml:space="preserve"> by </w:t>
+            </w:r>
+            <w:r>
+              <w:rPr>
+                <w:rFonts w:ascii="Consolas" w:hAnsi="Consolas" w:cs="Consolas"/>
+                <w:sz w:val="20"/>
+                <w:szCs w:val="20"/>
+                <w:shd w:val="clear" w:color="auto" w:fill="FFFF00"/>
+              </w:rPr>
+              <w:t>&lt;author&gt;</w:t>
+            </w:r>
+          </w:p>
+        </w:tc>
+      </w:tr>
+      <w:tr>
+        <w:trPr>
+          <w:trHeight w:val="161"/>
+        </w:trPr>
+        <w:tc>
+          <w:tcPr>
+            <w:tcW w:w="12895" w:type="dxa"/>
+          </w:tcPr>
+          <w:p>
+            <w:pPr>
+              <w:rPr>
+                <w:rFonts w:ascii="Consolas" w:hAnsi="Consolas" w:cs="Consolas"/>
+                <w:sz w:val="20"/>
+                <w:szCs w:val="20"/>
+              </w:rPr>
+            </w:pPr>
+            <w:r>
+              <w:rPr>
+                <w:rFonts w:ascii="Consolas" w:hAnsi="Consolas" w:cs="Consolas"/>
+                <w:sz w:val="20"/>
+                <w:szCs w:val="20"/>
+              </w:rPr>
+              <w:t xml:space="preserve"># Date: </w:t>
+            </w:r>
+            <w:r>
+              <w:rPr>
+                <w:rFonts w:ascii="Consolas" w:hAnsi="Consolas" w:cs="Consolas"/>
+                <w:sz w:val="20"/>
+                <w:szCs w:val="20"/>
+                <w:shd w:val="clear" w:color="auto" w:fill="FFFF00"/>
+              </w:rPr>
+              <w:t>&lt;date&gt;</w:t>
+            </w:r>
+          </w:p>
+        </w:tc>
+      </w:tr>
+      <w:tr>
+        <w:trPr>
+          <w:trHeight w:val="161"/>
+        </w:trPr>
+        <w:tc>
+          <w:tcPr>
+            <w:tcW w:w="12895" w:type="dxa"/>
+          </w:tcPr>
+          <w:p>
+            <w:pPr>
+              <w:rPr>
+                <w:rFonts w:ascii="Consolas" w:hAnsi="Consolas" w:cs="Consolas"/>
+                <w:sz w:val="20"/>
+                <w:szCs w:val="20"/>
+              </w:rPr>
+            </w:pPr>
+          </w:p>
+        </w:tc>
+      </w:tr>
+      <w:tr>
+        <w:trPr>
+          <w:trHeight w:val="161"/>
+        </w:trPr>
+        <w:tc>
+          <w:tcPr>
+            <w:tcW w:w="12895" w:type="dxa"/>
+          </w:tcPr>
+          <w:p>
+            <w:pPr>
+              <w:rPr>
+                <w:rFonts w:ascii="Consolas" w:hAnsi="Consolas" w:cs="Consolas"/>
+                <w:sz w:val="20"/>
+                <w:szCs w:val="20"/>
+              </w:rPr>
+            </w:pPr>
+            <w:r>
+              <w:rPr>
+                <w:rFonts w:ascii="Consolas" w:hAnsi="Consolas" w:cs="Consolas"/>
+                <w:sz w:val="20"/>
+                <w:szCs w:val="20"/>
+              </w:rPr>
+              <w:t>Metadata:</w:t>
+            </w:r>
+          </w:p>
+        </w:tc>
+      </w:tr>
+      <w:tr>
+        <w:trPr>
+          <w:trHeight w:val="161"/>
+        </w:trPr>
+        <w:tc>
+          <w:tcPr>
+            <w:tcW w:w="12895" w:type="dxa"/>
+          </w:tcPr>
+          <w:p>
+            <w:pPr>
+              <w:rPr>
+                <w:rFonts w:ascii="Consolas" w:hAnsi="Consolas" w:cs="Consolas"/>
+                <w:sz w:val="20"/>
+                <w:szCs w:val="20"/>
+              </w:rPr>
+            </w:pPr>
+            <w:r>
+              <w:rPr>
+                <w:rFonts w:ascii="Consolas" w:hAnsi="Consolas" w:cs="Consolas"/>
+                <w:sz w:val="20"/>
+                <w:szCs w:val="20"/>
+              </w:rPr>
+              <w:t xml:space="preserve">  </w:t>
+            </w:r>
+            <w:proofErr w:type="spellStart"/>
+            <w:r>
+              <w:rPr>
+                <w:rFonts w:ascii="Consolas" w:hAnsi="Consolas" w:cs="Consolas"/>
+                <w:sz w:val="20"/>
+                <w:szCs w:val="20"/>
+              </w:rPr>
+              <w:t>siteID</w:t>
+            </w:r>
+            <w:proofErr w:type="spellEnd"/>
+            <w:r>
+              <w:rPr>
+                <w:rFonts w:ascii="Consolas" w:hAnsi="Consolas" w:cs="Consolas"/>
+                <w:sz w:val="20"/>
+                <w:szCs w:val="20"/>
+              </w:rPr>
+              <w:t xml:space="preserve">: </w:t>
+            </w:r>
+            <w:r>
+              <w:rPr>
+                <w:rFonts w:ascii="Consolas" w:hAnsi="Consolas" w:cs="Consolas"/>
+                <w:sz w:val="20"/>
+                <w:szCs w:val="20"/>
+                <w:shd w:val="clear" w:color="auto" w:fill="FFFF00"/>
+              </w:rPr>
+              <w:t>SITEID1</w:t>
+            </w:r>
+          </w:p>
+        </w:tc>
+      </w:tr>
+      <w:tr>
+        <w:trPr>
+          <w:trHeight w:val="161"/>
+        </w:trPr>
+        <w:tc>
+          <w:tcPr>
+            <w:tcW w:w="12895" w:type="dxa"/>
+          </w:tcPr>
+          <w:p>
+            <w:pPr>
+              <w:rPr>
+                <w:rFonts w:ascii="Consolas" w:hAnsi="Consolas" w:cs="Consolas"/>
+                <w:sz w:val="20"/>
+                <w:szCs w:val="20"/>
+              </w:rPr>
+            </w:pPr>
+            <w:r>
+              <w:rPr>
+                <w:rFonts w:ascii="Consolas" w:hAnsi="Consolas" w:cs="Consolas"/>
+                <w:sz w:val="20"/>
+                <w:szCs w:val="20"/>
+              </w:rPr>
+              <w:t xml:space="preserve">  </w:t>
+            </w:r>
+            <w:proofErr w:type="spellStart"/>
+            <w:r>
+              <w:rPr>
+                <w:rFonts w:ascii="Consolas" w:hAnsi="Consolas" w:cs="Consolas"/>
+                <w:sz w:val="20"/>
+                <w:szCs w:val="20"/>
+              </w:rPr>
+              <w:t>estYear</w:t>
+            </w:r>
+            <w:proofErr w:type="spellEnd"/>
+            <w:r>
+              <w:rPr>
+                <w:rFonts w:ascii="Consolas" w:hAnsi="Consolas" w:cs="Consolas"/>
+                <w:sz w:val="20"/>
+                <w:szCs w:val="20"/>
+              </w:rPr>
+              <w:t xml:space="preserve">: </w:t>
+            </w:r>
+            <w:r>
+              <w:rPr>
+                <w:rFonts w:ascii="Consolas" w:hAnsi="Consolas" w:cs="Consolas"/>
+                <w:sz w:val="20"/>
+                <w:szCs w:val="20"/>
+                <w:shd w:val="clear" w:color="auto" w:fill="FFFF00"/>
+              </w:rPr>
+              <w:t>&lt;YYYY&gt;</w:t>
+            </w:r>
+            <w:r>
+              <w:rPr>
+                <w:rFonts w:ascii="Consolas" w:hAnsi="Consolas" w:cs="Consolas"/>
+                <w:sz w:val="20"/>
+                <w:szCs w:val="20"/>
+              </w:rPr>
+              <w:t xml:space="preserve"> </w:t>
+            </w:r>
+          </w:p>
+        </w:tc>
+      </w:tr>
+      <w:tr>
+        <w:trPr>
+          <w:trHeight w:val="161"/>
+        </w:trPr>
+        <w:tc>
+          <w:tcPr>
+            <w:tcW w:w="12895" w:type="dxa"/>
+          </w:tcPr>
+          <w:p>
+            <w:pPr>
+              <w:rPr>
+                <w:rFonts w:ascii="Consolas" w:hAnsi="Consolas" w:cs="Consolas"/>
+                <w:sz w:val="20"/>
+                <w:szCs w:val="20"/>
+              </w:rPr>
+            </w:pPr>
+            <w:r>
+              <w:rPr>
+                <w:rFonts w:ascii="Consolas" w:hAnsi="Consolas" w:cs="Consolas"/>
+                <w:sz w:val="20"/>
+                <w:szCs w:val="20"/>
+              </w:rPr>
+              <w:t xml:space="preserve">  </w:t>
+            </w:r>
+            <w:proofErr w:type="spellStart"/>
+            <w:r>
+              <w:rPr>
+                <w:rFonts w:ascii="Consolas" w:hAnsi="Consolas" w:cs="Consolas"/>
+                <w:sz w:val="20"/>
+                <w:szCs w:val="20"/>
+              </w:rPr>
+              <w:t>lat</w:t>
+            </w:r>
+            <w:proofErr w:type="spellEnd"/>
+            <w:r>
+              <w:rPr>
+                <w:rFonts w:ascii="Consolas" w:hAnsi="Consolas" w:cs="Consolas"/>
+                <w:sz w:val="20"/>
+                <w:szCs w:val="20"/>
+              </w:rPr>
+              <w:t xml:space="preserve">: </w:t>
+            </w:r>
+            <w:r>
+              <w:rPr>
+                <w:rFonts w:ascii="Consolas" w:hAnsi="Consolas" w:cs="Consolas"/>
+                <w:sz w:val="20"/>
+                <w:szCs w:val="20"/>
+                <w:shd w:val="clear" w:color="auto" w:fill="FFFF00"/>
+              </w:rPr>
+              <w:t>&lt;latitude&gt;</w:t>
+            </w:r>
+            <w:r>
+              <w:rPr>
+                <w:rFonts w:ascii="Consolas" w:hAnsi="Consolas" w:cs="Consolas"/>
+                <w:sz w:val="20"/>
+                <w:szCs w:val="20"/>
+              </w:rPr>
+              <w:t xml:space="preserve">               </w:t>
+            </w:r>
+            <w:r>
+              <w:rPr>
+                <w:rFonts w:ascii="Consolas" w:hAnsi="Consolas" w:cs="Consolas"/>
+                <w:sz w:val="20"/>
+                <w:szCs w:val="20"/>
+              </w:rPr>
+              <w:t>#</w:t>
+            </w:r>
+            <w:r>
+              <w:rPr>
+                <w:rFonts w:ascii="Consolas" w:hAnsi="Consolas" w:cs="Consolas"/>
+                <w:sz w:val="20"/>
+                <w:szCs w:val="20"/>
+              </w:rPr>
+              <w:t xml:space="preserve"> North is positive</w:t>
+            </w:r>
+          </w:p>
+        </w:tc>
+      </w:tr>
+      <w:tr>
+        <w:trPr>
+          <w:trHeight w:val="161"/>
+        </w:trPr>
+        <w:tc>
+          <w:tcPr>
+            <w:tcW w:w="12895" w:type="dxa"/>
+          </w:tcPr>
+          <w:p>
+            <w:pPr>
+              <w:rPr>
+                <w:rFonts w:ascii="Consolas" w:hAnsi="Consolas" w:cs="Consolas"/>
+                <w:sz w:val="20"/>
+                <w:szCs w:val="20"/>
+              </w:rPr>
+            </w:pPr>
+            <w:r>
+              <w:rPr>
+                <w:rFonts w:ascii="Consolas" w:hAnsi="Consolas" w:cs="Consolas"/>
+                <w:sz w:val="20"/>
+                <w:szCs w:val="20"/>
+              </w:rPr>
+              <w:t xml:space="preserve">  long: </w:t>
+            </w:r>
+            <w:r>
+              <w:rPr>
+                <w:rFonts w:ascii="Consolas" w:hAnsi="Consolas" w:cs="Consolas"/>
+                <w:sz w:val="20"/>
+                <w:szCs w:val="20"/>
+                <w:shd w:val="clear" w:color="auto" w:fill="FFFF00"/>
+              </w:rPr>
+              <w:t>&lt;longitude&gt;</w:t>
+            </w:r>
+            <w:r>
+              <w:rPr>
+                <w:rFonts w:ascii="Consolas" w:hAnsi="Consolas" w:cs="Consolas"/>
+                <w:sz w:val="20"/>
+                <w:szCs w:val="20"/>
+              </w:rPr>
+              <w:t xml:space="preserve">             </w:t>
+            </w:r>
+            <w:r>
+              <w:rPr>
+                <w:rFonts w:ascii="Consolas" w:hAnsi="Consolas" w:cs="Consolas"/>
+                <w:sz w:val="20"/>
+                <w:szCs w:val="20"/>
+              </w:rPr>
+              <w:t>#</w:t>
+            </w:r>
+            <w:r>
+              <w:rPr>
+                <w:rFonts w:ascii="Consolas" w:hAnsi="Consolas" w:cs="Consolas"/>
+                <w:sz w:val="20"/>
+                <w:szCs w:val="20"/>
+              </w:rPr>
+              <w:t xml:space="preserve"> West is negative</w:t>
+            </w:r>
+          </w:p>
+        </w:tc>
+      </w:tr>
+      <w:tr>
+        <w:trPr>
+          <w:trHeight w:val="161"/>
+        </w:trPr>
+        <w:tc>
+          <w:tcPr>
+            <w:tcW w:w="12895" w:type="dxa"/>
+          </w:tcPr>
+          <w:p>
+            <w:pPr>
+              <w:rPr>
+                <w:rFonts w:ascii="Consolas" w:hAnsi="Consolas" w:cs="Consolas"/>
+                <w:sz w:val="20"/>
+                <w:szCs w:val="20"/>
+              </w:rPr>
+            </w:pPr>
+            <w:r>
+              <w:rPr>
+                <w:rFonts w:ascii="Consolas" w:hAnsi="Consolas" w:cs="Consolas"/>
+                <w:sz w:val="20"/>
+                <w:szCs w:val="20"/>
+              </w:rPr>
+              <w:t xml:space="preserve">  </w:t>
+            </w:r>
+            <w:proofErr w:type="spellStart"/>
+            <w:r>
+              <w:rPr>
+                <w:rFonts w:ascii="Consolas" w:hAnsi="Consolas" w:cs="Consolas"/>
+                <w:sz w:val="20"/>
+                <w:szCs w:val="20"/>
+              </w:rPr>
+              <w:t>TimeZoneHour</w:t>
+            </w:r>
+            <w:proofErr w:type="spellEnd"/>
+            <w:r>
+              <w:rPr>
+                <w:rFonts w:ascii="Consolas" w:hAnsi="Consolas" w:cs="Consolas"/>
+                <w:sz w:val="20"/>
+                <w:szCs w:val="20"/>
+              </w:rPr>
+              <w:t xml:space="preserve">: </w:t>
+            </w:r>
+            <w:r>
+              <w:rPr>
+                <w:rFonts w:ascii="Consolas" w:hAnsi="Consolas" w:cs="Consolas"/>
+                <w:sz w:val="20"/>
+                <w:szCs w:val="20"/>
+                <w:shd w:val="clear" w:color="auto" w:fill="FFFF00"/>
+              </w:rPr>
+              <w:t>&lt;</w:t>
+            </w:r>
+            <w:proofErr w:type="spellStart"/>
+            <w:r>
+              <w:rPr>
+                <w:rFonts w:ascii="Consolas" w:hAnsi="Consolas" w:cs="Consolas"/>
+                <w:sz w:val="20"/>
+                <w:szCs w:val="20"/>
+                <w:shd w:val="clear" w:color="auto" w:fill="FFFF00"/>
+              </w:rPr>
+              <w:t>timezone</w:t>
+            </w:r>
+            <w:proofErr w:type="spellEnd"/>
+            <w:r>
+              <w:rPr>
+                <w:rFonts w:ascii="Consolas" w:hAnsi="Consolas" w:cs="Consolas"/>
+                <w:sz w:val="20"/>
+                <w:szCs w:val="20"/>
+                <w:shd w:val="clear" w:color="auto" w:fill="FFFF00"/>
+              </w:rPr>
+              <w:t>&gt;</w:t>
+            </w:r>
+            <w:r>
+              <w:rPr>
+                <w:rFonts w:ascii="Consolas" w:hAnsi="Consolas" w:cs="Consolas"/>
+                <w:sz w:val="20"/>
+                <w:szCs w:val="20"/>
+              </w:rPr>
+              <w:t xml:space="preserve">      </w:t>
+            </w:r>
+            <w:r>
+              <w:rPr>
+                <w:rFonts w:ascii="Consolas" w:hAnsi="Consolas" w:cs="Consolas"/>
+                <w:sz w:val="20"/>
+                <w:szCs w:val="20"/>
+              </w:rPr>
+              <w:t>#</w:t>
+            </w:r>
+            <w:r>
+              <w:rPr>
+                <w:rFonts w:ascii="Consolas" w:hAnsi="Consolas" w:cs="Consolas"/>
+                <w:sz w:val="20"/>
+                <w:szCs w:val="20"/>
+              </w:rPr>
+              <w:t xml:space="preserve"> </w:t>
+            </w:r>
+            <w:r>
+              <w:rPr>
+                <w:rFonts w:ascii="Consolas" w:hAnsi="Consolas" w:cs="Consolas"/>
+                <w:sz w:val="20"/>
+                <w:szCs w:val="20"/>
+              </w:rPr>
+              <w:t>(e.g., for Pacific standard time, GMT - 8)</w:t>
+            </w:r>
+          </w:p>
+        </w:tc>
+      </w:tr>
+      <w:tr>
+        <w:trPr>
+          <w:trHeight w:val="141"/>
+        </w:trPr>
+        <w:tc>
+          <w:tcPr>
+            <w:tcW w:w="12895" w:type="dxa"/>
+          </w:tcPr>
+          <w:p>
+            <w:pPr>
+              <w:ind w:firstLine="24"/>
+              <w:rPr>
+                <w:rFonts w:ascii="Consolas" w:hAnsi="Consolas" w:cs="Consolas"/>
+                <w:sz w:val="20"/>
+                <w:szCs w:val="20"/>
+              </w:rPr>
+            </w:pPr>
+            <w:r>
+              <w:rPr>
+                <w:rFonts w:ascii="Consolas" w:hAnsi="Consolas" w:cs="Consolas"/>
+                <w:sz w:val="20"/>
+                <w:szCs w:val="20"/>
+              </w:rPr>
+              <w:t xml:space="preserve">  </w:t>
+            </w:r>
+            <w:proofErr w:type="spellStart"/>
+            <w:r>
+              <w:rPr>
+                <w:rFonts w:ascii="Consolas" w:hAnsi="Consolas" w:cs="Consolas"/>
+                <w:sz w:val="20"/>
+                <w:szCs w:val="20"/>
+              </w:rPr>
+              <w:t>northOffset</w:t>
+            </w:r>
+            <w:proofErr w:type="spellEnd"/>
+            <w:r>
+              <w:rPr>
+                <w:rFonts w:ascii="Consolas" w:hAnsi="Consolas" w:cs="Consolas"/>
+                <w:sz w:val="20"/>
+                <w:szCs w:val="20"/>
+              </w:rPr>
+              <w:t xml:space="preserve">: </w:t>
+            </w:r>
+            <w:r>
+              <w:rPr>
+                <w:rFonts w:ascii="Consolas" w:hAnsi="Consolas" w:cs="Consolas"/>
+                <w:sz w:val="20"/>
+                <w:szCs w:val="20"/>
+                <w:shd w:val="clear" w:color="auto" w:fill="FFFF00"/>
+              </w:rPr>
+              <w:t>360</w:t>
+            </w:r>
+            <w:r>
+              <w:rPr>
+                <w:rFonts w:ascii="Consolas" w:hAnsi="Consolas" w:cs="Consolas"/>
+                <w:sz w:val="20"/>
+                <w:szCs w:val="20"/>
+              </w:rPr>
+              <w:t xml:space="preserve">              </w:t>
+            </w:r>
+          </w:p>
+        </w:tc>
+      </w:tr>
+      <w:tr>
+        <w:trPr>
+          <w:trHeight w:val="138"/>
+        </w:trPr>
+        <w:tc>
+          <w:tcPr>
+            <w:tcW w:w="12895" w:type="dxa"/>
+          </w:tcPr>
+          <w:p>
+            <w:pPr>
+              <w:ind w:firstLine="24"/>
+              <w:rPr>
+                <w:rFonts w:ascii="Consolas" w:hAnsi="Consolas" w:cs="Consolas"/>
+                <w:sz w:val="20"/>
+                <w:szCs w:val="20"/>
+              </w:rPr>
+            </w:pPr>
+            <w:r>
+              <w:rPr>
+                <w:rFonts w:ascii="Consolas" w:hAnsi="Consolas" w:cs="Consolas"/>
+                <w:sz w:val="20"/>
+                <w:szCs w:val="20"/>
+              </w:rPr>
+              <w:t>Processing:</w:t>
+            </w:r>
+          </w:p>
+        </w:tc>
+      </w:tr>
+      <w:tr>
+        <w:trPr>
+          <w:trHeight w:val="138"/>
+        </w:trPr>
+        <w:tc>
+          <w:tcPr>
+            <w:tcW w:w="12895" w:type="dxa"/>
+          </w:tcPr>
+          <w:p>
+            <w:pPr>
+              <w:ind w:firstLine="24"/>
+              <w:rPr>
+                <w:rFonts w:ascii="Consolas" w:hAnsi="Consolas" w:cs="Consolas"/>
+                <w:sz w:val="20"/>
+                <w:szCs w:val="20"/>
+              </w:rPr>
+            </w:pPr>
+            <w:r>
+              <w:rPr>
+                <w:rFonts w:ascii="Consolas" w:hAnsi="Consolas" w:cs="Consolas"/>
+                <w:sz w:val="20"/>
+                <w:szCs w:val="20"/>
+              </w:rPr>
+              <w:t xml:space="preserve">  </w:t>
+            </w:r>
+            <w:proofErr w:type="spellStart"/>
+            <w:r>
+              <w:rPr>
+                <w:rFonts w:ascii="Consolas" w:hAnsi="Consolas" w:cs="Consolas"/>
+                <w:sz w:val="20"/>
+                <w:szCs w:val="20"/>
+              </w:rPr>
+              <w:t>ThirdStage</w:t>
+            </w:r>
+            <w:proofErr w:type="spellEnd"/>
+            <w:r>
+              <w:rPr>
+                <w:rFonts w:ascii="Consolas" w:hAnsi="Consolas" w:cs="Consolas"/>
+                <w:sz w:val="20"/>
+                <w:szCs w:val="20"/>
+              </w:rPr>
+              <w:t>:</w:t>
+            </w:r>
+          </w:p>
+        </w:tc>
+      </w:tr>
+      <w:tr>
+        <w:trPr>
+          <w:trHeight w:val="138"/>
+        </w:trPr>
+        <w:tc>
+          <w:tcPr>
+            <w:tcW w:w="12895" w:type="dxa"/>
+          </w:tcPr>
+          <w:p>
+            <w:pPr>
+              <w:ind w:firstLine="24"/>
+              <w:rPr>
+                <w:rFonts w:ascii="Consolas" w:hAnsi="Consolas" w:cs="Consolas"/>
+                <w:sz w:val="20"/>
+                <w:szCs w:val="20"/>
+              </w:rPr>
+            </w:pPr>
+            <w:r>
+              <w:rPr>
+                <w:rFonts w:ascii="Consolas" w:hAnsi="Consolas" w:cs="Consolas"/>
+                <w:sz w:val="20"/>
+                <w:szCs w:val="20"/>
+              </w:rPr>
+              <w:t xml:space="preserve">    </w:t>
+            </w:r>
+            <w:r>
+              <w:rPr>
+                <w:rFonts w:ascii="Consolas" w:hAnsi="Consolas" w:cs="Consolas"/>
+                <w:sz w:val="20"/>
+                <w:szCs w:val="20"/>
+              </w:rPr>
+              <w:t>Fluxes:</w:t>
+            </w:r>
+          </w:p>
+        </w:tc>
+      </w:tr>
+      <w:tr>
+        <w:trPr>
+          <w:trHeight w:val="138"/>
+        </w:trPr>
+        <w:tc>
+          <w:tcPr>
+            <w:tcW w:w="12895" w:type="dxa"/>
+          </w:tcPr>
+          <w:p>
+            <w:pPr>
+              <w:ind w:firstLine="24"/>
+              <w:rPr>
+                <w:rFonts w:ascii="Consolas" w:hAnsi="Consolas" w:cs="Consolas"/>
+                <w:sz w:val="20"/>
+                <w:szCs w:val="20"/>
+              </w:rPr>
+            </w:pPr>
+            <w:r>
+              <w:rPr>
+                <w:rFonts w:ascii="Consolas" w:hAnsi="Consolas" w:cs="Consolas"/>
+                <w:sz w:val="20"/>
+                <w:szCs w:val="20"/>
+              </w:rPr>
+              <w:t xml:space="preserve">      </w:t>
+            </w:r>
+            <w:r>
+              <w:rPr>
+                <w:rFonts w:ascii="Consolas" w:hAnsi="Consolas" w:cs="Consolas"/>
+                <w:sz w:val="20"/>
+                <w:szCs w:val="20"/>
+              </w:rPr>
+              <w:t xml:space="preserve"># </w:t>
+            </w:r>
+            <w:r>
+              <w:rPr>
+                <w:rFonts w:ascii="Consolas" w:hAnsi="Consolas" w:cs="Consolas"/>
+                <w:sz w:val="20"/>
+                <w:szCs w:val="20"/>
+                <w:shd w:val="clear" w:color="auto" w:fill="F7CAAC" w:themeFill="accent2" w:themeFillTint="66"/>
+              </w:rPr>
+              <w:t>Names of flux variables as they come in from second stage</w:t>
+            </w:r>
+          </w:p>
+        </w:tc>
+      </w:tr>
+      <w:tr>
+        <w:trPr>
+          <w:trHeight w:val="138"/>
+        </w:trPr>
+        <w:tc>
+          <w:tcPr>
+            <w:tcW w:w="12895" w:type="dxa"/>
+          </w:tcPr>
+          <w:p>
+            <w:pPr>
+              <w:ind w:firstLine="24"/>
+              <w:rPr>
+                <w:rFonts w:ascii="Consolas" w:hAnsi="Consolas" w:cs="Consolas"/>
+                <w:sz w:val="20"/>
+                <w:szCs w:val="20"/>
+              </w:rPr>
+            </w:pPr>
+            <w:r>
+              <w:rPr>
+                <w:rFonts w:ascii="Consolas" w:hAnsi="Consolas" w:cs="Consolas"/>
+                <w:sz w:val="20"/>
+                <w:szCs w:val="20"/>
+              </w:rPr>
+              <w:t xml:space="preserve">    </w:t>
+            </w:r>
+            <w:r>
+              <w:rPr>
+                <w:rFonts w:ascii="Consolas" w:hAnsi="Consolas" w:cs="Consolas"/>
+                <w:sz w:val="20"/>
+                <w:szCs w:val="20"/>
+              </w:rPr>
+              <w:t xml:space="preserve">  </w:t>
+            </w:r>
+            <w:r>
+              <w:rPr>
+                <w:rFonts w:ascii="Consolas" w:hAnsi="Consolas" w:cs="Consolas"/>
+                <w:sz w:val="20"/>
+                <w:szCs w:val="20"/>
+              </w:rPr>
+              <w:t xml:space="preserve"># </w:t>
+            </w:r>
+            <w:r>
+              <w:rPr>
+                <w:rFonts w:ascii="Consolas" w:hAnsi="Consolas" w:cs="Consolas"/>
+                <w:sz w:val="20"/>
+                <w:szCs w:val="20"/>
+                <w:shd w:val="clear" w:color="auto" w:fill="F7CAAC" w:themeFill="accent2" w:themeFillTint="66"/>
+              </w:rPr>
+              <w:t>For fluxes that do not apply, change the key-value pair to NULL (see FNO2 example)</w:t>
+            </w:r>
+          </w:p>
+        </w:tc>
+      </w:tr>
+      <w:tr>
+        <w:trPr>
+          <w:trHeight w:val="138"/>
+        </w:trPr>
+        <w:tc>
+          <w:tcPr>
+            <w:tcW w:w="12895" w:type="dxa"/>
+          </w:tcPr>
+          <w:p>
+            <w:pPr>
+              <w:ind w:firstLine="24"/>
+              <w:rPr>
+                <w:rFonts w:ascii="Consolas" w:hAnsi="Consolas" w:cs="Consolas"/>
+                <w:sz w:val="20"/>
+                <w:szCs w:val="20"/>
+              </w:rPr>
+            </w:pPr>
+            <w:r>
+              <w:rPr>
+                <w:rFonts w:ascii="Consolas" w:hAnsi="Consolas" w:cs="Consolas"/>
+                <w:sz w:val="20"/>
+                <w:szCs w:val="20"/>
+              </w:rPr>
+              <w:t xml:space="preserve">      </w:t>
+            </w:r>
+            <w:r>
+              <w:rPr>
+                <w:rFonts w:ascii="Consolas" w:hAnsi="Consolas" w:cs="Consolas"/>
+                <w:sz w:val="20"/>
+                <w:szCs w:val="20"/>
+              </w:rPr>
+              <w:t xml:space="preserve"># </w:t>
+            </w:r>
+            <w:r>
+              <w:rPr>
+                <w:rFonts w:ascii="Consolas" w:hAnsi="Consolas" w:cs="Consolas"/>
+                <w:sz w:val="20"/>
+                <w:szCs w:val="20"/>
+                <w:shd w:val="clear" w:color="auto" w:fill="F7CAAC" w:themeFill="accent2" w:themeFillTint="66"/>
+              </w:rPr>
+              <w:t>*** DOUBLE CHECK FLUX NAMES ON RHS MATCH SECOND STAGE TRACES ***</w:t>
+            </w:r>
+          </w:p>
+        </w:tc>
+      </w:tr>
+      <w:tr>
+        <w:trPr>
+          <w:trHeight w:val="138"/>
+        </w:trPr>
+        <w:tc>
+          <w:tcPr>
+            <w:tcW w:w="12895" w:type="dxa"/>
+          </w:tcPr>
+          <w:p>
+            <w:pPr>
+              <w:ind w:firstLine="24"/>
+              <w:rPr>
+                <w:rFonts w:ascii="Consolas" w:hAnsi="Consolas" w:cs="Consolas"/>
+                <w:sz w:val="20"/>
+                <w:szCs w:val="20"/>
+              </w:rPr>
+            </w:pPr>
+            <w:r>
+              <w:rPr>
+                <w:rFonts w:ascii="Consolas" w:hAnsi="Consolas" w:cs="Consolas"/>
+                <w:sz w:val="20"/>
+                <w:szCs w:val="20"/>
+              </w:rPr>
+              <w:t xml:space="preserve">      </w:t>
+            </w:r>
+            <w:r>
+              <w:rPr>
+                <w:rFonts w:ascii="Consolas" w:hAnsi="Consolas" w:cs="Consolas"/>
+                <w:sz w:val="20"/>
+                <w:szCs w:val="20"/>
+              </w:rPr>
+              <w:t>H: H</w:t>
+            </w:r>
+          </w:p>
+        </w:tc>
+      </w:tr>
+      <w:tr>
+        <w:trPr>
+          <w:trHeight w:val="173"/>
+        </w:trPr>
+        <w:tc>
+          <w:tcPr>
+            <w:tcW w:w="12895" w:type="dxa"/>
+          </w:tcPr>
+          <w:p>
+            <w:pPr>
+              <w:ind w:firstLine="24"/>
+              <w:rPr>
+                <w:rFonts w:ascii="Consolas" w:hAnsi="Consolas" w:cs="Consolas"/>
+                <w:sz w:val="20"/>
+                <w:szCs w:val="20"/>
+              </w:rPr>
+            </w:pPr>
+            <w:r>
+              <w:rPr>
+                <w:rFonts w:ascii="Consolas" w:hAnsi="Consolas" w:cs="Consolas"/>
+                <w:sz w:val="20"/>
+                <w:szCs w:val="20"/>
+              </w:rPr>
+              <w:t xml:space="preserve">      </w:t>
+            </w:r>
+            <w:r>
+              <w:rPr>
+                <w:rFonts w:ascii="Consolas" w:hAnsi="Consolas" w:cs="Consolas"/>
+                <w:sz w:val="20"/>
+                <w:szCs w:val="20"/>
+              </w:rPr>
+              <w:t>LE: LE</w:t>
+            </w:r>
+          </w:p>
+        </w:tc>
+      </w:tr>
+      <w:tr>
+        <w:trPr>
+          <w:trHeight w:val="171"/>
+        </w:trPr>
+        <w:tc>
+          <w:tcPr>
+            <w:tcW w:w="12895" w:type="dxa"/>
+          </w:tcPr>
+          <w:p>
+            <w:pPr>
+              <w:ind w:firstLine="24"/>
+              <w:rPr>
+                <w:rFonts w:ascii="Consolas" w:hAnsi="Consolas" w:cs="Consolas"/>
+                <w:sz w:val="20"/>
+                <w:szCs w:val="20"/>
+              </w:rPr>
+            </w:pPr>
+            <w:r>
+              <w:rPr>
+                <w:rFonts w:ascii="Consolas" w:hAnsi="Consolas" w:cs="Consolas"/>
+                <w:sz w:val="20"/>
+                <w:szCs w:val="20"/>
+              </w:rPr>
+              <w:t xml:space="preserve">      </w:t>
+            </w:r>
+            <w:r>
+              <w:rPr>
+                <w:rFonts w:ascii="Consolas" w:hAnsi="Consolas" w:cs="Consolas"/>
+                <w:sz w:val="20"/>
+                <w:szCs w:val="20"/>
+              </w:rPr>
+              <w:t>NEE: FC</w:t>
+            </w:r>
+          </w:p>
+        </w:tc>
+      </w:tr>
+      <w:tr>
+        <w:trPr>
+          <w:trHeight w:val="171"/>
+        </w:trPr>
+        <w:tc>
+          <w:tcPr>
+            <w:tcW w:w="12895" w:type="dxa"/>
+          </w:tcPr>
+          <w:p>
+            <w:pPr>
+              <w:ind w:firstLine="24"/>
+              <w:rPr>
+                <w:rFonts w:ascii="Consolas" w:hAnsi="Consolas" w:cs="Consolas"/>
+                <w:sz w:val="20"/>
+                <w:szCs w:val="20"/>
+              </w:rPr>
+            </w:pPr>
+            <w:r>
+              <w:rPr>
+                <w:rFonts w:ascii="Consolas" w:hAnsi="Consolas" w:cs="Consolas"/>
+                <w:sz w:val="20"/>
+                <w:szCs w:val="20"/>
+              </w:rPr>
+              <w:t xml:space="preserve">      </w:t>
+            </w:r>
+            <w:r>
+              <w:rPr>
+                <w:rFonts w:ascii="Consolas" w:hAnsi="Consolas" w:cs="Consolas"/>
+                <w:sz w:val="20"/>
+                <w:szCs w:val="20"/>
+              </w:rPr>
+              <w:t>FCH4: FCH4</w:t>
+            </w:r>
+          </w:p>
+        </w:tc>
+      </w:tr>
+      <w:tr>
+        <w:trPr>
+          <w:trHeight w:val="171"/>
+        </w:trPr>
+        <w:tc>
+          <w:tcPr>
+            <w:tcW w:w="12895" w:type="dxa"/>
+          </w:tcPr>
+          <w:p>
+            <w:pPr>
+              <w:ind w:firstLine="24"/>
+              <w:rPr>
+                <w:rFonts w:ascii="Consolas" w:hAnsi="Consolas" w:cs="Consolas"/>
+                <w:sz w:val="20"/>
+                <w:szCs w:val="20"/>
+              </w:rPr>
+            </w:pPr>
+            <w:r>
+              <w:rPr>
+                <w:rFonts w:ascii="Consolas" w:hAnsi="Consolas" w:cs="Consolas"/>
+                <w:sz w:val="20"/>
+                <w:szCs w:val="20"/>
+              </w:rPr>
+              <w:t xml:space="preserve">      </w:t>
+            </w:r>
+            <w:r>
+              <w:rPr>
+                <w:rFonts w:ascii="Consolas" w:hAnsi="Consolas" w:cs="Consolas"/>
+                <w:sz w:val="20"/>
+                <w:szCs w:val="20"/>
+              </w:rPr>
+              <w:t>FNO2: NULL</w:t>
+            </w:r>
+          </w:p>
+        </w:tc>
+      </w:tr>
+      <w:tr>
+        <w:trPr>
+          <w:trHeight w:val="171"/>
+        </w:trPr>
+        <w:tc>
+          <w:tcPr>
+            <w:tcW w:w="12895" w:type="dxa"/>
+          </w:tcPr>
+          <w:p>
+            <w:pPr>
+              <w:ind w:firstLine="24"/>
+              <w:rPr>
+                <w:rFonts w:ascii="Consolas" w:hAnsi="Consolas" w:cs="Consolas"/>
+                <w:sz w:val="20"/>
+                <w:szCs w:val="20"/>
+              </w:rPr>
+            </w:pPr>
+            <w:r>
+              <w:rPr>
+                <w:rFonts w:ascii="Consolas" w:hAnsi="Consolas" w:cs="Consolas"/>
+                <w:sz w:val="20"/>
+                <w:szCs w:val="20"/>
+              </w:rPr>
+              <w:t xml:space="preserve">    </w:t>
+            </w:r>
+            <w:proofErr w:type="spellStart"/>
+            <w:r>
+              <w:rPr>
+                <w:rFonts w:ascii="Consolas" w:hAnsi="Consolas" w:cs="Consolas"/>
+                <w:sz w:val="20"/>
+                <w:szCs w:val="20"/>
+              </w:rPr>
+              <w:t>Met_Gap_Filling</w:t>
+            </w:r>
+            <w:proofErr w:type="spellEnd"/>
+            <w:r>
+              <w:rPr>
+                <w:rFonts w:ascii="Consolas" w:hAnsi="Consolas" w:cs="Consolas"/>
+                <w:sz w:val="20"/>
+                <w:szCs w:val="20"/>
+              </w:rPr>
+              <w:t>:</w:t>
+            </w:r>
+          </w:p>
+        </w:tc>
+      </w:tr>
+      <w:tr>
+        <w:trPr>
+          <w:trHeight w:val="171"/>
+        </w:trPr>
+        <w:tc>
+          <w:tcPr>
+            <w:tcW w:w="12895" w:type="dxa"/>
+          </w:tcPr>
+          <w:p>
+            <w:pPr>
+              <w:ind w:firstLine="24"/>
+              <w:rPr>
+                <w:rFonts w:ascii="Consolas" w:hAnsi="Consolas" w:cs="Consolas"/>
+                <w:sz w:val="20"/>
+                <w:szCs w:val="20"/>
+              </w:rPr>
+            </w:pPr>
+            <w:r>
+              <w:rPr>
+                <w:rFonts w:ascii="Consolas" w:hAnsi="Consolas" w:cs="Consolas"/>
+                <w:sz w:val="20"/>
+                <w:szCs w:val="20"/>
+              </w:rPr>
+              <w:t xml:space="preserve">      </w:t>
+            </w:r>
+            <w:proofErr w:type="spellStart"/>
+            <w:r>
+              <w:rPr>
+                <w:rFonts w:ascii="Consolas" w:hAnsi="Consolas" w:cs="Consolas"/>
+                <w:sz w:val="20"/>
+                <w:szCs w:val="20"/>
+              </w:rPr>
+              <w:t>Linear_Interpolation</w:t>
+            </w:r>
+            <w:proofErr w:type="spellEnd"/>
+            <w:r>
+              <w:rPr>
+                <w:rFonts w:ascii="Consolas" w:hAnsi="Consolas" w:cs="Consolas"/>
+                <w:sz w:val="20"/>
+                <w:szCs w:val="20"/>
+              </w:rPr>
+              <w:t>:</w:t>
+            </w:r>
+          </w:p>
+        </w:tc>
+      </w:tr>
+      <w:tr>
+        <w:trPr>
+          <w:trHeight w:val="171"/>
+        </w:trPr>
+        <w:tc>
+          <w:tcPr>
+            <w:tcW w:w="12895" w:type="dxa"/>
+          </w:tcPr>
+          <w:p>
+            <w:pPr>
+              <w:ind w:firstLine="24"/>
+              <w:rPr>
+                <w:rFonts w:ascii="Consolas" w:hAnsi="Consolas" w:cs="Consolas"/>
+                <w:sz w:val="20"/>
+                <w:szCs w:val="20"/>
+              </w:rPr>
+            </w:pPr>
+            <w:r>
+              <w:rPr>
+                <w:rFonts w:ascii="Consolas" w:hAnsi="Consolas" w:cs="Consolas"/>
+                <w:sz w:val="20"/>
+                <w:szCs w:val="20"/>
+              </w:rPr>
+              <w:t xml:space="preserve">        </w:t>
+            </w:r>
+            <w:r>
+              <w:rPr>
+                <w:rFonts w:ascii="Consolas" w:hAnsi="Consolas" w:cs="Consolas"/>
+                <w:sz w:val="20"/>
+                <w:szCs w:val="20"/>
+              </w:rPr>
+              <w:t xml:space="preserve"># </w:t>
+            </w:r>
+            <w:r>
+              <w:rPr>
+                <w:rFonts w:ascii="Consolas" w:hAnsi="Consolas" w:cs="Consolas"/>
+                <w:sz w:val="20"/>
+                <w:szCs w:val="20"/>
+                <w:shd w:val="clear" w:color="auto" w:fill="F7CAAC" w:themeFill="accent2" w:themeFillTint="66"/>
+              </w:rPr>
+              <w:t>*** DOUBLE CHECK VARIABLE NAMES ON RHS MATCH SECOND STAGE TRACE NAMES ***</w:t>
+            </w:r>
+          </w:p>
+        </w:tc>
+      </w:tr>
+      <w:tr>
+        <w:trPr>
+          <w:trHeight w:val="171"/>
+        </w:trPr>
+        <w:tc>
+          <w:tcPr>
+            <w:tcW w:w="12895" w:type="dxa"/>
+          </w:tcPr>
+          <w:p>
+            <w:pPr>
+              <w:ind w:firstLine="24"/>
+              <w:rPr>
+                <w:rFonts w:ascii="Consolas" w:hAnsi="Consolas" w:cs="Consolas"/>
+                <w:sz w:val="20"/>
+                <w:szCs w:val="20"/>
+              </w:rPr>
+            </w:pPr>
+            <w:r>
+              <w:rPr>
+                <w:rFonts w:ascii="Consolas" w:hAnsi="Consolas" w:cs="Consolas"/>
+                <w:sz w:val="20"/>
+                <w:szCs w:val="20"/>
+              </w:rPr>
+              <w:t xml:space="preserve">        </w:t>
+            </w:r>
+            <w:proofErr w:type="spellStart"/>
+            <w:r>
+              <w:rPr>
+                <w:rFonts w:ascii="Consolas" w:hAnsi="Consolas" w:cs="Consolas"/>
+                <w:sz w:val="20"/>
+                <w:szCs w:val="20"/>
+              </w:rPr>
+              <w:t>Fill_Vars</w:t>
+            </w:r>
+            <w:proofErr w:type="spellEnd"/>
+            <w:r>
+              <w:rPr>
+                <w:rFonts w:ascii="Consolas" w:hAnsi="Consolas" w:cs="Consolas"/>
+                <w:sz w:val="20"/>
+                <w:szCs w:val="20"/>
+              </w:rPr>
+              <w:t>: TA_1_1_</w:t>
+            </w:r>
+            <w:proofErr w:type="gramStart"/>
+            <w:r>
+              <w:rPr>
+                <w:rFonts w:ascii="Consolas" w:hAnsi="Consolas" w:cs="Consolas"/>
+                <w:sz w:val="20"/>
+                <w:szCs w:val="20"/>
+              </w:rPr>
+              <w:t>1,RH</w:t>
+            </w:r>
+            <w:proofErr w:type="gramEnd"/>
+            <w:r>
+              <w:rPr>
+                <w:rFonts w:ascii="Consolas" w:hAnsi="Consolas" w:cs="Consolas"/>
+                <w:sz w:val="20"/>
+                <w:szCs w:val="20"/>
+              </w:rPr>
+              <w:t>_1_1_1,VPD_1_1_1</w:t>
+            </w:r>
+          </w:p>
+        </w:tc>
+      </w:tr>
+      <w:tr>
+        <w:trPr>
+          <w:trHeight w:val="171"/>
+        </w:trPr>
+        <w:tc>
+          <w:tcPr>
+            <w:tcW w:w="12895" w:type="dxa"/>
+          </w:tcPr>
+          <w:p>
+            <w:pPr>
+              <w:ind w:firstLine="24"/>
+              <w:rPr>
+                <w:rFonts w:ascii="Consolas" w:hAnsi="Consolas" w:cs="Consolas"/>
+                <w:sz w:val="20"/>
+                <w:szCs w:val="20"/>
+              </w:rPr>
+            </w:pPr>
+            <w:r>
+              <w:rPr>
+                <w:rFonts w:ascii="Consolas" w:hAnsi="Consolas" w:cs="Consolas"/>
+                <w:sz w:val="20"/>
+                <w:szCs w:val="20"/>
+              </w:rPr>
+              <w:t xml:space="preserve">    </w:t>
+            </w:r>
+            <w:proofErr w:type="spellStart"/>
+            <w:r>
+              <w:rPr>
+                <w:rFonts w:ascii="Consolas" w:hAnsi="Consolas" w:cs="Consolas"/>
+                <w:sz w:val="20"/>
+                <w:szCs w:val="20"/>
+              </w:rPr>
+              <w:t>Standard_Cleaning</w:t>
+            </w:r>
+            <w:proofErr w:type="spellEnd"/>
+            <w:r>
+              <w:rPr>
+                <w:rFonts w:ascii="Consolas" w:hAnsi="Consolas" w:cs="Consolas"/>
+                <w:sz w:val="20"/>
+                <w:szCs w:val="20"/>
+              </w:rPr>
+              <w:t>:</w:t>
+            </w:r>
+          </w:p>
+        </w:tc>
+      </w:tr>
+      <w:tr>
+        <w:trPr>
+          <w:trHeight w:val="171"/>
+        </w:trPr>
+        <w:tc>
+          <w:tcPr>
+            <w:tcW w:w="12895" w:type="dxa"/>
+          </w:tcPr>
+          <w:p>
+            <w:pPr>
+              <w:ind w:firstLine="24"/>
+              <w:rPr>
+                <w:rFonts w:ascii="Consolas" w:hAnsi="Consolas" w:cs="Consolas"/>
+                <w:sz w:val="20"/>
+                <w:szCs w:val="20"/>
+              </w:rPr>
+            </w:pPr>
+            <w:r>
+              <w:rPr>
+                <w:rFonts w:ascii="Consolas" w:hAnsi="Consolas" w:cs="Consolas"/>
+                <w:sz w:val="20"/>
+                <w:szCs w:val="20"/>
+              </w:rPr>
+              <w:t xml:space="preserve">      </w:t>
+            </w:r>
+            <w:r>
+              <w:rPr>
+                <w:rFonts w:ascii="Consolas" w:hAnsi="Consolas" w:cs="Consolas"/>
+                <w:sz w:val="20"/>
+                <w:szCs w:val="20"/>
+              </w:rPr>
+              <w:t xml:space="preserve"># Filter out </w:t>
+            </w:r>
+            <w:proofErr w:type="gramStart"/>
+            <w:r>
+              <w:rPr>
+                <w:rFonts w:ascii="Consolas" w:hAnsi="Consolas" w:cs="Consolas"/>
+                <w:sz w:val="20"/>
+                <w:szCs w:val="20"/>
+              </w:rPr>
+              <w:t>values  #</w:t>
+            </w:r>
+            <w:proofErr w:type="gramEnd"/>
+            <w:r>
+              <w:rPr>
+                <w:rFonts w:ascii="Consolas" w:hAnsi="Consolas" w:cs="Consolas"/>
+                <w:sz w:val="20"/>
+                <w:szCs w:val="20"/>
+              </w:rPr>
+              <w:t xml:space="preserve">+/- </w:t>
+            </w:r>
+            <w:proofErr w:type="spellStart"/>
+            <w:r>
+              <w:rPr>
+                <w:rFonts w:ascii="Consolas" w:hAnsi="Consolas" w:cs="Consolas"/>
+                <w:sz w:val="20"/>
+                <w:szCs w:val="20"/>
+              </w:rPr>
+              <w:t>wakeFilter</w:t>
+            </w:r>
+            <w:proofErr w:type="spellEnd"/>
+            <w:r>
+              <w:rPr>
+                <w:rFonts w:ascii="Consolas" w:hAnsi="Consolas" w:cs="Consolas"/>
+                <w:sz w:val="20"/>
+                <w:szCs w:val="20"/>
+              </w:rPr>
+              <w:t xml:space="preserve"> of </w:t>
+            </w:r>
+            <w:proofErr w:type="spellStart"/>
+            <w:r>
+              <w:rPr>
+                <w:rFonts w:ascii="Consolas" w:hAnsi="Consolas" w:cs="Consolas"/>
+                <w:sz w:val="20"/>
+                <w:szCs w:val="20"/>
+              </w:rPr>
+              <w:t>northOffset</w:t>
+            </w:r>
+            <w:proofErr w:type="spellEnd"/>
+            <w:r>
+              <w:rPr>
+                <w:rFonts w:ascii="Consolas" w:hAnsi="Consolas" w:cs="Consolas"/>
+                <w:sz w:val="20"/>
+                <w:szCs w:val="20"/>
+              </w:rPr>
+              <w:t xml:space="preserve"> +/- 180 degrees</w:t>
+            </w:r>
+          </w:p>
+        </w:tc>
+      </w:tr>
+      <w:tr>
+        <w:trPr>
+          <w:trHeight w:val="171"/>
+        </w:trPr>
+        <w:tc>
+          <w:tcPr>
+            <w:tcW w:w="12895" w:type="dxa"/>
+          </w:tcPr>
+          <w:p>
+            <w:pPr>
+              <w:ind w:firstLine="24"/>
+              <w:rPr>
+                <w:rFonts w:ascii="Consolas" w:hAnsi="Consolas" w:cs="Consolas"/>
+                <w:sz w:val="20"/>
+                <w:szCs w:val="20"/>
+              </w:rPr>
+            </w:pPr>
+            <w:r>
+              <w:rPr>
+                <w:rFonts w:ascii="Consolas" w:hAnsi="Consolas" w:cs="Consolas"/>
+                <w:sz w:val="20"/>
+                <w:szCs w:val="20"/>
+              </w:rPr>
+              <w:t xml:space="preserve">      </w:t>
+            </w:r>
+            <w:proofErr w:type="spellStart"/>
+            <w:r>
+              <w:rPr>
+                <w:rFonts w:ascii="Consolas" w:hAnsi="Consolas" w:cs="Consolas"/>
+                <w:sz w:val="20"/>
+                <w:szCs w:val="20"/>
+              </w:rPr>
+              <w:t>wakeFilter</w:t>
+            </w:r>
+            <w:proofErr w:type="spellEnd"/>
+            <w:r>
+              <w:rPr>
+                <w:rFonts w:ascii="Consolas" w:hAnsi="Consolas" w:cs="Consolas"/>
+                <w:sz w:val="20"/>
+                <w:szCs w:val="20"/>
+              </w:rPr>
+              <w:t xml:space="preserve">: </w:t>
+            </w:r>
+            <w:r>
+              <w:rPr>
+                <w:rFonts w:ascii="Consolas" w:hAnsi="Consolas" w:cs="Consolas"/>
+                <w:sz w:val="20"/>
+                <w:szCs w:val="20"/>
+                <w:shd w:val="clear" w:color="auto" w:fill="F7CAAC" w:themeFill="accent2" w:themeFillTint="66"/>
+              </w:rPr>
+              <w:t>30</w:t>
+            </w:r>
+          </w:p>
+        </w:tc>
+      </w:tr>
+      <w:tr>
+        <w:trPr>
+          <w:trHeight w:val="171"/>
+        </w:trPr>
+        <w:tc>
+          <w:tcPr>
+            <w:tcW w:w="12895" w:type="dxa"/>
+          </w:tcPr>
+          <w:p>
+            <w:pPr>
+              <w:ind w:firstLine="24"/>
+              <w:rPr>
+                <w:rFonts w:ascii="Consolas" w:hAnsi="Consolas" w:cs="Consolas"/>
+                <w:sz w:val="20"/>
+                <w:szCs w:val="20"/>
+              </w:rPr>
+            </w:pPr>
+            <w:r>
+              <w:rPr>
+                <w:rFonts w:ascii="Consolas" w:hAnsi="Consolas" w:cs="Consolas"/>
+                <w:sz w:val="20"/>
+                <w:szCs w:val="20"/>
+              </w:rPr>
+              <w:t xml:space="preserve">      </w:t>
+            </w:r>
+            <w:r>
+              <w:rPr>
+                <w:rFonts w:ascii="Consolas" w:hAnsi="Consolas" w:cs="Consolas"/>
+                <w:sz w:val="20"/>
+                <w:szCs w:val="20"/>
+              </w:rPr>
+              <w:t># If you do not want fluxes filtered during rain events, set to NULL</w:t>
+            </w:r>
+          </w:p>
+        </w:tc>
+      </w:tr>
+      <w:tr>
+        <w:trPr>
+          <w:trHeight w:val="138"/>
+        </w:trPr>
+        <w:tc>
+          <w:tcPr>
+            <w:tcW w:w="12895" w:type="dxa"/>
+          </w:tcPr>
+          <w:p>
+            <w:pPr>
+              <w:ind w:firstLine="24"/>
+              <w:rPr>
+                <w:rFonts w:ascii="Consolas" w:hAnsi="Consolas" w:cs="Consolas"/>
+                <w:sz w:val="20"/>
+                <w:szCs w:val="20"/>
+              </w:rPr>
+            </w:pPr>
+            <w:r>
+              <w:rPr>
+                <w:rFonts w:ascii="Consolas" w:hAnsi="Consolas" w:cs="Consolas"/>
+                <w:sz w:val="20"/>
+                <w:szCs w:val="20"/>
+              </w:rPr>
+              <w:t xml:space="preserve">      </w:t>
+            </w:r>
+            <w:proofErr w:type="spellStart"/>
+            <w:r>
+              <w:rPr>
+                <w:rFonts w:ascii="Consolas" w:hAnsi="Consolas" w:cs="Consolas"/>
+                <w:sz w:val="20"/>
+                <w:szCs w:val="20"/>
+              </w:rPr>
+              <w:t>precipCutOff</w:t>
+            </w:r>
+            <w:proofErr w:type="spellEnd"/>
+            <w:r>
+              <w:rPr>
+                <w:rFonts w:ascii="Consolas" w:hAnsi="Consolas" w:cs="Consolas"/>
+                <w:sz w:val="20"/>
+                <w:szCs w:val="20"/>
+              </w:rPr>
+              <w:t xml:space="preserve">: </w:t>
+            </w:r>
+            <w:r>
+              <w:rPr>
+                <w:rFonts w:ascii="Consolas" w:hAnsi="Consolas" w:cs="Consolas"/>
+                <w:sz w:val="20"/>
+                <w:szCs w:val="20"/>
+                <w:shd w:val="clear" w:color="auto" w:fill="F7CAAC" w:themeFill="accent2" w:themeFillTint="66"/>
+              </w:rPr>
+              <w:t>0</w:t>
+            </w:r>
+          </w:p>
+        </w:tc>
+      </w:tr>
+      <w:tr>
+        <w:trPr>
+          <w:trHeight w:val="138"/>
+        </w:trPr>
+        <w:tc>
+          <w:tcPr>
+            <w:tcW w:w="12895" w:type="dxa"/>
+          </w:tcPr>
+          <w:p>
+            <w:pPr>
+              <w:ind w:firstLine="24"/>
+              <w:rPr>
+                <w:rFonts w:ascii="Consolas" w:hAnsi="Consolas" w:cs="Consolas"/>
+                <w:sz w:val="20"/>
+                <w:szCs w:val="20"/>
+              </w:rPr>
+            </w:pPr>
+            <w:r>
+              <w:rPr>
+                <w:rFonts w:ascii="Consolas" w:hAnsi="Consolas" w:cs="Consolas"/>
+                <w:sz w:val="20"/>
+                <w:szCs w:val="20"/>
+              </w:rPr>
+              <w:t xml:space="preserve">    ...</w:t>
+            </w:r>
+          </w:p>
+        </w:tc>
+      </w:tr>
+      <w:tr>
+        <w:trPr>
+          <w:trHeight w:val="138"/>
+        </w:trPr>
+        <w:tc>
+          <w:tcPr>
+            <w:tcW w:w="12895" w:type="dxa"/>
+          </w:tcPr>
+          <w:p>
+            <w:pPr>
+              <w:ind w:firstLine="24"/>
+              <w:rPr>
+                <w:rFonts w:ascii="Consolas" w:hAnsi="Consolas" w:cs="Consolas"/>
+                <w:sz w:val="20"/>
+                <w:szCs w:val="20"/>
+              </w:rPr>
+            </w:pPr>
+            <w:r>
+              <w:rPr>
+                <w:rFonts w:ascii="Consolas" w:hAnsi="Consolas" w:cs="Consolas"/>
+                <w:sz w:val="20"/>
+                <w:szCs w:val="20"/>
+              </w:rPr>
+              <w:t xml:space="preserve">    ...</w:t>
+            </w:r>
+          </w:p>
+        </w:tc>
+      </w:tr>
+    </w:tbl>
     <w:p>
       <w:pPr>
         <w:rPr>
@@ -18748,7 +20369,7 @@
   <w:style w:type="paragraph" w:default="1" w:styleId="Normal">
     <w:name w:val="Normal"/>
     <w:qFormat/>
-    <w:rsid w:val="00C72BE0"/>
+    <w:rsid w:val="00E44319"/>
     <w:rPr>
       <w:rFonts w:ascii="Times New Roman" w:eastAsia="Times New Roman" w:hAnsi="Times New Roman" w:cs="Times New Roman"/>
       <w:kern w:val="0"/>

</xml_diff>